<commit_message>
defined JSON protocol in word file, added connection setup on page load
</commit_message>
<xml_diff>
--- a/Webhuesli Projektdokumentation.docx
+++ b/Webhuesli Projektdokumentation.docx
@@ -416,6 +416,1024 @@
           <w:lang w:val="de-CH"/>
         </w:rPr>
         <w:t>XLS File</w:t>
+      </w:r>
+    </w:p>
+    <w:p>
+      <w:pPr>
+        <w:pStyle w:val="berschrift1"/>
+        <w:rPr>
+          <w:lang w:val="de-CH"/>
+        </w:rPr>
+      </w:pPr>
+    </w:p>
+    <w:p>
+      <w:pPr>
+        <w:pStyle w:val="berschrift1"/>
+        <w:rPr>
+          <w:lang w:val="de-CH"/>
+        </w:rPr>
+      </w:pPr>
+    </w:p>
+    <w:p>
+      <w:pPr>
+        <w:pStyle w:val="berschrift1"/>
+        <w:rPr>
+          <w:lang w:val="de-CH"/>
+        </w:rPr>
+      </w:pPr>
+      <w:r>
+        <w:rPr>
+          <w:lang w:val="de-CH"/>
+        </w:rPr>
+        <w:t>JSON Protokoll</w:t>
+      </w:r>
+    </w:p>
+    <w:p>
+      <w:pPr>
+        <w:pStyle w:val="Listenabsatz"/>
+        <w:numPr>
+          <w:ilvl w:val="0"/>
+          <w:numId w:val="3"/>
+        </w:numPr>
+        <w:rPr>
+          <w:lang w:val="de-CH"/>
+        </w:rPr>
+      </w:pPr>
+      <w:r>
+        <w:rPr>
+          <w:lang w:val="de-CH"/>
+        </w:rPr>
+        <w:t>Es wird immer nur EIN Key-Value Paar geschickt</w:t>
+      </w:r>
+      <w:r>
+        <w:rPr>
+          <w:lang w:val="de-CH"/>
+        </w:rPr>
+        <w:t>!</w:t>
+      </w:r>
+    </w:p>
+    <w:p>
+      <w:pPr>
+        <w:pStyle w:val="Listenabsatz"/>
+        <w:numPr>
+          <w:ilvl w:val="0"/>
+          <w:numId w:val="3"/>
+        </w:numPr>
+        <w:rPr>
+          <w:lang w:val="de-CH"/>
+        </w:rPr>
+      </w:pPr>
+      <w:r>
+        <w:rPr>
+          <w:lang w:val="de-CH"/>
+        </w:rPr>
+        <w:t xml:space="preserve">Die gemessene Temperatur ist in 1° aufgelöst. Also wird sich diese Temperatur nicht all zu oft ändern. </w:t>
+      </w:r>
+      <w:r>
+        <w:rPr>
+          <w:lang w:val="de-CH"/>
+        </w:rPr>
+        <w:t>Der Server</w:t>
+      </w:r>
+      <w:r>
+        <w:rPr>
+          <w:lang w:val="de-CH"/>
+        </w:rPr>
+        <w:t xml:space="preserve"> soll die aktuelle Temperatur immer in eine temp_old variable speichern und bei einer Änderung ein JSON Paket mit der neuen Temperatur verschicken. So reduzieren wir den Traffic.</w:t>
+      </w:r>
+    </w:p>
+    <w:p>
+      <w:pPr>
+        <w:pStyle w:val="Listenabsatz"/>
+        <w:numPr>
+          <w:ilvl w:val="0"/>
+          <w:numId w:val="3"/>
+        </w:numPr>
+        <w:rPr>
+          <w:lang w:val="de-CH"/>
+        </w:rPr>
+      </w:pPr>
+      <w:r>
+        <w:rPr>
+          <w:lang w:val="de-CH"/>
+        </w:rPr>
+        <w:t>Bei einem Connect sendet der Server ALLE unten beschriebenen Werte an den Client, damit dieser seine Bedienungselemente auf den aktuellen Zustand des Webhueslis initialisieren kann. Dabei soll die Soll-Temperatur gleich der Ist-Temperatur sein.</w:t>
+      </w:r>
+    </w:p>
+    <w:p>
+      <w:pPr>
+        <w:pStyle w:val="berschrift3"/>
+        <w:rPr>
+          <w:lang w:val="fr-CH"/>
+        </w:rPr>
+      </w:pPr>
+      <w:r>
+        <w:rPr>
+          <w:lang w:val="fr-CH"/>
+        </w:rPr>
+        <w:t>Client sends:</w:t>
+      </w:r>
+    </w:p>
+    <w:tbl>
+      <w:tblPr>
+        <w:tblStyle w:val="Tabellengitternetz"/>
+        <w:tblW w:w="0" w:type="auto"/>
+        <w:tblLook w:val="04A0"/>
+      </w:tblPr>
+      <w:tblGrid>
+        <w:gridCol w:w="1842"/>
+        <w:gridCol w:w="1842"/>
+        <w:gridCol w:w="1842"/>
+        <w:gridCol w:w="1843"/>
+        <w:gridCol w:w="1843"/>
+      </w:tblGrid>
+      <w:tr>
+        <w:tc>
+          <w:tcPr>
+            <w:tcW w:w="1842" w:type="dxa"/>
+          </w:tcPr>
+          <w:p>
+            <w:pPr>
+              <w:rPr>
+                <w:b/>
+                <w:lang w:val="fr-CH"/>
+              </w:rPr>
+            </w:pPr>
+            <w:r>
+              <w:rPr>
+                <w:b/>
+                <w:lang w:val="fr-CH"/>
+              </w:rPr>
+              <w:t>Element</w:t>
+            </w:r>
+          </w:p>
+        </w:tc>
+        <w:tc>
+          <w:tcPr>
+            <w:tcW w:w="1842" w:type="dxa"/>
+          </w:tcPr>
+          <w:p>
+            <w:pPr>
+              <w:rPr>
+                <w:b/>
+                <w:lang w:val="fr-CH"/>
+              </w:rPr>
+            </w:pPr>
+            <w:r>
+              <w:rPr>
+                <w:b/>
+                <w:lang w:val="fr-CH"/>
+              </w:rPr>
+              <w:t>Key</w:t>
+            </w:r>
+          </w:p>
+        </w:tc>
+        <w:tc>
+          <w:tcPr>
+            <w:tcW w:w="1842" w:type="dxa"/>
+          </w:tcPr>
+          <w:p>
+            <w:pPr>
+              <w:rPr>
+                <w:b/>
+                <w:lang w:val="fr-CH"/>
+              </w:rPr>
+            </w:pPr>
+            <w:r>
+              <w:rPr>
+                <w:b/>
+                <w:lang w:val="fr-CH"/>
+              </w:rPr>
+              <w:t>Value min</w:t>
+            </w:r>
+          </w:p>
+        </w:tc>
+        <w:tc>
+          <w:tcPr>
+            <w:tcW w:w="1843" w:type="dxa"/>
+          </w:tcPr>
+          <w:p>
+            <w:pPr>
+              <w:rPr>
+                <w:b/>
+                <w:lang w:val="fr-CH"/>
+              </w:rPr>
+            </w:pPr>
+            <w:r>
+              <w:rPr>
+                <w:b/>
+                <w:lang w:val="fr-CH"/>
+              </w:rPr>
+              <w:t>Value max</w:t>
+            </w:r>
+          </w:p>
+        </w:tc>
+        <w:tc>
+          <w:tcPr>
+            <w:tcW w:w="1843" w:type="dxa"/>
+          </w:tcPr>
+          <w:p>
+            <w:pPr>
+              <w:rPr>
+                <w:b/>
+                <w:lang w:val="fr-CH"/>
+              </w:rPr>
+            </w:pPr>
+            <w:r>
+              <w:rPr>
+                <w:b/>
+                <w:lang w:val="fr-CH"/>
+              </w:rPr>
+              <w:t>Example</w:t>
+            </w:r>
+          </w:p>
+        </w:tc>
+      </w:tr>
+      <w:tr>
+        <w:tc>
+          <w:tcPr>
+            <w:tcW w:w="1842" w:type="dxa"/>
+          </w:tcPr>
+          <w:p>
+            <w:pPr>
+              <w:rPr>
+                <w:i/>
+                <w:lang w:val="fr-CH"/>
+              </w:rPr>
+            </w:pPr>
+            <w:r>
+              <w:rPr>
+                <w:i/>
+                <w:lang w:val="fr-CH"/>
+              </w:rPr>
+              <w:t>Fernseher</w:t>
+            </w:r>
+          </w:p>
+        </w:tc>
+        <w:tc>
+          <w:tcPr>
+            <w:tcW w:w="1842" w:type="dxa"/>
+          </w:tcPr>
+          <w:p>
+            <w:pPr>
+              <w:rPr>
+                <w:lang w:val="fr-CH"/>
+              </w:rPr>
+            </w:pPr>
+            <w:r>
+              <w:rPr>
+                <w:lang w:val="fr-CH"/>
+              </w:rPr>
+              <w:t>« TV »</w:t>
+            </w:r>
+          </w:p>
+        </w:tc>
+        <w:tc>
+          <w:tcPr>
+            <w:tcW w:w="1842" w:type="dxa"/>
+          </w:tcPr>
+          <w:p>
+            <w:pPr>
+              <w:rPr>
+                <w:lang w:val="fr-CH"/>
+              </w:rPr>
+            </w:pPr>
+            <w:r>
+              <w:rPr>
+                <w:lang w:val="fr-CH"/>
+              </w:rPr>
+              <w:t>OFF</w:t>
+            </w:r>
+          </w:p>
+        </w:tc>
+        <w:tc>
+          <w:tcPr>
+            <w:tcW w:w="1843" w:type="dxa"/>
+          </w:tcPr>
+          <w:p>
+            <w:pPr>
+              <w:rPr>
+                <w:lang w:val="fr-CH"/>
+              </w:rPr>
+            </w:pPr>
+            <w:r>
+              <w:rPr>
+                <w:lang w:val="fr-CH"/>
+              </w:rPr>
+              <w:t>ON</w:t>
+            </w:r>
+          </w:p>
+        </w:tc>
+        <w:tc>
+          <w:tcPr>
+            <w:tcW w:w="1843" w:type="dxa"/>
+          </w:tcPr>
+          <w:p>
+            <w:pPr>
+              <w:rPr>
+                <w:lang w:val="fr-CH"/>
+              </w:rPr>
+            </w:pPr>
+            <w:r>
+              <w:rPr>
+                <w:lang w:val="fr-CH"/>
+              </w:rPr>
+              <w:t>«TV:ON»</w:t>
+            </w:r>
+          </w:p>
+        </w:tc>
+      </w:tr>
+      <w:tr>
+        <w:tc>
+          <w:tcPr>
+            <w:tcW w:w="1842" w:type="dxa"/>
+          </w:tcPr>
+          <w:p>
+            <w:pPr>
+              <w:rPr>
+                <w:i/>
+                <w:lang w:val="fr-CH"/>
+              </w:rPr>
+            </w:pPr>
+            <w:r>
+              <w:rPr>
+                <w:i/>
+                <w:lang w:val="fr-CH"/>
+              </w:rPr>
+              <w:t>Stehlampe</w:t>
+            </w:r>
+          </w:p>
+        </w:tc>
+        <w:tc>
+          <w:tcPr>
+            <w:tcW w:w="1842" w:type="dxa"/>
+          </w:tcPr>
+          <w:p>
+            <w:pPr>
+              <w:rPr>
+                <w:lang w:val="fr-CH"/>
+              </w:rPr>
+            </w:pPr>
+            <w:r>
+              <w:rPr>
+                <w:lang w:val="fr-CH"/>
+              </w:rPr>
+              <w:t>« Lampe »</w:t>
+            </w:r>
+          </w:p>
+        </w:tc>
+        <w:tc>
+          <w:tcPr>
+            <w:tcW w:w="1842" w:type="dxa"/>
+          </w:tcPr>
+          <w:p>
+            <w:pPr>
+              <w:rPr>
+                <w:lang w:val="fr-CH"/>
+              </w:rPr>
+            </w:pPr>
+            <w:r>
+              <w:rPr>
+                <w:lang w:val="fr-CH"/>
+              </w:rPr>
+              <w:t>0</w:t>
+            </w:r>
+          </w:p>
+        </w:tc>
+        <w:tc>
+          <w:tcPr>
+            <w:tcW w:w="1843" w:type="dxa"/>
+          </w:tcPr>
+          <w:p>
+            <w:pPr>
+              <w:rPr>
+                <w:lang w:val="fr-CH"/>
+              </w:rPr>
+            </w:pPr>
+            <w:r>
+              <w:rPr>
+                <w:lang w:val="fr-CH"/>
+              </w:rPr>
+              <w:t>100</w:t>
+            </w:r>
+          </w:p>
+        </w:tc>
+        <w:tc>
+          <w:tcPr>
+            <w:tcW w:w="1843" w:type="dxa"/>
+          </w:tcPr>
+          <w:p>
+            <w:pPr>
+              <w:rPr>
+                <w:lang w:val="fr-CH"/>
+              </w:rPr>
+            </w:pPr>
+            <w:r>
+              <w:rPr>
+                <w:lang w:val="fr-CH"/>
+              </w:rPr>
+              <w:t>«Lampe:50»</w:t>
+            </w:r>
+          </w:p>
+        </w:tc>
+      </w:tr>
+      <w:tr>
+        <w:tc>
+          <w:tcPr>
+            <w:tcW w:w="1842" w:type="dxa"/>
+          </w:tcPr>
+          <w:p>
+            <w:pPr>
+              <w:rPr>
+                <w:i/>
+                <w:lang w:val="fr-CH"/>
+              </w:rPr>
+            </w:pPr>
+            <w:r>
+              <w:rPr>
+                <w:i/>
+                <w:lang w:val="fr-CH"/>
+              </w:rPr>
+              <w:t>Kronleuchter</w:t>
+            </w:r>
+          </w:p>
+        </w:tc>
+        <w:tc>
+          <w:tcPr>
+            <w:tcW w:w="1842" w:type="dxa"/>
+          </w:tcPr>
+          <w:p>
+            <w:pPr>
+              <w:rPr>
+                <w:lang w:val="fr-CH"/>
+              </w:rPr>
+            </w:pPr>
+            <w:r>
+              <w:rPr>
+                <w:lang w:val="fr-CH"/>
+              </w:rPr>
+              <w:t>« Leuchter »</w:t>
+            </w:r>
+          </w:p>
+        </w:tc>
+        <w:tc>
+          <w:tcPr>
+            <w:tcW w:w="1842" w:type="dxa"/>
+          </w:tcPr>
+          <w:p>
+            <w:pPr>
+              <w:rPr>
+                <w:lang w:val="fr-CH"/>
+              </w:rPr>
+            </w:pPr>
+            <w:r>
+              <w:rPr>
+                <w:lang w:val="fr-CH"/>
+              </w:rPr>
+              <w:t>0</w:t>
+            </w:r>
+          </w:p>
+        </w:tc>
+        <w:tc>
+          <w:tcPr>
+            <w:tcW w:w="1843" w:type="dxa"/>
+          </w:tcPr>
+          <w:p>
+            <w:pPr>
+              <w:rPr>
+                <w:lang w:val="fr-CH"/>
+              </w:rPr>
+            </w:pPr>
+            <w:r>
+              <w:rPr>
+                <w:lang w:val="fr-CH"/>
+              </w:rPr>
+              <w:t>100</w:t>
+            </w:r>
+          </w:p>
+        </w:tc>
+        <w:tc>
+          <w:tcPr>
+            <w:tcW w:w="1843" w:type="dxa"/>
+          </w:tcPr>
+          <w:p>
+            <w:pPr>
+              <w:rPr>
+                <w:lang w:val="fr-CH"/>
+              </w:rPr>
+            </w:pPr>
+            <w:r>
+              <w:rPr>
+                <w:lang w:val="fr-CH"/>
+              </w:rPr>
+              <w:t>«Leuchter:70»</w:t>
+            </w:r>
+          </w:p>
+        </w:tc>
+      </w:tr>
+      <w:tr>
+        <w:tc>
+          <w:tcPr>
+            <w:tcW w:w="1842" w:type="dxa"/>
+          </w:tcPr>
+          <w:p>
+            <w:pPr>
+              <w:rPr>
+                <w:i/>
+                <w:lang w:val="fr-CH"/>
+              </w:rPr>
+            </w:pPr>
+            <w:r>
+              <w:rPr>
+                <w:i/>
+                <w:lang w:val="fr-CH"/>
+              </w:rPr>
+              <w:t>Soll-Temperatur</w:t>
+            </w:r>
+          </w:p>
+        </w:tc>
+        <w:tc>
+          <w:tcPr>
+            <w:tcW w:w="1842" w:type="dxa"/>
+          </w:tcPr>
+          <w:p>
+            <w:pPr>
+              <w:rPr>
+                <w:lang w:val="fr-CH"/>
+              </w:rPr>
+            </w:pPr>
+            <w:r>
+              <w:rPr>
+                <w:lang w:val="fr-CH"/>
+              </w:rPr>
+              <w:t>« TempSoll »</w:t>
+            </w:r>
+          </w:p>
+        </w:tc>
+        <w:tc>
+          <w:tcPr>
+            <w:tcW w:w="1842" w:type="dxa"/>
+          </w:tcPr>
+          <w:p>
+            <w:pPr>
+              <w:rPr>
+                <w:lang w:val="fr-CH"/>
+              </w:rPr>
+            </w:pPr>
+            <w:r>
+              <w:rPr>
+                <w:lang w:val="fr-CH"/>
+              </w:rPr>
+              <w:t>15</w:t>
+            </w:r>
+          </w:p>
+        </w:tc>
+        <w:tc>
+          <w:tcPr>
+            <w:tcW w:w="1843" w:type="dxa"/>
+          </w:tcPr>
+          <w:p>
+            <w:pPr>
+              <w:rPr>
+                <w:lang w:val="fr-CH"/>
+              </w:rPr>
+            </w:pPr>
+            <w:r>
+              <w:rPr>
+                <w:lang w:val="fr-CH"/>
+              </w:rPr>
+              <w:t>30</w:t>
+            </w:r>
+          </w:p>
+        </w:tc>
+        <w:tc>
+          <w:tcPr>
+            <w:tcW w:w="1843" w:type="dxa"/>
+          </w:tcPr>
+          <w:p>
+            <w:pPr>
+              <w:rPr>
+                <w:lang w:val="fr-CH"/>
+              </w:rPr>
+            </w:pPr>
+            <w:r>
+              <w:rPr>
+                <w:lang w:val="fr-CH"/>
+              </w:rPr>
+              <w:t>«TempSoll:22»</w:t>
+            </w:r>
+          </w:p>
+        </w:tc>
+      </w:tr>
+    </w:tbl>
+    <w:p>
+      <w:pPr>
+        <w:rPr>
+          <w:lang w:val="fr-CH"/>
+        </w:rPr>
+      </w:pPr>
+    </w:p>
+    <w:p>
+      <w:pPr>
+        <w:pStyle w:val="berschrift3"/>
+        <w:rPr>
+          <w:lang w:val="fr-CH"/>
+        </w:rPr>
+      </w:pPr>
+      <w:r>
+        <w:rPr>
+          <w:lang w:val="fr-CH"/>
+        </w:rPr>
+        <w:t>Server sends :</w:t>
+      </w:r>
+    </w:p>
+    <w:tbl>
+      <w:tblPr>
+        <w:tblStyle w:val="Tabellengitternetz"/>
+        <w:tblW w:w="0" w:type="auto"/>
+        <w:tblLook w:val="04A0"/>
+      </w:tblPr>
+      <w:tblGrid>
+        <w:gridCol w:w="1842"/>
+        <w:gridCol w:w="1842"/>
+        <w:gridCol w:w="1842"/>
+        <w:gridCol w:w="1843"/>
+        <w:gridCol w:w="1843"/>
+      </w:tblGrid>
+      <w:tr>
+        <w:tc>
+          <w:tcPr>
+            <w:tcW w:w="1842" w:type="dxa"/>
+          </w:tcPr>
+          <w:p>
+            <w:pPr>
+              <w:rPr>
+                <w:b/>
+                <w:lang w:val="fr-CH"/>
+              </w:rPr>
+            </w:pPr>
+            <w:r>
+              <w:rPr>
+                <w:b/>
+                <w:lang w:val="fr-CH"/>
+              </w:rPr>
+              <w:t>Element</w:t>
+            </w:r>
+          </w:p>
+        </w:tc>
+        <w:tc>
+          <w:tcPr>
+            <w:tcW w:w="1842" w:type="dxa"/>
+          </w:tcPr>
+          <w:p>
+            <w:pPr>
+              <w:rPr>
+                <w:b/>
+                <w:lang w:val="fr-CH"/>
+              </w:rPr>
+            </w:pPr>
+            <w:r>
+              <w:rPr>
+                <w:b/>
+                <w:lang w:val="fr-CH"/>
+              </w:rPr>
+              <w:t>Key</w:t>
+            </w:r>
+          </w:p>
+        </w:tc>
+        <w:tc>
+          <w:tcPr>
+            <w:tcW w:w="1842" w:type="dxa"/>
+          </w:tcPr>
+          <w:p>
+            <w:pPr>
+              <w:rPr>
+                <w:b/>
+                <w:lang w:val="fr-CH"/>
+              </w:rPr>
+            </w:pPr>
+            <w:r>
+              <w:rPr>
+                <w:b/>
+                <w:lang w:val="fr-CH"/>
+              </w:rPr>
+              <w:t>Value min</w:t>
+            </w:r>
+          </w:p>
+        </w:tc>
+        <w:tc>
+          <w:tcPr>
+            <w:tcW w:w="1843" w:type="dxa"/>
+          </w:tcPr>
+          <w:p>
+            <w:pPr>
+              <w:rPr>
+                <w:b/>
+                <w:lang w:val="fr-CH"/>
+              </w:rPr>
+            </w:pPr>
+            <w:r>
+              <w:rPr>
+                <w:b/>
+                <w:lang w:val="fr-CH"/>
+              </w:rPr>
+              <w:t>Value max</w:t>
+            </w:r>
+          </w:p>
+        </w:tc>
+        <w:tc>
+          <w:tcPr>
+            <w:tcW w:w="1843" w:type="dxa"/>
+          </w:tcPr>
+          <w:p>
+            <w:pPr>
+              <w:rPr>
+                <w:b/>
+                <w:lang w:val="fr-CH"/>
+              </w:rPr>
+            </w:pPr>
+            <w:r>
+              <w:rPr>
+                <w:b/>
+                <w:lang w:val="fr-CH"/>
+              </w:rPr>
+              <w:t>Example</w:t>
+            </w:r>
+          </w:p>
+        </w:tc>
+      </w:tr>
+      <w:tr>
+        <w:tc>
+          <w:tcPr>
+            <w:tcW w:w="1842" w:type="dxa"/>
+          </w:tcPr>
+          <w:p>
+            <w:pPr>
+              <w:rPr>
+                <w:i/>
+                <w:lang w:val="fr-CH"/>
+              </w:rPr>
+            </w:pPr>
+            <w:r>
+              <w:rPr>
+                <w:i/>
+                <w:lang w:val="fr-CH"/>
+              </w:rPr>
+              <w:t>Ist-Temperatur</w:t>
+            </w:r>
+          </w:p>
+        </w:tc>
+        <w:tc>
+          <w:tcPr>
+            <w:tcW w:w="1842" w:type="dxa"/>
+          </w:tcPr>
+          <w:p>
+            <w:pPr>
+              <w:rPr>
+                <w:lang w:val="fr-CH"/>
+              </w:rPr>
+            </w:pPr>
+            <w:r>
+              <w:rPr>
+                <w:lang w:val="fr-CH"/>
+              </w:rPr>
+              <w:t>« </w:t>
+            </w:r>
+            <w:r>
+              <w:rPr>
+                <w:lang w:val="fr-CH"/>
+              </w:rPr>
+              <w:t>TempIst</w:t>
+            </w:r>
+            <w:r>
+              <w:rPr>
+                <w:lang w:val="fr-CH"/>
+              </w:rPr>
+              <w:t> »</w:t>
+            </w:r>
+          </w:p>
+        </w:tc>
+        <w:tc>
+          <w:tcPr>
+            <w:tcW w:w="1842" w:type="dxa"/>
+          </w:tcPr>
+          <w:p>
+            <w:pPr>
+              <w:rPr>
+                <w:lang w:val="fr-CH"/>
+              </w:rPr>
+            </w:pPr>
+            <w:r>
+              <w:rPr>
+                <w:lang w:val="fr-CH"/>
+              </w:rPr>
+              <w:t>15</w:t>
+            </w:r>
+          </w:p>
+        </w:tc>
+        <w:tc>
+          <w:tcPr>
+            <w:tcW w:w="1843" w:type="dxa"/>
+          </w:tcPr>
+          <w:p>
+            <w:pPr>
+              <w:rPr>
+                <w:lang w:val="fr-CH"/>
+              </w:rPr>
+            </w:pPr>
+            <w:r>
+              <w:rPr>
+                <w:lang w:val="fr-CH"/>
+              </w:rPr>
+              <w:t>30</w:t>
+            </w:r>
+          </w:p>
+        </w:tc>
+        <w:tc>
+          <w:tcPr>
+            <w:tcW w:w="1843" w:type="dxa"/>
+          </w:tcPr>
+          <w:p>
+            <w:pPr>
+              <w:rPr>
+                <w:lang w:val="fr-CH"/>
+              </w:rPr>
+            </w:pPr>
+            <w:r>
+              <w:rPr>
+                <w:lang w:val="fr-CH"/>
+              </w:rPr>
+              <w:t>«</w:t>
+            </w:r>
+            <w:r>
+              <w:rPr>
+                <w:lang w:val="fr-CH"/>
+              </w:rPr>
+              <w:t>TempIst</w:t>
+            </w:r>
+            <w:r>
+              <w:rPr>
+                <w:lang w:val="fr-CH"/>
+              </w:rPr>
+              <w:t>:</w:t>
+            </w:r>
+            <w:r>
+              <w:rPr>
+                <w:lang w:val="fr-CH"/>
+              </w:rPr>
+              <w:t>21</w:t>
+            </w:r>
+            <w:r>
+              <w:rPr>
+                <w:lang w:val="fr-CH"/>
+              </w:rPr>
+              <w:t>»</w:t>
+            </w:r>
+          </w:p>
+        </w:tc>
+      </w:tr>
+      <w:tr>
+        <w:tc>
+          <w:tcPr>
+            <w:tcW w:w="1842" w:type="dxa"/>
+          </w:tcPr>
+          <w:p>
+            <w:pPr>
+              <w:rPr>
+                <w:i/>
+                <w:lang w:val="fr-CH"/>
+              </w:rPr>
+            </w:pPr>
+            <w:r>
+              <w:rPr>
+                <w:i/>
+                <w:lang w:val="fr-CH"/>
+              </w:rPr>
+              <w:t>Heizung</w:t>
+            </w:r>
+          </w:p>
+        </w:tc>
+        <w:tc>
+          <w:tcPr>
+            <w:tcW w:w="1842" w:type="dxa"/>
+          </w:tcPr>
+          <w:p>
+            <w:pPr>
+              <w:rPr>
+                <w:lang w:val="fr-CH"/>
+              </w:rPr>
+            </w:pPr>
+            <w:r>
+              <w:rPr>
+                <w:lang w:val="fr-CH"/>
+              </w:rPr>
+              <w:t>« </w:t>
+            </w:r>
+            <w:r>
+              <w:rPr>
+                <w:lang w:val="fr-CH"/>
+              </w:rPr>
+              <w:t>Heizung</w:t>
+            </w:r>
+            <w:r>
+              <w:rPr>
+                <w:lang w:val="fr-CH"/>
+              </w:rPr>
+              <w:t> »</w:t>
+            </w:r>
+          </w:p>
+        </w:tc>
+        <w:tc>
+          <w:tcPr>
+            <w:tcW w:w="1842" w:type="dxa"/>
+          </w:tcPr>
+          <w:p>
+            <w:pPr>
+              <w:rPr>
+                <w:lang w:val="fr-CH"/>
+              </w:rPr>
+            </w:pPr>
+            <w:r>
+              <w:rPr>
+                <w:lang w:val="fr-CH"/>
+              </w:rPr>
+              <w:t>0</w:t>
+            </w:r>
+          </w:p>
+        </w:tc>
+        <w:tc>
+          <w:tcPr>
+            <w:tcW w:w="1843" w:type="dxa"/>
+          </w:tcPr>
+          <w:p>
+            <w:pPr>
+              <w:rPr>
+                <w:lang w:val="fr-CH"/>
+              </w:rPr>
+            </w:pPr>
+            <w:r>
+              <w:rPr>
+                <w:lang w:val="fr-CH"/>
+              </w:rPr>
+              <w:t>100</w:t>
+            </w:r>
+          </w:p>
+        </w:tc>
+        <w:tc>
+          <w:tcPr>
+            <w:tcW w:w="1843" w:type="dxa"/>
+          </w:tcPr>
+          <w:p>
+            <w:pPr>
+              <w:rPr>
+                <w:lang w:val="fr-CH"/>
+              </w:rPr>
+            </w:pPr>
+            <w:r>
+              <w:rPr>
+                <w:lang w:val="fr-CH"/>
+              </w:rPr>
+              <w:t>«</w:t>
+            </w:r>
+            <w:r>
+              <w:rPr>
+                <w:lang w:val="fr-CH"/>
+              </w:rPr>
+              <w:t>Heizung</w:t>
+            </w:r>
+            <w:r>
+              <w:rPr>
+                <w:lang w:val="fr-CH"/>
+              </w:rPr>
+              <w:t>:</w:t>
+            </w:r>
+            <w:r>
+              <w:rPr>
+                <w:lang w:val="fr-CH"/>
+              </w:rPr>
+              <w:t>80</w:t>
+            </w:r>
+            <w:r>
+              <w:rPr>
+                <w:lang w:val="fr-CH"/>
+              </w:rPr>
+              <w:t>»</w:t>
+            </w:r>
+          </w:p>
+        </w:tc>
+      </w:tr>
+    </w:tbl>
+    <w:p>
+      <w:pPr>
+        <w:rPr>
+          <w:lang w:val="de-CH"/>
+        </w:rPr>
+      </w:pPr>
+      <w:r>
+        <w:rPr>
+          <w:lang w:val="de-CH"/>
+        </w:rPr>
+        <w:t>Und ebenfalls alle Client-sends Paare bei Startup !</w:t>
       </w:r>
     </w:p>
     <w:sectPr>
@@ -655,11 +1673,127 @@
       </w:rPr>
     </w:lvl>
   </w:abstractNum>
+  <w:abstractNum w:abstractNumId="2">
+    <w:nsid w:val="48AB11AD"/>
+    <w:multiLevelType w:val="hybridMultilevel"/>
+    <w:tmpl w:val="88745C38"/>
+    <w:lvl w:ilvl="0" w:tplc="08070001">
+      <w:start w:val="1"/>
+      <w:numFmt w:val="bullet"/>
+      <w:lvlText w:val=""/>
+      <w:lvlJc w:val="left"/>
+      <w:pPr>
+        <w:ind w:left="720" w:hanging="360"/>
+      </w:pPr>
+      <w:rPr>
+        <w:rFonts w:ascii="Symbol" w:hAnsi="Symbol" w:hint="default"/>
+      </w:rPr>
+    </w:lvl>
+    <w:lvl w:ilvl="1" w:tplc="08070003" w:tentative="1">
+      <w:start w:val="1"/>
+      <w:numFmt w:val="bullet"/>
+      <w:lvlText w:val="o"/>
+      <w:lvlJc w:val="left"/>
+      <w:pPr>
+        <w:ind w:left="1440" w:hanging="360"/>
+      </w:pPr>
+      <w:rPr>
+        <w:rFonts w:ascii="Courier New" w:hAnsi="Courier New" w:cs="Courier New" w:hint="default"/>
+      </w:rPr>
+    </w:lvl>
+    <w:lvl w:ilvl="2" w:tplc="08070005" w:tentative="1">
+      <w:start w:val="1"/>
+      <w:numFmt w:val="bullet"/>
+      <w:lvlText w:val=""/>
+      <w:lvlJc w:val="left"/>
+      <w:pPr>
+        <w:ind w:left="2160" w:hanging="360"/>
+      </w:pPr>
+      <w:rPr>
+        <w:rFonts w:ascii="Wingdings" w:hAnsi="Wingdings" w:hint="default"/>
+      </w:rPr>
+    </w:lvl>
+    <w:lvl w:ilvl="3" w:tplc="08070001" w:tentative="1">
+      <w:start w:val="1"/>
+      <w:numFmt w:val="bullet"/>
+      <w:lvlText w:val=""/>
+      <w:lvlJc w:val="left"/>
+      <w:pPr>
+        <w:ind w:left="2880" w:hanging="360"/>
+      </w:pPr>
+      <w:rPr>
+        <w:rFonts w:ascii="Symbol" w:hAnsi="Symbol" w:hint="default"/>
+      </w:rPr>
+    </w:lvl>
+    <w:lvl w:ilvl="4" w:tplc="08070003" w:tentative="1">
+      <w:start w:val="1"/>
+      <w:numFmt w:val="bullet"/>
+      <w:lvlText w:val="o"/>
+      <w:lvlJc w:val="left"/>
+      <w:pPr>
+        <w:ind w:left="3600" w:hanging="360"/>
+      </w:pPr>
+      <w:rPr>
+        <w:rFonts w:ascii="Courier New" w:hAnsi="Courier New" w:cs="Courier New" w:hint="default"/>
+      </w:rPr>
+    </w:lvl>
+    <w:lvl w:ilvl="5" w:tplc="08070005" w:tentative="1">
+      <w:start w:val="1"/>
+      <w:numFmt w:val="bullet"/>
+      <w:lvlText w:val=""/>
+      <w:lvlJc w:val="left"/>
+      <w:pPr>
+        <w:ind w:left="4320" w:hanging="360"/>
+      </w:pPr>
+      <w:rPr>
+        <w:rFonts w:ascii="Wingdings" w:hAnsi="Wingdings" w:hint="default"/>
+      </w:rPr>
+    </w:lvl>
+    <w:lvl w:ilvl="6" w:tplc="08070001" w:tentative="1">
+      <w:start w:val="1"/>
+      <w:numFmt w:val="bullet"/>
+      <w:lvlText w:val=""/>
+      <w:lvlJc w:val="left"/>
+      <w:pPr>
+        <w:ind w:left="5040" w:hanging="360"/>
+      </w:pPr>
+      <w:rPr>
+        <w:rFonts w:ascii="Symbol" w:hAnsi="Symbol" w:hint="default"/>
+      </w:rPr>
+    </w:lvl>
+    <w:lvl w:ilvl="7" w:tplc="08070003" w:tentative="1">
+      <w:start w:val="1"/>
+      <w:numFmt w:val="bullet"/>
+      <w:lvlText w:val="o"/>
+      <w:lvlJc w:val="left"/>
+      <w:pPr>
+        <w:ind w:left="5760" w:hanging="360"/>
+      </w:pPr>
+      <w:rPr>
+        <w:rFonts w:ascii="Courier New" w:hAnsi="Courier New" w:cs="Courier New" w:hint="default"/>
+      </w:rPr>
+    </w:lvl>
+    <w:lvl w:ilvl="8" w:tplc="08070005" w:tentative="1">
+      <w:start w:val="1"/>
+      <w:numFmt w:val="bullet"/>
+      <w:lvlText w:val=""/>
+      <w:lvlJc w:val="left"/>
+      <w:pPr>
+        <w:ind w:left="6480" w:hanging="360"/>
+      </w:pPr>
+      <w:rPr>
+        <w:rFonts w:ascii="Wingdings" w:hAnsi="Wingdings" w:hint="default"/>
+      </w:rPr>
+    </w:lvl>
+  </w:abstractNum>
   <w:num w:numId="1">
     <w:abstractNumId w:val="1"/>
   </w:num>
   <w:num w:numId="2">
     <w:abstractNumId w:val="0"/>
+  </w:num>
+  <w:num w:numId="3">
+    <w:abstractNumId w:val="2"/>
   </w:num>
 </w:numbering>
 </file>
@@ -878,7 +2012,6 @@
     <w:next w:val="Standard"/>
     <w:link w:val="berschrift3Zchn"/>
     <w:uiPriority w:val="9"/>
-    <w:semiHidden/>
     <w:unhideWhenUsed/>
     <w:qFormat/>
     <w:rsid w:val="00863B36"/>
@@ -1475,6 +2608,32 @@
     <w:pPr>
       <w:outlineLvl w:val="9"/>
     </w:pPr>
+  </w:style>
+  <w:style w:type="table" w:styleId="Tabellengitternetz">
+    <w:name w:val="Table Grid"/>
+    <w:basedOn w:val="NormaleTabelle"/>
+    <w:uiPriority w:val="59"/>
+    <w:rsid w:val="00BF486A"/>
+    <w:pPr>
+      <w:spacing w:after="0" w:line="240" w:lineRule="auto"/>
+    </w:pPr>
+    <w:tblPr>
+      <w:tblInd w:w="0" w:type="dxa"/>
+      <w:tblBorders>
+        <w:top w:val="single" w:sz="4" w:space="0" w:color="auto"/>
+        <w:left w:val="single" w:sz="4" w:space="0" w:color="auto"/>
+        <w:bottom w:val="single" w:sz="4" w:space="0" w:color="auto"/>
+        <w:right w:val="single" w:sz="4" w:space="0" w:color="auto"/>
+        <w:insideH w:val="single" w:sz="4" w:space="0" w:color="auto"/>
+        <w:insideV w:val="single" w:sz="4" w:space="0" w:color="auto"/>
+      </w:tblBorders>
+      <w:tblCellMar>
+        <w:top w:w="0" w:type="dxa"/>
+        <w:left w:w="108" w:type="dxa"/>
+        <w:bottom w:w="0" w:type="dxa"/>
+        <w:right w:w="108" w:type="dxa"/>
+      </w:tblCellMar>
+    </w:tblPr>
   </w:style>
 </w:styles>
 </file>

</xml_diff>

<commit_message>
added function bodies for sending JSON pairs, removed unnecessary html file
</commit_message>
<xml_diff>
--- a/Webhuesli Projektdokumentation.docx
+++ b/Webhuesli Projektdokumentation.docx
@@ -9,6 +9,7 @@
           <w:lang w:val="de-CH"/>
         </w:rPr>
       </w:pPr>
+      <w:proofErr w:type="spellStart"/>
       <w:r>
         <w:rPr>
           <w:lang w:val="de-CH"/>
@@ -21,6 +22,7 @@
         </w:rPr>
         <w:t>sli</w:t>
       </w:r>
+      <w:proofErr w:type="spellEnd"/>
     </w:p>
     <w:p>
       <w:pPr>
@@ -51,8 +53,16 @@
         <w:rPr>
           <w:lang w:val="de-CH"/>
         </w:rPr>
-        <w:t>Käser und Jascha</w:t>
-      </w:r>
+        <w:t xml:space="preserve">Käser und </w:t>
+      </w:r>
+      <w:proofErr w:type="spellStart"/>
+      <w:r>
+        <w:rPr>
+          <w:lang w:val="de-CH"/>
+        </w:rPr>
+        <w:t>Jascha</w:t>
+      </w:r>
+      <w:proofErr w:type="spellEnd"/>
     </w:p>
     <w:p>
       <w:pPr>
@@ -99,7 +109,21 @@
         <w:rPr>
           <w:lang w:val="de-CH"/>
         </w:rPr>
-        <w:t xml:space="preserve"> schreiben welche das Interface zwischen Webhüsli-Hardware und dem Socket bereitstellt</w:t>
+        <w:t xml:space="preserve"> schreiben welche das Interface zwischen </w:t>
+      </w:r>
+      <w:proofErr w:type="spellStart"/>
+      <w:r>
+        <w:rPr>
+          <w:lang w:val="de-CH"/>
+        </w:rPr>
+        <w:t>Webhüsli</w:t>
+      </w:r>
+      <w:proofErr w:type="spellEnd"/>
+      <w:r>
+        <w:rPr>
+          <w:lang w:val="de-CH"/>
+        </w:rPr>
+        <w:t>-Hardware und dem Socket bereitstellt</w:t>
       </w:r>
       <w:r>
         <w:rPr>
@@ -173,12 +197,28 @@
           <w:lang w:val="de-CH"/>
         </w:rPr>
       </w:pPr>
-      <w:r>
-        <w:rPr>
-          <w:lang w:val="de-CH"/>
-        </w:rPr>
-        <w:t>Stoller und Bärtschi</w:t>
-      </w:r>
+      <w:proofErr w:type="spellStart"/>
+      <w:r>
+        <w:rPr>
+          <w:lang w:val="de-CH"/>
+        </w:rPr>
+        <w:t>Stoller</w:t>
+      </w:r>
+      <w:proofErr w:type="spellEnd"/>
+      <w:r>
+        <w:rPr>
+          <w:lang w:val="de-CH"/>
+        </w:rPr>
+        <w:t xml:space="preserve"> und </w:t>
+      </w:r>
+      <w:proofErr w:type="spellStart"/>
+      <w:r>
+        <w:rPr>
+          <w:lang w:val="de-CH"/>
+        </w:rPr>
+        <w:t>Bärtschi</w:t>
+      </w:r>
+      <w:proofErr w:type="spellEnd"/>
     </w:p>
     <w:p>
       <w:pPr>
@@ -213,7 +253,35 @@
         <w:rPr>
           <w:lang w:val="de-CH"/>
         </w:rPr>
-        <w:t>Website in HTML und CSS programmieren, welche auf dem Embedded Board im Webhuesli läuft und per Socket die Client-Anfragen/Commands an die Server-Software weiterleitet.</w:t>
+        <w:t xml:space="preserve">Website in HTML und CSS programmieren, welche auf dem Embedded Board im </w:t>
+      </w:r>
+      <w:proofErr w:type="spellStart"/>
+      <w:r>
+        <w:rPr>
+          <w:lang w:val="de-CH"/>
+        </w:rPr>
+        <w:t>Webhuesli</w:t>
+      </w:r>
+      <w:proofErr w:type="spellEnd"/>
+      <w:r>
+        <w:rPr>
+          <w:lang w:val="de-CH"/>
+        </w:rPr>
+        <w:t xml:space="preserve"> läuft und per Socket die Client-Anfragen/</w:t>
+      </w:r>
+      <w:proofErr w:type="spellStart"/>
+      <w:r>
+        <w:rPr>
+          <w:lang w:val="de-CH"/>
+        </w:rPr>
+        <w:t>Commands</w:t>
+      </w:r>
+      <w:proofErr w:type="spellEnd"/>
+      <w:r>
+        <w:rPr>
+          <w:lang w:val="de-CH"/>
+        </w:rPr>
+        <w:t xml:space="preserve"> an die Server-Software weiterleitet.</w:t>
       </w:r>
     </w:p>
     <w:p>
@@ -267,7 +335,21 @@
         <w:rPr>
           <w:lang w:val="de-CH"/>
         </w:rPr>
-        <w:t>Socket connecten (JavaScript)</w:t>
+        <w:t xml:space="preserve">Socket </w:t>
+      </w:r>
+      <w:proofErr w:type="spellStart"/>
+      <w:r>
+        <w:rPr>
+          <w:lang w:val="de-CH"/>
+        </w:rPr>
+        <w:t>connecten</w:t>
+      </w:r>
+      <w:proofErr w:type="spellEnd"/>
+      <w:r>
+        <w:rPr>
+          <w:lang w:val="de-CH"/>
+        </w:rPr>
+        <w:t xml:space="preserve"> (JavaScript)</w:t>
       </w:r>
     </w:p>
     <w:p>
@@ -277,9 +359,11 @@
           <w:lang w:val="de-CH"/>
         </w:rPr>
       </w:pPr>
+      <w:proofErr w:type="spellStart"/>
       <w:r>
         <w:t>Projektablauf</w:t>
       </w:r>
+      <w:proofErr w:type="spellEnd"/>
     </w:p>
     <w:p>
       <w:pPr>
@@ -312,7 +396,35 @@
         <w:rPr>
           <w:lang w:val="de-CH"/>
         </w:rPr>
-        <w:t>Webseite mit Textbox und Button, welche dann einen Key-Value-Paar über den Socket schickt. Dann noch Textbox mit String, der empfangen wird.</w:t>
+        <w:t xml:space="preserve">Webseite mit </w:t>
+      </w:r>
+      <w:proofErr w:type="spellStart"/>
+      <w:r>
+        <w:rPr>
+          <w:lang w:val="de-CH"/>
+        </w:rPr>
+        <w:t>Textbox</w:t>
+      </w:r>
+      <w:proofErr w:type="spellEnd"/>
+      <w:r>
+        <w:rPr>
+          <w:lang w:val="de-CH"/>
+        </w:rPr>
+        <w:t xml:space="preserve"> und Button, welche dann einen Key-Value-Paar über den Socket schickt. Dann noch </w:t>
+      </w:r>
+      <w:proofErr w:type="spellStart"/>
+      <w:r>
+        <w:rPr>
+          <w:lang w:val="de-CH"/>
+        </w:rPr>
+        <w:t>Textbox</w:t>
+      </w:r>
+      <w:proofErr w:type="spellEnd"/>
+      <w:r>
+        <w:rPr>
+          <w:lang w:val="de-CH"/>
+        </w:rPr>
+        <w:t xml:space="preserve"> mit String, der empfangen wird.</w:t>
       </w:r>
     </w:p>
     <w:p>
@@ -325,7 +437,49 @@
         <w:rPr>
           <w:lang w:val="de-CH"/>
         </w:rPr>
-        <w:t>Parallel dazu wird die Website mit Bilder und Canvas populiert.</w:t>
+        <w:t xml:space="preserve">Parallel dazu wird die Website mit </w:t>
+      </w:r>
+      <w:proofErr w:type="gramStart"/>
+      <w:r>
+        <w:rPr>
+          <w:lang w:val="de-CH"/>
+        </w:rPr>
+        <w:t>Bilder</w:t>
+      </w:r>
+      <w:proofErr w:type="gramEnd"/>
+      <w:r>
+        <w:rPr>
+          <w:lang w:val="de-CH"/>
+        </w:rPr>
+        <w:t xml:space="preserve"> und </w:t>
+      </w:r>
+      <w:proofErr w:type="spellStart"/>
+      <w:r>
+        <w:rPr>
+          <w:lang w:val="de-CH"/>
+        </w:rPr>
+        <w:t>Canvas</w:t>
+      </w:r>
+      <w:proofErr w:type="spellEnd"/>
+      <w:r>
+        <w:rPr>
+          <w:lang w:val="de-CH"/>
+        </w:rPr>
+        <w:t xml:space="preserve"> </w:t>
+      </w:r>
+      <w:proofErr w:type="spellStart"/>
+      <w:r>
+        <w:rPr>
+          <w:lang w:val="de-CH"/>
+        </w:rPr>
+        <w:t>populiert</w:t>
+      </w:r>
+      <w:proofErr w:type="spellEnd"/>
+      <w:r>
+        <w:rPr>
+          <w:lang w:val="de-CH"/>
+        </w:rPr>
+        <w:t>.</w:t>
       </w:r>
     </w:p>
     <w:p>
@@ -358,7 +512,35 @@
         <w:rPr>
           <w:lang w:val="de-CH"/>
         </w:rPr>
-        <w:t xml:space="preserve"> UI mit Printf und scanf. </w:t>
+        <w:t xml:space="preserve"> UI mit </w:t>
+      </w:r>
+      <w:proofErr w:type="spellStart"/>
+      <w:r>
+        <w:rPr>
+          <w:lang w:val="de-CH"/>
+        </w:rPr>
+        <w:t>Printf</w:t>
+      </w:r>
+      <w:proofErr w:type="spellEnd"/>
+      <w:r>
+        <w:rPr>
+          <w:lang w:val="de-CH"/>
+        </w:rPr>
+        <w:t xml:space="preserve"> und </w:t>
+      </w:r>
+      <w:proofErr w:type="spellStart"/>
+      <w:r>
+        <w:rPr>
+          <w:lang w:val="de-CH"/>
+        </w:rPr>
+        <w:t>scanf</w:t>
+      </w:r>
+      <w:proofErr w:type="spellEnd"/>
+      <w:r>
+        <w:rPr>
+          <w:lang w:val="de-CH"/>
+        </w:rPr>
+        <w:t xml:space="preserve">. </w:t>
       </w:r>
       <w:r>
         <w:rPr>
@@ -370,7 +552,21 @@
         <w:rPr>
           <w:lang w:val="de-CH"/>
         </w:rPr>
-        <w:t xml:space="preserve"> JSON parsing!</w:t>
+        <w:t xml:space="preserve"> JSON </w:t>
+      </w:r>
+      <w:proofErr w:type="spellStart"/>
+      <w:r>
+        <w:rPr>
+          <w:lang w:val="de-CH"/>
+        </w:rPr>
+        <w:t>parsing</w:t>
+      </w:r>
+      <w:proofErr w:type="spellEnd"/>
+      <w:r>
+        <w:rPr>
+          <w:lang w:val="de-CH"/>
+        </w:rPr>
+        <w:t>!</w:t>
       </w:r>
     </w:p>
     <w:p>
@@ -383,7 +579,49 @@
         <w:rPr>
           <w:lang w:val="de-CH"/>
         </w:rPr>
-        <w:t>parallel dazu wird versucht, die APIs des Webhuesli anzusteuert und verschiedene Interfacefunktionen für modulare saubere programmierung zu schreiben.</w:t>
+        <w:t xml:space="preserve">parallel dazu wird versucht, die APIs des </w:t>
+      </w:r>
+      <w:proofErr w:type="spellStart"/>
+      <w:r>
+        <w:rPr>
+          <w:lang w:val="de-CH"/>
+        </w:rPr>
+        <w:t>Webhuesli</w:t>
+      </w:r>
+      <w:proofErr w:type="spellEnd"/>
+      <w:r>
+        <w:rPr>
+          <w:lang w:val="de-CH"/>
+        </w:rPr>
+        <w:t xml:space="preserve"> </w:t>
+      </w:r>
+      <w:proofErr w:type="spellStart"/>
+      <w:r>
+        <w:rPr>
+          <w:lang w:val="de-CH"/>
+        </w:rPr>
+        <w:t>anzusteuert</w:t>
+      </w:r>
+      <w:proofErr w:type="spellEnd"/>
+      <w:r>
+        <w:rPr>
+          <w:lang w:val="de-CH"/>
+        </w:rPr>
+        <w:t xml:space="preserve"> und verschiedene Interfacefunktionen für modulare saubere </w:t>
+      </w:r>
+      <w:proofErr w:type="spellStart"/>
+      <w:r>
+        <w:rPr>
+          <w:lang w:val="de-CH"/>
+        </w:rPr>
+        <w:t>programmierung</w:t>
+      </w:r>
+      <w:proofErr w:type="spellEnd"/>
+      <w:r>
+        <w:rPr>
+          <w:lang w:val="de-CH"/>
+        </w:rPr>
+        <w:t xml:space="preserve"> zu schreiben.</w:t>
       </w:r>
     </w:p>
     <w:p>
@@ -393,12 +631,14 @@
           <w:lang w:val="de-CH"/>
         </w:rPr>
       </w:pPr>
+      <w:proofErr w:type="spellStart"/>
       <w:r>
         <w:rPr>
           <w:lang w:val="de-CH"/>
         </w:rPr>
         <w:t>Zeitlan</w:t>
       </w:r>
+      <w:proofErr w:type="spellEnd"/>
     </w:p>
     <w:p>
       <w:pPr>
@@ -428,7 +668,6 @@
     </w:p>
     <w:p>
       <w:pPr>
-        <w:pStyle w:val="berschrift1"/>
         <w:rPr>
           <w:lang w:val="de-CH"/>
         </w:rPr>
@@ -445,6 +684,7 @@
         <w:rPr>
           <w:lang w:val="de-CH"/>
         </w:rPr>
+        <w:lastRenderedPageBreak/>
         <w:t>JSON Protokoll</w:t>
       </w:r>
     </w:p>
@@ -487,7 +727,21 @@
         <w:rPr>
           <w:lang w:val="de-CH"/>
         </w:rPr>
-        <w:t xml:space="preserve">Die gemessene Temperatur ist in 1° aufgelöst. Also wird sich diese Temperatur nicht all zu oft ändern. </w:t>
+        <w:t xml:space="preserve">Die gemessene Temperatur ist in 1° aufgelöst. Also wird sich diese Temperatur nicht </w:t>
+      </w:r>
+      <w:proofErr w:type="spellStart"/>
+      <w:r>
+        <w:rPr>
+          <w:lang w:val="de-CH"/>
+        </w:rPr>
+        <w:t>all zu</w:t>
+      </w:r>
+      <w:proofErr w:type="spellEnd"/>
+      <w:r>
+        <w:rPr>
+          <w:lang w:val="de-CH"/>
+        </w:rPr>
+        <w:t xml:space="preserve"> oft ändern. </w:t>
       </w:r>
       <w:r>
         <w:rPr>
@@ -499,7 +753,21 @@
         <w:rPr>
           <w:lang w:val="de-CH"/>
         </w:rPr>
-        <w:t xml:space="preserve"> soll die aktuelle Temperatur immer in eine temp_old variable speichern und bei einer Änderung ein JSON Paket mit der neuen Temperatur verschicken. So reduzieren wir den Traffic.</w:t>
+        <w:t xml:space="preserve"> soll die aktuelle Temperatur immer in eine </w:t>
+      </w:r>
+      <w:proofErr w:type="spellStart"/>
+      <w:r>
+        <w:rPr>
+          <w:lang w:val="de-CH"/>
+        </w:rPr>
+        <w:t>temp_old</w:t>
+      </w:r>
+      <w:proofErr w:type="spellEnd"/>
+      <w:r>
+        <w:rPr>
+          <w:lang w:val="de-CH"/>
+        </w:rPr>
+        <w:t xml:space="preserve"> variable speichern und bei einer Änderung ein JSON Paket mit der neuen Temperatur verschicken. So reduzieren wir den Traffic.</w:t>
       </w:r>
     </w:p>
     <w:p>
@@ -517,7 +785,21 @@
         <w:rPr>
           <w:lang w:val="de-CH"/>
         </w:rPr>
-        <w:t>Bei einem Connect sendet der Server ALLE unten beschriebenen Werte an den Client, damit dieser seine Bedienungselemente auf den aktuellen Zustand des Webhueslis initialisieren kann. Dabei soll die Soll-Temperatur gleich der Ist-Temperatur sein.</w:t>
+        <w:t xml:space="preserve">Bei einem Connect sendet der Server ALLE unten beschriebenen Werte an den Client, damit dieser seine Bedienungselemente auf den aktuellen Zustand des </w:t>
+      </w:r>
+      <w:proofErr w:type="spellStart"/>
+      <w:r>
+        <w:rPr>
+          <w:lang w:val="de-CH"/>
+        </w:rPr>
+        <w:t>Webhueslis</w:t>
+      </w:r>
+      <w:proofErr w:type="spellEnd"/>
+      <w:r>
+        <w:rPr>
+          <w:lang w:val="de-CH"/>
+        </w:rPr>
+        <w:t xml:space="preserve"> initialisieren kann. Dabei soll die Soll-Temperatur gleich der Ist-Temperatur sein.</w:t>
       </w:r>
     </w:p>
     <w:p>
@@ -531,7 +813,21 @@
         <w:rPr>
           <w:lang w:val="fr-CH"/>
         </w:rPr>
-        <w:t>Client sends:</w:t>
+        <w:t xml:space="preserve">Client </w:t>
+      </w:r>
+      <w:proofErr w:type="spellStart"/>
+      <w:r>
+        <w:rPr>
+          <w:lang w:val="fr-CH"/>
+        </w:rPr>
+        <w:t>sends</w:t>
+      </w:r>
+      <w:proofErr w:type="spellEnd"/>
+      <w:r>
+        <w:rPr>
+          <w:lang w:val="fr-CH"/>
+        </w:rPr>
+        <w:t>:</w:t>
       </w:r>
     </w:p>
     <w:tbl>
@@ -559,6 +855,7 @@
                 <w:lang w:val="fr-CH"/>
               </w:rPr>
             </w:pPr>
+            <w:proofErr w:type="spellStart"/>
             <w:r>
               <w:rPr>
                 <w:b/>
@@ -566,6 +863,7 @@
               </w:rPr>
               <w:t>Element</w:t>
             </w:r>
+            <w:proofErr w:type="spellEnd"/>
           </w:p>
         </w:tc>
         <w:tc>
@@ -639,6 +937,7 @@
                 <w:lang w:val="fr-CH"/>
               </w:rPr>
             </w:pPr>
+            <w:proofErr w:type="spellStart"/>
             <w:r>
               <w:rPr>
                 <w:b/>
@@ -646,6 +945,7 @@
               </w:rPr>
               <w:t>Example</w:t>
             </w:r>
+            <w:proofErr w:type="spellEnd"/>
           </w:p>
         </w:tc>
       </w:tr>
@@ -661,6 +961,7 @@
                 <w:lang w:val="fr-CH"/>
               </w:rPr>
             </w:pPr>
+            <w:proofErr w:type="spellStart"/>
             <w:r>
               <w:rPr>
                 <w:i/>
@@ -668,6 +969,7 @@
               </w:rPr>
               <w:t>Fernseher</w:t>
             </w:r>
+            <w:proofErr w:type="spellEnd"/>
           </w:p>
         </w:tc>
         <w:tc>
@@ -755,6 +1057,7 @@
                 <w:lang w:val="fr-CH"/>
               </w:rPr>
             </w:pPr>
+            <w:proofErr w:type="spellStart"/>
             <w:r>
               <w:rPr>
                 <w:i/>
@@ -762,6 +1065,7 @@
               </w:rPr>
               <w:t>Stehlampe</w:t>
             </w:r>
+            <w:proofErr w:type="spellEnd"/>
           </w:p>
         </w:tc>
         <w:tc>
@@ -849,6 +1153,7 @@
                 <w:lang w:val="fr-CH"/>
               </w:rPr>
             </w:pPr>
+            <w:proofErr w:type="spellStart"/>
             <w:r>
               <w:rPr>
                 <w:i/>
@@ -856,6 +1161,7 @@
               </w:rPr>
               <w:t>Kronleuchter</w:t>
             </w:r>
+            <w:proofErr w:type="spellEnd"/>
           </w:p>
         </w:tc>
         <w:tc>
@@ -872,7 +1178,21 @@
               <w:rPr>
                 <w:lang w:val="fr-CH"/>
               </w:rPr>
-              <w:t>« Leuchter »</w:t>
+              <w:t>« </w:t>
+            </w:r>
+            <w:proofErr w:type="spellStart"/>
+            <w:r>
+              <w:rPr>
+                <w:lang w:val="fr-CH"/>
+              </w:rPr>
+              <w:t>Leuchter</w:t>
+            </w:r>
+            <w:proofErr w:type="spellEnd"/>
+            <w:r>
+              <w:rPr>
+                <w:lang w:val="fr-CH"/>
+              </w:rPr>
+              <w:t> »</w:t>
             </w:r>
           </w:p>
         </w:tc>
@@ -926,7 +1246,21 @@
               <w:rPr>
                 <w:lang w:val="fr-CH"/>
               </w:rPr>
-              <w:t>«Leuchter:70»</w:t>
+              <w:t>«</w:t>
+            </w:r>
+            <w:proofErr w:type="spellStart"/>
+            <w:r>
+              <w:rPr>
+                <w:lang w:val="fr-CH"/>
+              </w:rPr>
+              <w:t>Leuchter</w:t>
+            </w:r>
+            <w:proofErr w:type="spellEnd"/>
+            <w:r>
+              <w:rPr>
+                <w:lang w:val="fr-CH"/>
+              </w:rPr>
+              <w:t>:70»</w:t>
             </w:r>
           </w:p>
         </w:tc>
@@ -943,13 +1277,31 @@
                 <w:lang w:val="fr-CH"/>
               </w:rPr>
             </w:pPr>
+            <w:proofErr w:type="spellStart"/>
             <w:r>
               <w:rPr>
                 <w:i/>
                 <w:lang w:val="fr-CH"/>
               </w:rPr>
-              <w:t>Soll-Temperatur</w:t>
-            </w:r>
+              <w:t>Soll</w:t>
+            </w:r>
+            <w:proofErr w:type="spellEnd"/>
+            <w:r>
+              <w:rPr>
+                <w:i/>
+                <w:lang w:val="fr-CH"/>
+              </w:rPr>
+              <w:t>-</w:t>
+            </w:r>
+            <w:proofErr w:type="spellStart"/>
+            <w:r>
+              <w:rPr>
+                <w:i/>
+                <w:lang w:val="fr-CH"/>
+              </w:rPr>
+              <w:t>Temperatur</w:t>
+            </w:r>
+            <w:proofErr w:type="spellEnd"/>
           </w:p>
         </w:tc>
         <w:tc>
@@ -966,7 +1318,21 @@
               <w:rPr>
                 <w:lang w:val="fr-CH"/>
               </w:rPr>
-              <w:t>« TempSoll »</w:t>
+              <w:t>« </w:t>
+            </w:r>
+            <w:proofErr w:type="spellStart"/>
+            <w:r>
+              <w:rPr>
+                <w:lang w:val="fr-CH"/>
+              </w:rPr>
+              <w:t>TempSoll</w:t>
+            </w:r>
+            <w:proofErr w:type="spellEnd"/>
+            <w:r>
+              <w:rPr>
+                <w:lang w:val="fr-CH"/>
+              </w:rPr>
+              <w:t> »</w:t>
             </w:r>
           </w:p>
         </w:tc>
@@ -1020,7 +1386,21 @@
               <w:rPr>
                 <w:lang w:val="fr-CH"/>
               </w:rPr>
-              <w:t>«TempSoll:22»</w:t>
+              <w:t>«</w:t>
+            </w:r>
+            <w:proofErr w:type="spellStart"/>
+            <w:r>
+              <w:rPr>
+                <w:lang w:val="fr-CH"/>
+              </w:rPr>
+              <w:t>TempSoll</w:t>
+            </w:r>
+            <w:proofErr w:type="spellEnd"/>
+            <w:r>
+              <w:rPr>
+                <w:lang w:val="fr-CH"/>
+              </w:rPr>
+              <w:t>:22»</w:t>
             </w:r>
           </w:p>
         </w:tc>
@@ -1044,7 +1424,21 @@
         <w:rPr>
           <w:lang w:val="fr-CH"/>
         </w:rPr>
-        <w:t>Server sends :</w:t>
+        <w:t xml:space="preserve">Server </w:t>
+      </w:r>
+      <w:proofErr w:type="spellStart"/>
+      <w:r>
+        <w:rPr>
+          <w:lang w:val="fr-CH"/>
+        </w:rPr>
+        <w:t>sends</w:t>
+      </w:r>
+      <w:proofErr w:type="spellEnd"/>
+      <w:r>
+        <w:rPr>
+          <w:lang w:val="fr-CH"/>
+        </w:rPr>
+        <w:t> :</w:t>
       </w:r>
     </w:p>
     <w:tbl>
@@ -1072,6 +1466,7 @@
                 <w:lang w:val="fr-CH"/>
               </w:rPr>
             </w:pPr>
+            <w:proofErr w:type="spellStart"/>
             <w:r>
               <w:rPr>
                 <w:b/>
@@ -1079,6 +1474,7 @@
               </w:rPr>
               <w:t>Element</w:t>
             </w:r>
+            <w:proofErr w:type="spellEnd"/>
           </w:p>
         </w:tc>
         <w:tc>
@@ -1152,6 +1548,7 @@
                 <w:lang w:val="fr-CH"/>
               </w:rPr>
             </w:pPr>
+            <w:proofErr w:type="spellStart"/>
             <w:r>
               <w:rPr>
                 <w:b/>
@@ -1159,6 +1556,7 @@
               </w:rPr>
               <w:t>Example</w:t>
             </w:r>
+            <w:proofErr w:type="spellEnd"/>
           </w:p>
         </w:tc>
       </w:tr>
@@ -1174,13 +1572,31 @@
                 <w:lang w:val="fr-CH"/>
               </w:rPr>
             </w:pPr>
+            <w:proofErr w:type="spellStart"/>
             <w:r>
               <w:rPr>
                 <w:i/>
                 <w:lang w:val="fr-CH"/>
               </w:rPr>
-              <w:t>Ist-Temperatur</w:t>
-            </w:r>
+              <w:t>Ist</w:t>
+            </w:r>
+            <w:proofErr w:type="spellEnd"/>
+            <w:r>
+              <w:rPr>
+                <w:i/>
+                <w:lang w:val="fr-CH"/>
+              </w:rPr>
+              <w:t>-</w:t>
+            </w:r>
+            <w:proofErr w:type="spellStart"/>
+            <w:r>
+              <w:rPr>
+                <w:i/>
+                <w:lang w:val="fr-CH"/>
+              </w:rPr>
+              <w:t>Temperatur</w:t>
+            </w:r>
+            <w:proofErr w:type="spellEnd"/>
           </w:p>
         </w:tc>
         <w:tc>
@@ -1199,12 +1615,14 @@
               </w:rPr>
               <w:t>« </w:t>
             </w:r>
+            <w:proofErr w:type="spellStart"/>
             <w:r>
               <w:rPr>
                 <w:lang w:val="fr-CH"/>
               </w:rPr>
               <w:t>TempIst</w:t>
             </w:r>
+            <w:proofErr w:type="spellEnd"/>
             <w:r>
               <w:rPr>
                 <w:lang w:val="fr-CH"/>
@@ -1265,12 +1683,14 @@
               </w:rPr>
               <w:t>«</w:t>
             </w:r>
+            <w:proofErr w:type="spellStart"/>
             <w:r>
               <w:rPr>
                 <w:lang w:val="fr-CH"/>
               </w:rPr>
               <w:t>TempIst</w:t>
             </w:r>
+            <w:proofErr w:type="spellEnd"/>
             <w:r>
               <w:rPr>
                 <w:lang w:val="fr-CH"/>
@@ -1304,6 +1724,7 @@
                 <w:lang w:val="fr-CH"/>
               </w:rPr>
             </w:pPr>
+            <w:proofErr w:type="spellStart"/>
             <w:r>
               <w:rPr>
                 <w:i/>
@@ -1311,6 +1732,7 @@
               </w:rPr>
               <w:t>Heizung</w:t>
             </w:r>
+            <w:proofErr w:type="spellEnd"/>
           </w:p>
         </w:tc>
         <w:tc>
@@ -1329,12 +1751,14 @@
               </w:rPr>
               <w:t>« </w:t>
             </w:r>
+            <w:proofErr w:type="spellStart"/>
             <w:r>
               <w:rPr>
                 <w:lang w:val="fr-CH"/>
               </w:rPr>
               <w:t>Heizung</w:t>
             </w:r>
+            <w:proofErr w:type="spellEnd"/>
             <w:r>
               <w:rPr>
                 <w:lang w:val="fr-CH"/>
@@ -1395,12 +1819,14 @@
               </w:rPr>
               <w:t>«</w:t>
             </w:r>
+            <w:proofErr w:type="spellStart"/>
             <w:r>
               <w:rPr>
                 <w:lang w:val="fr-CH"/>
               </w:rPr>
               <w:t>Heizung</w:t>
             </w:r>
+            <w:proofErr w:type="spellEnd"/>
             <w:r>
               <w:rPr>
                 <w:lang w:val="fr-CH"/>
@@ -1433,7 +1859,21 @@
         <w:rPr>
           <w:lang w:val="de-CH"/>
         </w:rPr>
-        <w:t>Und ebenfalls alle Client-sends Paare bei Startup !</w:t>
+        <w:t>Und ebenfalls alle Client-</w:t>
+      </w:r>
+      <w:proofErr w:type="spellStart"/>
+      <w:r>
+        <w:rPr>
+          <w:lang w:val="de-CH"/>
+        </w:rPr>
+        <w:t>sends</w:t>
+      </w:r>
+      <w:proofErr w:type="spellEnd"/>
+      <w:r>
+        <w:rPr>
+          <w:lang w:val="de-CH"/>
+        </w:rPr>
+        <w:t xml:space="preserve"> Paare bei Startup !</w:t>
       </w:r>
     </w:p>
     <w:sectPr>

</xml_diff>

<commit_message>
added some logic and WebSocket functionality around the alarm modal, checkbox and label
</commit_message>
<xml_diff>
--- a/Webhuesli Projektdokumentation.docx
+++ b/Webhuesli Projektdokumentation.docx
@@ -9,7 +9,6 @@
           <w:lang w:val="de-CH"/>
         </w:rPr>
       </w:pPr>
-      <w:proofErr w:type="spellStart"/>
       <w:r>
         <w:rPr>
           <w:lang w:val="de-CH"/>
@@ -22,7 +21,6 @@
         </w:rPr>
         <w:t>sli</w:t>
       </w:r>
-      <w:proofErr w:type="spellEnd"/>
     </w:p>
     <w:p>
       <w:pPr>
@@ -53,16 +51,8 @@
         <w:rPr>
           <w:lang w:val="de-CH"/>
         </w:rPr>
-        <w:t xml:space="preserve">Käser und </w:t>
-      </w:r>
-      <w:proofErr w:type="spellStart"/>
-      <w:r>
-        <w:rPr>
-          <w:lang w:val="de-CH"/>
-        </w:rPr>
-        <w:t>Jascha</w:t>
-      </w:r>
-      <w:proofErr w:type="spellEnd"/>
+        <w:t>Käser und Jascha</w:t>
+      </w:r>
     </w:p>
     <w:p>
       <w:pPr>
@@ -109,21 +99,7 @@
         <w:rPr>
           <w:lang w:val="de-CH"/>
         </w:rPr>
-        <w:t xml:space="preserve"> schreiben welche das Interface zwischen </w:t>
-      </w:r>
-      <w:proofErr w:type="spellStart"/>
-      <w:r>
-        <w:rPr>
-          <w:lang w:val="de-CH"/>
-        </w:rPr>
-        <w:t>Webhüsli</w:t>
-      </w:r>
-      <w:proofErr w:type="spellEnd"/>
-      <w:r>
-        <w:rPr>
-          <w:lang w:val="de-CH"/>
-        </w:rPr>
-        <w:t>-Hardware und dem Socket bereitstellt</w:t>
+        <w:t xml:space="preserve"> schreiben welche das Interface zwischen Webhüsli-Hardware und dem Socket bereitstellt</w:t>
       </w:r>
       <w:r>
         <w:rPr>
@@ -197,28 +173,12 @@
           <w:lang w:val="de-CH"/>
         </w:rPr>
       </w:pPr>
-      <w:proofErr w:type="spellStart"/>
-      <w:r>
-        <w:rPr>
-          <w:lang w:val="de-CH"/>
-        </w:rPr>
-        <w:t>Stoller</w:t>
-      </w:r>
-      <w:proofErr w:type="spellEnd"/>
-      <w:r>
-        <w:rPr>
-          <w:lang w:val="de-CH"/>
-        </w:rPr>
-        <w:t xml:space="preserve"> und </w:t>
-      </w:r>
-      <w:proofErr w:type="spellStart"/>
-      <w:r>
-        <w:rPr>
-          <w:lang w:val="de-CH"/>
-        </w:rPr>
-        <w:t>Bärtschi</w:t>
-      </w:r>
-      <w:proofErr w:type="spellEnd"/>
+      <w:r>
+        <w:rPr>
+          <w:lang w:val="de-CH"/>
+        </w:rPr>
+        <w:t>Stoller und Bärtschi</w:t>
+      </w:r>
     </w:p>
     <w:p>
       <w:pPr>
@@ -253,35 +213,7 @@
         <w:rPr>
           <w:lang w:val="de-CH"/>
         </w:rPr>
-        <w:t xml:space="preserve">Website in HTML und CSS programmieren, welche auf dem Embedded Board im </w:t>
-      </w:r>
-      <w:proofErr w:type="spellStart"/>
-      <w:r>
-        <w:rPr>
-          <w:lang w:val="de-CH"/>
-        </w:rPr>
-        <w:t>Webhuesli</w:t>
-      </w:r>
-      <w:proofErr w:type="spellEnd"/>
-      <w:r>
-        <w:rPr>
-          <w:lang w:val="de-CH"/>
-        </w:rPr>
-        <w:t xml:space="preserve"> läuft und per Socket die Client-Anfragen/</w:t>
-      </w:r>
-      <w:proofErr w:type="spellStart"/>
-      <w:r>
-        <w:rPr>
-          <w:lang w:val="de-CH"/>
-        </w:rPr>
-        <w:t>Commands</w:t>
-      </w:r>
-      <w:proofErr w:type="spellEnd"/>
-      <w:r>
-        <w:rPr>
-          <w:lang w:val="de-CH"/>
-        </w:rPr>
-        <w:t xml:space="preserve"> an die Server-Software weiterleitet.</w:t>
+        <w:t>Website in HTML und CSS programmieren, welche auf dem Embedded Board im Webhuesli läuft und per Socket die Client-Anfragen/Commands an die Server-Software weiterleitet.</w:t>
       </w:r>
     </w:p>
     <w:p>
@@ -335,21 +267,7 @@
         <w:rPr>
           <w:lang w:val="de-CH"/>
         </w:rPr>
-        <w:t xml:space="preserve">Socket </w:t>
-      </w:r>
-      <w:proofErr w:type="spellStart"/>
-      <w:r>
-        <w:rPr>
-          <w:lang w:val="de-CH"/>
-        </w:rPr>
-        <w:t>connecten</w:t>
-      </w:r>
-      <w:proofErr w:type="spellEnd"/>
-      <w:r>
-        <w:rPr>
-          <w:lang w:val="de-CH"/>
-        </w:rPr>
-        <w:t xml:space="preserve"> (JavaScript)</w:t>
+        <w:t>Socket connecten (JavaScript)</w:t>
       </w:r>
     </w:p>
     <w:p>
@@ -359,11 +277,12 @@
           <w:lang w:val="de-CH"/>
         </w:rPr>
       </w:pPr>
-      <w:proofErr w:type="spellStart"/>
-      <w:r>
+      <w:r>
+        <w:rPr>
+          <w:lang w:val="de-CH"/>
+        </w:rPr>
         <w:t>Projektablauf</w:t>
       </w:r>
-      <w:proofErr w:type="spellEnd"/>
     </w:p>
     <w:p>
       <w:pPr>
@@ -381,8 +300,14 @@
     <w:p>
       <w:pPr>
         <w:pStyle w:val="berschrift2"/>
-      </w:pPr>
-      <w:r>
+        <w:rPr>
+          <w:lang w:val="de-CH"/>
+        </w:rPr>
+      </w:pPr>
+      <w:r>
+        <w:rPr>
+          <w:lang w:val="de-CH"/>
+        </w:rPr>
         <w:t>Website</w:t>
       </w:r>
     </w:p>
@@ -396,90 +321,20 @@
         <w:rPr>
           <w:lang w:val="de-CH"/>
         </w:rPr>
-        <w:t xml:space="preserve">Webseite mit </w:t>
-      </w:r>
-      <w:proofErr w:type="spellStart"/>
-      <w:r>
-        <w:rPr>
-          <w:lang w:val="de-CH"/>
-        </w:rPr>
-        <w:t>Textbox</w:t>
-      </w:r>
-      <w:proofErr w:type="spellEnd"/>
-      <w:r>
-        <w:rPr>
-          <w:lang w:val="de-CH"/>
-        </w:rPr>
-        <w:t xml:space="preserve"> und Button, welche dann einen Key-Value-Paar über den Socket schickt. Dann noch </w:t>
-      </w:r>
-      <w:proofErr w:type="spellStart"/>
-      <w:r>
-        <w:rPr>
-          <w:lang w:val="de-CH"/>
-        </w:rPr>
-        <w:t>Textbox</w:t>
-      </w:r>
-      <w:proofErr w:type="spellEnd"/>
-      <w:r>
-        <w:rPr>
-          <w:lang w:val="de-CH"/>
-        </w:rPr>
-        <w:t xml:space="preserve"> mit String, der empfangen wird.</w:t>
-      </w:r>
-    </w:p>
-    <w:p>
-      <w:pPr>
-        <w:rPr>
-          <w:lang w:val="de-CH"/>
-        </w:rPr>
-      </w:pPr>
-      <w:r>
-        <w:rPr>
-          <w:lang w:val="de-CH"/>
-        </w:rPr>
-        <w:t xml:space="preserve">Parallel dazu wird die Website mit </w:t>
-      </w:r>
-      <w:proofErr w:type="gramStart"/>
-      <w:r>
-        <w:rPr>
-          <w:lang w:val="de-CH"/>
-        </w:rPr>
-        <w:t>Bilder</w:t>
-      </w:r>
-      <w:proofErr w:type="gramEnd"/>
-      <w:r>
-        <w:rPr>
-          <w:lang w:val="de-CH"/>
-        </w:rPr>
-        <w:t xml:space="preserve"> und </w:t>
-      </w:r>
-      <w:proofErr w:type="spellStart"/>
-      <w:r>
-        <w:rPr>
-          <w:lang w:val="de-CH"/>
-        </w:rPr>
-        <w:t>Canvas</w:t>
-      </w:r>
-      <w:proofErr w:type="spellEnd"/>
-      <w:r>
-        <w:rPr>
-          <w:lang w:val="de-CH"/>
-        </w:rPr>
-        <w:t xml:space="preserve"> </w:t>
-      </w:r>
-      <w:proofErr w:type="spellStart"/>
-      <w:r>
-        <w:rPr>
-          <w:lang w:val="de-CH"/>
-        </w:rPr>
-        <w:t>populiert</w:t>
-      </w:r>
-      <w:proofErr w:type="spellEnd"/>
-      <w:r>
-        <w:rPr>
-          <w:lang w:val="de-CH"/>
-        </w:rPr>
-        <w:t>.</w:t>
+        <w:t>Webseite mit Textbox und Button, welche dann einen Key-Value-Paar über den Socket schickt. Dann noch Textbox mit String, der empfangen wird.</w:t>
+      </w:r>
+    </w:p>
+    <w:p>
+      <w:pPr>
+        <w:rPr>
+          <w:lang w:val="de-CH"/>
+        </w:rPr>
+      </w:pPr>
+      <w:r>
+        <w:rPr>
+          <w:lang w:val="de-CH"/>
+        </w:rPr>
+        <w:t>Parallel dazu wird die Website mit Bilder und Canvas populiert.</w:t>
       </w:r>
     </w:p>
     <w:p>
@@ -512,35 +367,7 @@
         <w:rPr>
           <w:lang w:val="de-CH"/>
         </w:rPr>
-        <w:t xml:space="preserve"> UI mit </w:t>
-      </w:r>
-      <w:proofErr w:type="spellStart"/>
-      <w:r>
-        <w:rPr>
-          <w:lang w:val="de-CH"/>
-        </w:rPr>
-        <w:t>Printf</w:t>
-      </w:r>
-      <w:proofErr w:type="spellEnd"/>
-      <w:r>
-        <w:rPr>
-          <w:lang w:val="de-CH"/>
-        </w:rPr>
-        <w:t xml:space="preserve"> und </w:t>
-      </w:r>
-      <w:proofErr w:type="spellStart"/>
-      <w:r>
-        <w:rPr>
-          <w:lang w:val="de-CH"/>
-        </w:rPr>
-        <w:t>scanf</w:t>
-      </w:r>
-      <w:proofErr w:type="spellEnd"/>
-      <w:r>
-        <w:rPr>
-          <w:lang w:val="de-CH"/>
-        </w:rPr>
-        <w:t xml:space="preserve">. </w:t>
+        <w:t xml:space="preserve"> UI mit Printf und scanf. </w:t>
       </w:r>
       <w:r>
         <w:rPr>
@@ -552,76 +379,20 @@
         <w:rPr>
           <w:lang w:val="de-CH"/>
         </w:rPr>
-        <w:t xml:space="preserve"> JSON </w:t>
-      </w:r>
-      <w:proofErr w:type="spellStart"/>
-      <w:r>
-        <w:rPr>
-          <w:lang w:val="de-CH"/>
-        </w:rPr>
-        <w:t>parsing</w:t>
-      </w:r>
-      <w:proofErr w:type="spellEnd"/>
-      <w:r>
-        <w:rPr>
-          <w:lang w:val="de-CH"/>
-        </w:rPr>
-        <w:t>!</w:t>
-      </w:r>
-    </w:p>
-    <w:p>
-      <w:pPr>
-        <w:rPr>
-          <w:lang w:val="de-CH"/>
-        </w:rPr>
-      </w:pPr>
-      <w:r>
-        <w:rPr>
-          <w:lang w:val="de-CH"/>
-        </w:rPr>
-        <w:t xml:space="preserve">parallel dazu wird versucht, die APIs des </w:t>
-      </w:r>
-      <w:proofErr w:type="spellStart"/>
-      <w:r>
-        <w:rPr>
-          <w:lang w:val="de-CH"/>
-        </w:rPr>
-        <w:t>Webhuesli</w:t>
-      </w:r>
-      <w:proofErr w:type="spellEnd"/>
-      <w:r>
-        <w:rPr>
-          <w:lang w:val="de-CH"/>
-        </w:rPr>
-        <w:t xml:space="preserve"> </w:t>
-      </w:r>
-      <w:proofErr w:type="spellStart"/>
-      <w:r>
-        <w:rPr>
-          <w:lang w:val="de-CH"/>
-        </w:rPr>
-        <w:t>anzusteuert</w:t>
-      </w:r>
-      <w:proofErr w:type="spellEnd"/>
-      <w:r>
-        <w:rPr>
-          <w:lang w:val="de-CH"/>
-        </w:rPr>
-        <w:t xml:space="preserve"> und verschiedene Interfacefunktionen für modulare saubere </w:t>
-      </w:r>
-      <w:proofErr w:type="spellStart"/>
-      <w:r>
-        <w:rPr>
-          <w:lang w:val="de-CH"/>
-        </w:rPr>
-        <w:t>programmierung</w:t>
-      </w:r>
-      <w:proofErr w:type="spellEnd"/>
-      <w:r>
-        <w:rPr>
-          <w:lang w:val="de-CH"/>
-        </w:rPr>
-        <w:t xml:space="preserve"> zu schreiben.</w:t>
+        <w:t xml:space="preserve"> JSON parsing!</w:t>
+      </w:r>
+    </w:p>
+    <w:p>
+      <w:pPr>
+        <w:rPr>
+          <w:lang w:val="de-CH"/>
+        </w:rPr>
+      </w:pPr>
+      <w:r>
+        <w:rPr>
+          <w:lang w:val="de-CH"/>
+        </w:rPr>
+        <w:t>parallel dazu wird versucht, die APIs des Webhuesli anzusteuert und verschiedene Interfacefunktionen für modulare saubere programmierung zu schreiben.</w:t>
       </w:r>
     </w:p>
     <w:p>
@@ -631,14 +402,12 @@
           <w:lang w:val="de-CH"/>
         </w:rPr>
       </w:pPr>
-      <w:proofErr w:type="spellStart"/>
       <w:r>
         <w:rPr>
           <w:lang w:val="de-CH"/>
         </w:rPr>
         <w:t>Zeitlan</w:t>
       </w:r>
-      <w:proofErr w:type="spellEnd"/>
     </w:p>
     <w:p>
       <w:pPr>
@@ -665,6 +434,31 @@
           <w:lang w:val="de-CH"/>
         </w:rPr>
       </w:pPr>
+      <w:r>
+        <w:rPr>
+          <w:lang w:val="de-CH"/>
+        </w:rPr>
+        <w:t>Alarmanlagenlogik</w:t>
+      </w:r>
+    </w:p>
+    <w:p>
+      <w:pPr>
+        <w:rPr>
+          <w:lang w:val="de-CH"/>
+        </w:rPr>
+      </w:pPr>
+      <w:r>
+        <w:rPr>
+          <w:lang w:val="de-CH"/>
+        </w:rPr>
+        <w:t>Die Logik der Alarmanlage befindet sich beim Server. Die Website beim Client empfängt einzig und allein,</w:t>
+      </w:r>
+      <w:r>
+        <w:rPr>
+          <w:lang w:val="de-CH"/>
+        </w:rPr>
+        <w:t xml:space="preserve"> ob ein Alarm ausgelöst wurde. Ausserdem teilt er dem Server mit, ob der Alarm anschliessend quitiert wurde und ob die Checkbox „Alarm Aktiv“ gesetzt wurde.</w:t>
+      </w:r>
     </w:p>
     <w:p>
       <w:pPr>
@@ -727,21 +521,7 @@
         <w:rPr>
           <w:lang w:val="de-CH"/>
         </w:rPr>
-        <w:t xml:space="preserve">Die gemessene Temperatur ist in 1° aufgelöst. Also wird sich diese Temperatur nicht </w:t>
-      </w:r>
-      <w:proofErr w:type="spellStart"/>
-      <w:r>
-        <w:rPr>
-          <w:lang w:val="de-CH"/>
-        </w:rPr>
-        <w:t>all zu</w:t>
-      </w:r>
-      <w:proofErr w:type="spellEnd"/>
-      <w:r>
-        <w:rPr>
-          <w:lang w:val="de-CH"/>
-        </w:rPr>
-        <w:t xml:space="preserve"> oft ändern. </w:t>
+        <w:t xml:space="preserve">Die gemessene Temperatur ist in 1° aufgelöst. Also wird sich diese Temperatur nicht all zu oft ändern. </w:t>
       </w:r>
       <w:r>
         <w:rPr>
@@ -753,21 +533,7 @@
         <w:rPr>
           <w:lang w:val="de-CH"/>
         </w:rPr>
-        <w:t xml:space="preserve"> soll die aktuelle Temperatur immer in eine </w:t>
-      </w:r>
-      <w:proofErr w:type="spellStart"/>
-      <w:r>
-        <w:rPr>
-          <w:lang w:val="de-CH"/>
-        </w:rPr>
-        <w:t>temp_old</w:t>
-      </w:r>
-      <w:proofErr w:type="spellEnd"/>
-      <w:r>
-        <w:rPr>
-          <w:lang w:val="de-CH"/>
-        </w:rPr>
-        <w:t xml:space="preserve"> variable speichern und bei einer Änderung ein JSON Paket mit der neuen Temperatur verschicken. So reduzieren wir den Traffic.</w:t>
+        <w:t xml:space="preserve"> soll die aktuelle Temperatur immer in eine temp_old variable speichern und bei einer Änderung ein JSON Paket mit der neuen Temperatur verschicken. So reduzieren wir den Traffic.</w:t>
       </w:r>
     </w:p>
     <w:p>
@@ -785,49 +551,21 @@
         <w:rPr>
           <w:lang w:val="de-CH"/>
         </w:rPr>
-        <w:t xml:space="preserve">Bei einem Connect sendet der Server ALLE unten beschriebenen Werte an den Client, damit dieser seine Bedienungselemente auf den aktuellen Zustand des </w:t>
-      </w:r>
-      <w:proofErr w:type="spellStart"/>
-      <w:r>
-        <w:rPr>
-          <w:lang w:val="de-CH"/>
-        </w:rPr>
-        <w:t>Webhueslis</w:t>
-      </w:r>
-      <w:proofErr w:type="spellEnd"/>
-      <w:r>
-        <w:rPr>
-          <w:lang w:val="de-CH"/>
-        </w:rPr>
-        <w:t xml:space="preserve"> initialisieren kann. Dabei soll die Soll-Temperatur gleich der Ist-Temperatur sein.</w:t>
+        <w:t>Bei einem Connect sendet der Server ALLE unten beschriebenen Werte an den Client, damit dieser seine Bedienungselemente auf den aktuellen Zustand des Webhueslis initialisieren kann. Dabei soll die Soll-Temperatur gleich der Ist-Temperatur sein.</w:t>
       </w:r>
     </w:p>
     <w:p>
       <w:pPr>
         <w:pStyle w:val="berschrift3"/>
         <w:rPr>
-          <w:lang w:val="fr-CH"/>
-        </w:rPr>
-      </w:pPr>
-      <w:r>
-        <w:rPr>
-          <w:lang w:val="fr-CH"/>
-        </w:rPr>
-        <w:t xml:space="preserve">Client </w:t>
-      </w:r>
-      <w:proofErr w:type="spellStart"/>
-      <w:r>
-        <w:rPr>
-          <w:lang w:val="fr-CH"/>
-        </w:rPr>
-        <w:t>sends</w:t>
-      </w:r>
-      <w:proofErr w:type="spellEnd"/>
-      <w:r>
-        <w:rPr>
-          <w:lang w:val="fr-CH"/>
-        </w:rPr>
-        <w:t>:</w:t>
+          <w:lang w:val="de-CH"/>
+        </w:rPr>
+      </w:pPr>
+      <w:r>
+        <w:rPr>
+          <w:lang w:val="de-CH"/>
+        </w:rPr>
+        <w:t>Client sends:</w:t>
       </w:r>
     </w:p>
     <w:tbl>
@@ -852,18 +590,16 @@
             <w:pPr>
               <w:rPr>
                 <w:b/>
-                <w:lang w:val="fr-CH"/>
-              </w:rPr>
-            </w:pPr>
-            <w:proofErr w:type="spellStart"/>
+                <w:lang w:val="de-CH"/>
+              </w:rPr>
+            </w:pPr>
             <w:r>
               <w:rPr>
                 <w:b/>
-                <w:lang w:val="fr-CH"/>
+                <w:lang w:val="de-CH"/>
               </w:rPr>
               <w:t>Element</w:t>
             </w:r>
-            <w:proofErr w:type="spellEnd"/>
           </w:p>
         </w:tc>
         <w:tc>
@@ -874,13 +610,13 @@
             <w:pPr>
               <w:rPr>
                 <w:b/>
-                <w:lang w:val="fr-CH"/>
+                <w:lang w:val="de-CH"/>
               </w:rPr>
             </w:pPr>
             <w:r>
               <w:rPr>
                 <w:b/>
-                <w:lang w:val="fr-CH"/>
+                <w:lang w:val="de-CH"/>
               </w:rPr>
               <w:t>Key</w:t>
             </w:r>
@@ -894,13 +630,13 @@
             <w:pPr>
               <w:rPr>
                 <w:b/>
-                <w:lang w:val="fr-CH"/>
+                <w:lang w:val="de-CH"/>
               </w:rPr>
             </w:pPr>
             <w:r>
               <w:rPr>
                 <w:b/>
-                <w:lang w:val="fr-CH"/>
+                <w:lang w:val="de-CH"/>
               </w:rPr>
               <w:t>Value min</w:t>
             </w:r>
@@ -914,13 +650,13 @@
             <w:pPr>
               <w:rPr>
                 <w:b/>
-                <w:lang w:val="fr-CH"/>
+                <w:lang w:val="de-CH"/>
               </w:rPr>
             </w:pPr>
             <w:r>
               <w:rPr>
                 <w:b/>
-                <w:lang w:val="fr-CH"/>
+                <w:lang w:val="de-CH"/>
               </w:rPr>
               <w:t>Value max</w:t>
             </w:r>
@@ -934,18 +670,16 @@
             <w:pPr>
               <w:rPr>
                 <w:b/>
-                <w:lang w:val="fr-CH"/>
-              </w:rPr>
-            </w:pPr>
-            <w:proofErr w:type="spellStart"/>
+                <w:lang w:val="de-CH"/>
+              </w:rPr>
+            </w:pPr>
             <w:r>
               <w:rPr>
                 <w:b/>
-                <w:lang w:val="fr-CH"/>
+                <w:lang w:val="de-CH"/>
               </w:rPr>
               <w:t>Example</w:t>
             </w:r>
-            <w:proofErr w:type="spellEnd"/>
           </w:p>
         </w:tc>
       </w:tr>
@@ -958,18 +692,16 @@
             <w:pPr>
               <w:rPr>
                 <w:i/>
-                <w:lang w:val="fr-CH"/>
-              </w:rPr>
-            </w:pPr>
-            <w:proofErr w:type="spellStart"/>
+                <w:lang w:val="de-CH"/>
+              </w:rPr>
+            </w:pPr>
             <w:r>
               <w:rPr>
                 <w:i/>
-                <w:lang w:val="fr-CH"/>
+                <w:lang w:val="de-CH"/>
               </w:rPr>
               <w:t>Fernseher</w:t>
             </w:r>
-            <w:proofErr w:type="spellEnd"/>
           </w:p>
         </w:tc>
         <w:tc>
@@ -979,12 +711,12 @@
           <w:p>
             <w:pPr>
               <w:rPr>
-                <w:lang w:val="fr-CH"/>
-              </w:rPr>
-            </w:pPr>
-            <w:r>
-              <w:rPr>
-                <w:lang w:val="fr-CH"/>
+                <w:lang w:val="de-CH"/>
+              </w:rPr>
+            </w:pPr>
+            <w:r>
+              <w:rPr>
+                <w:lang w:val="de-CH"/>
               </w:rPr>
               <w:t>« TV »</w:t>
             </w:r>
@@ -997,12 +729,12 @@
           <w:p>
             <w:pPr>
               <w:rPr>
-                <w:lang w:val="fr-CH"/>
-              </w:rPr>
-            </w:pPr>
-            <w:r>
-              <w:rPr>
-                <w:lang w:val="fr-CH"/>
+                <w:lang w:val="de-CH"/>
+              </w:rPr>
+            </w:pPr>
+            <w:r>
+              <w:rPr>
+                <w:lang w:val="de-CH"/>
               </w:rPr>
               <w:t>OFF</w:t>
             </w:r>
@@ -1015,12 +747,12 @@
           <w:p>
             <w:pPr>
               <w:rPr>
-                <w:lang w:val="fr-CH"/>
-              </w:rPr>
-            </w:pPr>
-            <w:r>
-              <w:rPr>
-                <w:lang w:val="fr-CH"/>
+                <w:lang w:val="de-CH"/>
+              </w:rPr>
+            </w:pPr>
+            <w:r>
+              <w:rPr>
+                <w:lang w:val="de-CH"/>
               </w:rPr>
               <w:t>ON</w:t>
             </w:r>
@@ -1033,12 +765,12 @@
           <w:p>
             <w:pPr>
               <w:rPr>
-                <w:lang w:val="fr-CH"/>
-              </w:rPr>
-            </w:pPr>
-            <w:r>
-              <w:rPr>
-                <w:lang w:val="fr-CH"/>
+                <w:lang w:val="de-CH"/>
+              </w:rPr>
+            </w:pPr>
+            <w:r>
+              <w:rPr>
+                <w:lang w:val="de-CH"/>
               </w:rPr>
               <w:t>«TV:ON»</w:t>
             </w:r>
@@ -1054,18 +786,16 @@
             <w:pPr>
               <w:rPr>
                 <w:i/>
-                <w:lang w:val="fr-CH"/>
-              </w:rPr>
-            </w:pPr>
-            <w:proofErr w:type="spellStart"/>
+                <w:lang w:val="de-CH"/>
+              </w:rPr>
+            </w:pPr>
             <w:r>
               <w:rPr>
                 <w:i/>
-                <w:lang w:val="fr-CH"/>
+                <w:lang w:val="de-CH"/>
               </w:rPr>
               <w:t>Stehlampe</w:t>
             </w:r>
-            <w:proofErr w:type="spellEnd"/>
           </w:p>
         </w:tc>
         <w:tc>
@@ -1075,12 +805,12 @@
           <w:p>
             <w:pPr>
               <w:rPr>
-                <w:lang w:val="fr-CH"/>
-              </w:rPr>
-            </w:pPr>
-            <w:r>
-              <w:rPr>
-                <w:lang w:val="fr-CH"/>
+                <w:lang w:val="de-CH"/>
+              </w:rPr>
+            </w:pPr>
+            <w:r>
+              <w:rPr>
+                <w:lang w:val="de-CH"/>
               </w:rPr>
               <w:t>« Lampe »</w:t>
             </w:r>
@@ -1093,12 +823,12 @@
           <w:p>
             <w:pPr>
               <w:rPr>
-                <w:lang w:val="fr-CH"/>
-              </w:rPr>
-            </w:pPr>
-            <w:r>
-              <w:rPr>
-                <w:lang w:val="fr-CH"/>
+                <w:lang w:val="de-CH"/>
+              </w:rPr>
+            </w:pPr>
+            <w:r>
+              <w:rPr>
+                <w:lang w:val="de-CH"/>
               </w:rPr>
               <w:t>0</w:t>
             </w:r>
@@ -1111,12 +841,12 @@
           <w:p>
             <w:pPr>
               <w:rPr>
-                <w:lang w:val="fr-CH"/>
-              </w:rPr>
-            </w:pPr>
-            <w:r>
-              <w:rPr>
-                <w:lang w:val="fr-CH"/>
+                <w:lang w:val="de-CH"/>
+              </w:rPr>
+            </w:pPr>
+            <w:r>
+              <w:rPr>
+                <w:lang w:val="de-CH"/>
               </w:rPr>
               <w:t>100</w:t>
             </w:r>
@@ -1129,12 +859,12 @@
           <w:p>
             <w:pPr>
               <w:rPr>
-                <w:lang w:val="fr-CH"/>
-              </w:rPr>
-            </w:pPr>
-            <w:r>
-              <w:rPr>
-                <w:lang w:val="fr-CH"/>
+                <w:lang w:val="de-CH"/>
+              </w:rPr>
+            </w:pPr>
+            <w:r>
+              <w:rPr>
+                <w:lang w:val="de-CH"/>
               </w:rPr>
               <w:t>«Lampe:50»</w:t>
             </w:r>
@@ -1150,18 +880,16 @@
             <w:pPr>
               <w:rPr>
                 <w:i/>
-                <w:lang w:val="fr-CH"/>
-              </w:rPr>
-            </w:pPr>
-            <w:proofErr w:type="spellStart"/>
+                <w:lang w:val="de-CH"/>
+              </w:rPr>
+            </w:pPr>
             <w:r>
               <w:rPr>
                 <w:i/>
-                <w:lang w:val="fr-CH"/>
+                <w:lang w:val="de-CH"/>
               </w:rPr>
               <w:t>Kronleuchter</w:t>
             </w:r>
-            <w:proofErr w:type="spellEnd"/>
           </w:p>
         </w:tc>
         <w:tc>
@@ -1171,28 +899,14 @@
           <w:p>
             <w:pPr>
               <w:rPr>
-                <w:lang w:val="fr-CH"/>
-              </w:rPr>
-            </w:pPr>
-            <w:r>
-              <w:rPr>
-                <w:lang w:val="fr-CH"/>
-              </w:rPr>
-              <w:t>« </w:t>
-            </w:r>
-            <w:proofErr w:type="spellStart"/>
-            <w:r>
-              <w:rPr>
-                <w:lang w:val="fr-CH"/>
-              </w:rPr>
-              <w:t>Leuchter</w:t>
-            </w:r>
-            <w:proofErr w:type="spellEnd"/>
-            <w:r>
-              <w:rPr>
-                <w:lang w:val="fr-CH"/>
-              </w:rPr>
-              <w:t> »</w:t>
+                <w:lang w:val="de-CH"/>
+              </w:rPr>
+            </w:pPr>
+            <w:r>
+              <w:rPr>
+                <w:lang w:val="de-CH"/>
+              </w:rPr>
+              <w:t>« Leuchter »</w:t>
             </w:r>
           </w:p>
         </w:tc>
@@ -1203,12 +917,12 @@
           <w:p>
             <w:pPr>
               <w:rPr>
-                <w:lang w:val="fr-CH"/>
-              </w:rPr>
-            </w:pPr>
-            <w:r>
-              <w:rPr>
-                <w:lang w:val="fr-CH"/>
+                <w:lang w:val="de-CH"/>
+              </w:rPr>
+            </w:pPr>
+            <w:r>
+              <w:rPr>
+                <w:lang w:val="de-CH"/>
               </w:rPr>
               <w:t>0</w:t>
             </w:r>
@@ -1221,12 +935,12 @@
           <w:p>
             <w:pPr>
               <w:rPr>
-                <w:lang w:val="fr-CH"/>
-              </w:rPr>
-            </w:pPr>
-            <w:r>
-              <w:rPr>
-                <w:lang w:val="fr-CH"/>
+                <w:lang w:val="de-CH"/>
+              </w:rPr>
+            </w:pPr>
+            <w:r>
+              <w:rPr>
+                <w:lang w:val="de-CH"/>
               </w:rPr>
               <w:t>100</w:t>
             </w:r>
@@ -1239,28 +953,14 @@
           <w:p>
             <w:pPr>
               <w:rPr>
-                <w:lang w:val="fr-CH"/>
-              </w:rPr>
-            </w:pPr>
-            <w:r>
-              <w:rPr>
-                <w:lang w:val="fr-CH"/>
-              </w:rPr>
-              <w:t>«</w:t>
-            </w:r>
-            <w:proofErr w:type="spellStart"/>
-            <w:r>
-              <w:rPr>
-                <w:lang w:val="fr-CH"/>
-              </w:rPr>
-              <w:t>Leuchter</w:t>
-            </w:r>
-            <w:proofErr w:type="spellEnd"/>
-            <w:r>
-              <w:rPr>
-                <w:lang w:val="fr-CH"/>
-              </w:rPr>
-              <w:t>:70»</w:t>
+                <w:lang w:val="de-CH"/>
+              </w:rPr>
+            </w:pPr>
+            <w:r>
+              <w:rPr>
+                <w:lang w:val="de-CH"/>
+              </w:rPr>
+              <w:t>«Leuchter:70»</w:t>
             </w:r>
           </w:p>
         </w:tc>
@@ -1274,84 +974,240 @@
             <w:pPr>
               <w:rPr>
                 <w:i/>
-                <w:lang w:val="fr-CH"/>
-              </w:rPr>
-            </w:pPr>
-            <w:proofErr w:type="spellStart"/>
+                <w:lang w:val="de-CH"/>
+              </w:rPr>
+            </w:pPr>
             <w:r>
               <w:rPr>
                 <w:i/>
-                <w:lang w:val="fr-CH"/>
-              </w:rPr>
-              <w:t>Soll</w:t>
-            </w:r>
-            <w:proofErr w:type="spellEnd"/>
-            <w:r>
+                <w:lang w:val="de-CH"/>
+              </w:rPr>
+              <w:t>Soll-Temperatur</w:t>
+            </w:r>
+          </w:p>
+        </w:tc>
+        <w:tc>
+          <w:tcPr>
+            <w:tcW w:w="1842" w:type="dxa"/>
+          </w:tcPr>
+          <w:p>
+            <w:pPr>
+              <w:rPr>
+                <w:lang w:val="de-CH"/>
+              </w:rPr>
+            </w:pPr>
+            <w:r>
+              <w:rPr>
+                <w:lang w:val="de-CH"/>
+              </w:rPr>
+              <w:t>« TempSoll »</w:t>
+            </w:r>
+          </w:p>
+        </w:tc>
+        <w:tc>
+          <w:tcPr>
+            <w:tcW w:w="1842" w:type="dxa"/>
+          </w:tcPr>
+          <w:p>
+            <w:pPr>
+              <w:rPr>
+                <w:lang w:val="de-CH"/>
+              </w:rPr>
+            </w:pPr>
+            <w:r>
+              <w:rPr>
+                <w:lang w:val="de-CH"/>
+              </w:rPr>
+              <w:t>15</w:t>
+            </w:r>
+          </w:p>
+        </w:tc>
+        <w:tc>
+          <w:tcPr>
+            <w:tcW w:w="1843" w:type="dxa"/>
+          </w:tcPr>
+          <w:p>
+            <w:pPr>
+              <w:rPr>
+                <w:lang w:val="de-CH"/>
+              </w:rPr>
+            </w:pPr>
+            <w:r>
+              <w:rPr>
+                <w:lang w:val="de-CH"/>
+              </w:rPr>
+              <w:t>30</w:t>
+            </w:r>
+          </w:p>
+        </w:tc>
+        <w:tc>
+          <w:tcPr>
+            <w:tcW w:w="1843" w:type="dxa"/>
+          </w:tcPr>
+          <w:p>
+            <w:pPr>
+              <w:rPr>
+                <w:lang w:val="de-CH"/>
+              </w:rPr>
+            </w:pPr>
+            <w:r>
+              <w:rPr>
+                <w:lang w:val="de-CH"/>
+              </w:rPr>
+              <w:t>«TempSoll:22»</w:t>
+            </w:r>
+          </w:p>
+        </w:tc>
+      </w:tr>
+      <w:tr>
+        <w:tc>
+          <w:tcPr>
+            <w:tcW w:w="1842" w:type="dxa"/>
+          </w:tcPr>
+          <w:p>
+            <w:pPr>
               <w:rPr>
                 <w:i/>
-                <w:lang w:val="fr-CH"/>
+                <w:lang w:val="de-CH"/>
+              </w:rPr>
+            </w:pPr>
+            <w:r>
+              <w:rPr>
+                <w:i/>
+                <w:lang w:val="de-CH"/>
+              </w:rPr>
+              <w:t>Alarmanlage</w:t>
+            </w:r>
+          </w:p>
+        </w:tc>
+        <w:tc>
+          <w:tcPr>
+            <w:tcW w:w="1842" w:type="dxa"/>
+          </w:tcPr>
+          <w:p>
+            <w:pPr>
+              <w:rPr>
+                <w:lang w:val="de-CH"/>
+              </w:rPr>
+            </w:pPr>
+            <w:r>
+              <w:rPr>
+                <w:lang w:val="de-CH"/>
+              </w:rPr>
+              <w:t>« Alarm »</w:t>
+            </w:r>
+          </w:p>
+        </w:tc>
+        <w:tc>
+          <w:tcPr>
+            <w:tcW w:w="1842" w:type="dxa"/>
+          </w:tcPr>
+          <w:p>
+            <w:pPr>
+              <w:rPr>
+                <w:lang w:val="de-CH"/>
+              </w:rPr>
+            </w:pPr>
+            <w:r>
+              <w:rPr>
+                <w:lang w:val="de-CH"/>
+              </w:rPr>
+              <w:t>ACTIVE</w:t>
+            </w:r>
+          </w:p>
+        </w:tc>
+        <w:tc>
+          <w:tcPr>
+            <w:tcW w:w="1843" w:type="dxa"/>
+          </w:tcPr>
+          <w:p>
+            <w:pPr>
+              <w:rPr>
+                <w:lang w:val="de-CH"/>
+              </w:rPr>
+            </w:pPr>
+            <w:r>
+              <w:rPr>
+                <w:lang w:val="de-CH"/>
+              </w:rPr>
+              <w:t>INACTIVE</w:t>
+            </w:r>
+          </w:p>
+        </w:tc>
+        <w:tc>
+          <w:tcPr>
+            <w:tcW w:w="1843" w:type="dxa"/>
+          </w:tcPr>
+          <w:p>
+            <w:pPr>
+              <w:rPr>
+                <w:lang w:val="de-CH"/>
+              </w:rPr>
+            </w:pPr>
+            <w:r>
+              <w:rPr>
+                <w:lang w:val="de-CH"/>
+              </w:rPr>
+              <w:t>«Alarm:ACTIVE»</w:t>
+            </w:r>
+          </w:p>
+        </w:tc>
+      </w:tr>
+      <w:tr>
+        <w:tc>
+          <w:tcPr>
+            <w:tcW w:w="1842" w:type="dxa"/>
+          </w:tcPr>
+          <w:p>
+            <w:pPr>
+              <w:rPr>
+                <w:i/>
+                <w:lang w:val="de-CH"/>
+              </w:rPr>
+            </w:pPr>
+            <w:r>
+              <w:rPr>
+                <w:i/>
+                <w:lang w:val="de-CH"/>
+              </w:rPr>
+              <w:t>Alarmanlage</w:t>
+            </w:r>
+          </w:p>
+        </w:tc>
+        <w:tc>
+          <w:tcPr>
+            <w:tcW w:w="1842" w:type="dxa"/>
+          </w:tcPr>
+          <w:p>
+            <w:pPr>
+              <w:rPr>
+                <w:lang w:val="de-CH"/>
+              </w:rPr>
+            </w:pPr>
+            <w:r>
+              <w:rPr>
+                <w:lang w:val="de-CH"/>
+              </w:rPr>
+              <w:t>« AlarmReset »</w:t>
+            </w:r>
+          </w:p>
+        </w:tc>
+        <w:tc>
+          <w:tcPr>
+            <w:tcW w:w="1842" w:type="dxa"/>
+          </w:tcPr>
+          <w:p>
+            <w:pPr>
+              <w:rPr>
+                <w:lang w:val="de-CH"/>
+              </w:rPr>
+            </w:pPr>
+            <w:r>
+              <w:rPr>
+                <w:lang w:val="de-CH"/>
               </w:rPr>
               <w:t>-</w:t>
             </w:r>
-            <w:proofErr w:type="spellStart"/>
-            <w:r>
-              <w:rPr>
-                <w:i/>
-                <w:lang w:val="fr-CH"/>
-              </w:rPr>
-              <w:t>Temperatur</w:t>
-            </w:r>
-            <w:proofErr w:type="spellEnd"/>
-          </w:p>
-        </w:tc>
-        <w:tc>
-          <w:tcPr>
-            <w:tcW w:w="1842" w:type="dxa"/>
-          </w:tcPr>
-          <w:p>
-            <w:pPr>
-              <w:rPr>
-                <w:lang w:val="fr-CH"/>
-              </w:rPr>
-            </w:pPr>
-            <w:r>
-              <w:rPr>
-                <w:lang w:val="fr-CH"/>
-              </w:rPr>
-              <w:t>« </w:t>
-            </w:r>
-            <w:proofErr w:type="spellStart"/>
-            <w:r>
-              <w:rPr>
-                <w:lang w:val="fr-CH"/>
-              </w:rPr>
-              <w:t>TempSoll</w:t>
-            </w:r>
-            <w:proofErr w:type="spellEnd"/>
-            <w:r>
-              <w:rPr>
-                <w:lang w:val="fr-CH"/>
-              </w:rPr>
-              <w:t> »</w:t>
-            </w:r>
-          </w:p>
-        </w:tc>
-        <w:tc>
-          <w:tcPr>
-            <w:tcW w:w="1842" w:type="dxa"/>
-          </w:tcPr>
-          <w:p>
-            <w:pPr>
-              <w:rPr>
-                <w:lang w:val="fr-CH"/>
-              </w:rPr>
-            </w:pPr>
-            <w:r>
-              <w:rPr>
-                <w:lang w:val="fr-CH"/>
-              </w:rPr>
-              <w:t>15</w:t>
-            </w:r>
           </w:p>
         </w:tc>
         <w:tc>
@@ -1361,14 +1217,14 @@
           <w:p>
             <w:pPr>
               <w:rPr>
-                <w:lang w:val="fr-CH"/>
-              </w:rPr>
-            </w:pPr>
-            <w:r>
-              <w:rPr>
-                <w:lang w:val="fr-CH"/>
-              </w:rPr>
-              <w:t>30</w:t>
+                <w:lang w:val="de-CH"/>
+              </w:rPr>
+            </w:pPr>
+            <w:r>
+              <w:rPr>
+                <w:lang w:val="de-CH"/>
+              </w:rPr>
+              <w:t>-</w:t>
             </w:r>
           </w:p>
         </w:tc>
@@ -1379,28 +1235,14 @@
           <w:p>
             <w:pPr>
               <w:rPr>
-                <w:lang w:val="fr-CH"/>
-              </w:rPr>
-            </w:pPr>
-            <w:r>
-              <w:rPr>
-                <w:lang w:val="fr-CH"/>
-              </w:rPr>
-              <w:t>«</w:t>
-            </w:r>
-            <w:proofErr w:type="spellStart"/>
-            <w:r>
-              <w:rPr>
-                <w:lang w:val="fr-CH"/>
-              </w:rPr>
-              <w:t>TempSoll</w:t>
-            </w:r>
-            <w:proofErr w:type="spellEnd"/>
-            <w:r>
-              <w:rPr>
-                <w:lang w:val="fr-CH"/>
-              </w:rPr>
-              <w:t>:22»</w:t>
+                <w:lang w:val="de-CH"/>
+              </w:rPr>
+            </w:pPr>
+            <w:r>
+              <w:rPr>
+                <w:lang w:val="de-CH"/>
+              </w:rPr>
+              <w:t>«AlarmReset :»</w:t>
             </w:r>
           </w:p>
         </w:tc>
@@ -1409,7 +1251,7 @@
     <w:p>
       <w:pPr>
         <w:rPr>
-          <w:lang w:val="fr-CH"/>
+          <w:lang w:val="de-CH"/>
         </w:rPr>
       </w:pPr>
     </w:p>
@@ -1417,28 +1259,14 @@
       <w:pPr>
         <w:pStyle w:val="berschrift3"/>
         <w:rPr>
-          <w:lang w:val="fr-CH"/>
-        </w:rPr>
-      </w:pPr>
-      <w:r>
-        <w:rPr>
-          <w:lang w:val="fr-CH"/>
-        </w:rPr>
-        <w:t xml:space="preserve">Server </w:t>
-      </w:r>
-      <w:proofErr w:type="spellStart"/>
-      <w:r>
-        <w:rPr>
-          <w:lang w:val="fr-CH"/>
-        </w:rPr>
-        <w:t>sends</w:t>
-      </w:r>
-      <w:proofErr w:type="spellEnd"/>
-      <w:r>
-        <w:rPr>
-          <w:lang w:val="fr-CH"/>
-        </w:rPr>
-        <w:t> :</w:t>
+          <w:lang w:val="de-CH"/>
+        </w:rPr>
+      </w:pPr>
+      <w:r>
+        <w:rPr>
+          <w:lang w:val="de-CH"/>
+        </w:rPr>
+        <w:t>Server sends :</w:t>
       </w:r>
     </w:p>
     <w:tbl>
@@ -1448,11 +1276,11 @@
         <w:tblLook w:val="04A0"/>
       </w:tblPr>
       <w:tblGrid>
-        <w:gridCol w:w="1842"/>
-        <w:gridCol w:w="1842"/>
-        <w:gridCol w:w="1842"/>
-        <w:gridCol w:w="1843"/>
-        <w:gridCol w:w="1843"/>
+        <w:gridCol w:w="1822"/>
+        <w:gridCol w:w="1840"/>
+        <w:gridCol w:w="1805"/>
+        <w:gridCol w:w="1806"/>
+        <w:gridCol w:w="2015"/>
       </w:tblGrid>
       <w:tr>
         <w:tc>
@@ -1463,18 +1291,16 @@
             <w:pPr>
               <w:rPr>
                 <w:b/>
-                <w:lang w:val="fr-CH"/>
-              </w:rPr>
-            </w:pPr>
-            <w:proofErr w:type="spellStart"/>
+                <w:lang w:val="de-CH"/>
+              </w:rPr>
+            </w:pPr>
             <w:r>
               <w:rPr>
                 <w:b/>
-                <w:lang w:val="fr-CH"/>
+                <w:lang w:val="de-CH"/>
               </w:rPr>
               <w:t>Element</w:t>
             </w:r>
-            <w:proofErr w:type="spellEnd"/>
           </w:p>
         </w:tc>
         <w:tc>
@@ -1485,13 +1311,13 @@
             <w:pPr>
               <w:rPr>
                 <w:b/>
-                <w:lang w:val="fr-CH"/>
+                <w:lang w:val="de-CH"/>
               </w:rPr>
             </w:pPr>
             <w:r>
               <w:rPr>
                 <w:b/>
-                <w:lang w:val="fr-CH"/>
+                <w:lang w:val="de-CH"/>
               </w:rPr>
               <w:t>Key</w:t>
             </w:r>
@@ -1505,13 +1331,13 @@
             <w:pPr>
               <w:rPr>
                 <w:b/>
-                <w:lang w:val="fr-CH"/>
+                <w:lang w:val="de-CH"/>
               </w:rPr>
             </w:pPr>
             <w:r>
               <w:rPr>
                 <w:b/>
-                <w:lang w:val="fr-CH"/>
+                <w:lang w:val="de-CH"/>
               </w:rPr>
               <w:t>Value min</w:t>
             </w:r>
@@ -1525,13 +1351,13 @@
             <w:pPr>
               <w:rPr>
                 <w:b/>
-                <w:lang w:val="fr-CH"/>
+                <w:lang w:val="de-CH"/>
               </w:rPr>
             </w:pPr>
             <w:r>
               <w:rPr>
                 <w:b/>
-                <w:lang w:val="fr-CH"/>
+                <w:lang w:val="de-CH"/>
               </w:rPr>
               <w:t>Value max</w:t>
             </w:r>
@@ -1545,18 +1371,16 @@
             <w:pPr>
               <w:rPr>
                 <w:b/>
-                <w:lang w:val="fr-CH"/>
-              </w:rPr>
-            </w:pPr>
-            <w:proofErr w:type="spellStart"/>
+                <w:lang w:val="de-CH"/>
+              </w:rPr>
+            </w:pPr>
             <w:r>
               <w:rPr>
                 <w:b/>
-                <w:lang w:val="fr-CH"/>
+                <w:lang w:val="de-CH"/>
               </w:rPr>
               <w:t>Example</w:t>
             </w:r>
-            <w:proofErr w:type="spellEnd"/>
           </w:p>
         </w:tc>
       </w:tr>
@@ -1569,34 +1393,16 @@
             <w:pPr>
               <w:rPr>
                 <w:i/>
-                <w:lang w:val="fr-CH"/>
-              </w:rPr>
-            </w:pPr>
-            <w:proofErr w:type="spellStart"/>
+                <w:lang w:val="de-CH"/>
+              </w:rPr>
+            </w:pPr>
             <w:r>
               <w:rPr>
                 <w:i/>
-                <w:lang w:val="fr-CH"/>
-              </w:rPr>
-              <w:t>Ist</w:t>
-            </w:r>
-            <w:proofErr w:type="spellEnd"/>
-            <w:r>
-              <w:rPr>
-                <w:i/>
-                <w:lang w:val="fr-CH"/>
-              </w:rPr>
-              <w:t>-</w:t>
-            </w:r>
-            <w:proofErr w:type="spellStart"/>
-            <w:r>
-              <w:rPr>
-                <w:i/>
-                <w:lang w:val="fr-CH"/>
-              </w:rPr>
-              <w:t>Temperatur</w:t>
-            </w:r>
-            <w:proofErr w:type="spellEnd"/>
+                <w:lang w:val="de-CH"/>
+              </w:rPr>
+              <w:t>Ist-Temperatur</w:t>
+            </w:r>
           </w:p>
         </w:tc>
         <w:tc>
@@ -1606,106 +1412,90 @@
           <w:p>
             <w:pPr>
               <w:rPr>
-                <w:lang w:val="fr-CH"/>
-              </w:rPr>
-            </w:pPr>
-            <w:r>
-              <w:rPr>
-                <w:lang w:val="fr-CH"/>
-              </w:rPr>
-              <w:t>« </w:t>
-            </w:r>
-            <w:proofErr w:type="spellStart"/>
-            <w:r>
-              <w:rPr>
-                <w:lang w:val="fr-CH"/>
+                <w:lang w:val="de-CH"/>
+              </w:rPr>
+            </w:pPr>
+            <w:r>
+              <w:rPr>
+                <w:lang w:val="de-CH"/>
+              </w:rPr>
+              <w:t>« TempIst »</w:t>
+            </w:r>
+          </w:p>
+        </w:tc>
+        <w:tc>
+          <w:tcPr>
+            <w:tcW w:w="1842" w:type="dxa"/>
+          </w:tcPr>
+          <w:p>
+            <w:pPr>
+              <w:rPr>
+                <w:lang w:val="de-CH"/>
+              </w:rPr>
+            </w:pPr>
+            <w:r>
+              <w:rPr>
+                <w:lang w:val="de-CH"/>
+              </w:rPr>
+              <w:t>15</w:t>
+            </w:r>
+          </w:p>
+        </w:tc>
+        <w:tc>
+          <w:tcPr>
+            <w:tcW w:w="1843" w:type="dxa"/>
+          </w:tcPr>
+          <w:p>
+            <w:pPr>
+              <w:rPr>
+                <w:lang w:val="de-CH"/>
+              </w:rPr>
+            </w:pPr>
+            <w:r>
+              <w:rPr>
+                <w:lang w:val="de-CH"/>
+              </w:rPr>
+              <w:t>30</w:t>
+            </w:r>
+          </w:p>
+        </w:tc>
+        <w:tc>
+          <w:tcPr>
+            <w:tcW w:w="1843" w:type="dxa"/>
+          </w:tcPr>
+          <w:p>
+            <w:pPr>
+              <w:rPr>
+                <w:lang w:val="de-CH"/>
+              </w:rPr>
+            </w:pPr>
+            <w:r>
+              <w:rPr>
+                <w:lang w:val="de-CH"/>
+              </w:rPr>
+              <w:t>«</w:t>
+            </w:r>
+            <w:r>
+              <w:rPr>
+                <w:lang w:val="de-CH"/>
               </w:rPr>
               <w:t>TempIst</w:t>
             </w:r>
-            <w:proofErr w:type="spellEnd"/>
-            <w:r>
-              <w:rPr>
-                <w:lang w:val="fr-CH"/>
-              </w:rPr>
-              <w:t> »</w:t>
-            </w:r>
-          </w:p>
-        </w:tc>
-        <w:tc>
-          <w:tcPr>
-            <w:tcW w:w="1842" w:type="dxa"/>
-          </w:tcPr>
-          <w:p>
-            <w:pPr>
-              <w:rPr>
-                <w:lang w:val="fr-CH"/>
-              </w:rPr>
-            </w:pPr>
-            <w:r>
-              <w:rPr>
-                <w:lang w:val="fr-CH"/>
-              </w:rPr>
-              <w:t>15</w:t>
-            </w:r>
-          </w:p>
-        </w:tc>
-        <w:tc>
-          <w:tcPr>
-            <w:tcW w:w="1843" w:type="dxa"/>
-          </w:tcPr>
-          <w:p>
-            <w:pPr>
-              <w:rPr>
-                <w:lang w:val="fr-CH"/>
-              </w:rPr>
-            </w:pPr>
-            <w:r>
-              <w:rPr>
-                <w:lang w:val="fr-CH"/>
-              </w:rPr>
-              <w:t>30</w:t>
-            </w:r>
-          </w:p>
-        </w:tc>
-        <w:tc>
-          <w:tcPr>
-            <w:tcW w:w="1843" w:type="dxa"/>
-          </w:tcPr>
-          <w:p>
-            <w:pPr>
-              <w:rPr>
-                <w:lang w:val="fr-CH"/>
-              </w:rPr>
-            </w:pPr>
-            <w:r>
-              <w:rPr>
-                <w:lang w:val="fr-CH"/>
-              </w:rPr>
-              <w:t>«</w:t>
-            </w:r>
-            <w:proofErr w:type="spellStart"/>
-            <w:r>
-              <w:rPr>
-                <w:lang w:val="fr-CH"/>
-              </w:rPr>
-              <w:t>TempIst</w:t>
-            </w:r>
-            <w:proofErr w:type="spellEnd"/>
-            <w:r>
-              <w:rPr>
-                <w:lang w:val="fr-CH"/>
+            <w:r>
+              <w:rPr>
+                <w:lang w:val="de-CH"/>
               </w:rPr>
               <w:t>:</w:t>
             </w:r>
             <w:r>
               <w:rPr>
-                <w:lang w:val="fr-CH"/>
+                <w:lang w:val="de-CH"/>
               </w:rPr>
               <w:t>21</w:t>
             </w:r>
             <w:r>
               <w:rPr>
-                <w:lang w:val="fr-CH"/>
+                <w:lang w:val="de-CH"/>
               </w:rPr>
               <w:t>»</w:t>
             </w:r>
@@ -1721,18 +1511,16 @@
             <w:pPr>
               <w:rPr>
                 <w:i/>
-                <w:lang w:val="fr-CH"/>
-              </w:rPr>
-            </w:pPr>
-            <w:proofErr w:type="spellStart"/>
+                <w:lang w:val="de-CH"/>
+              </w:rPr>
+            </w:pPr>
             <w:r>
               <w:rPr>
                 <w:i/>
-                <w:lang w:val="fr-CH"/>
+                <w:lang w:val="de-CH"/>
               </w:rPr>
               <w:t>Heizung</w:t>
             </w:r>
-            <w:proofErr w:type="spellEnd"/>
           </w:p>
         </w:tc>
         <w:tc>
@@ -1742,26 +1530,142 @@
           <w:p>
             <w:pPr>
               <w:rPr>
-                <w:lang w:val="fr-CH"/>
-              </w:rPr>
-            </w:pPr>
-            <w:r>
-              <w:rPr>
-                <w:lang w:val="fr-CH"/>
+                <w:lang w:val="de-CH"/>
+              </w:rPr>
+            </w:pPr>
+            <w:r>
+              <w:rPr>
+                <w:lang w:val="de-CH"/>
+              </w:rPr>
+              <w:t>« Heizung »</w:t>
+            </w:r>
+          </w:p>
+        </w:tc>
+        <w:tc>
+          <w:tcPr>
+            <w:tcW w:w="1842" w:type="dxa"/>
+          </w:tcPr>
+          <w:p>
+            <w:pPr>
+              <w:rPr>
+                <w:lang w:val="de-CH"/>
+              </w:rPr>
+            </w:pPr>
+            <w:r>
+              <w:rPr>
+                <w:lang w:val="de-CH"/>
+              </w:rPr>
+              <w:t>0</w:t>
+            </w:r>
+          </w:p>
+        </w:tc>
+        <w:tc>
+          <w:tcPr>
+            <w:tcW w:w="1843" w:type="dxa"/>
+          </w:tcPr>
+          <w:p>
+            <w:pPr>
+              <w:rPr>
+                <w:lang w:val="de-CH"/>
+              </w:rPr>
+            </w:pPr>
+            <w:r>
+              <w:rPr>
+                <w:lang w:val="de-CH"/>
+              </w:rPr>
+              <w:t>100</w:t>
+            </w:r>
+          </w:p>
+        </w:tc>
+        <w:tc>
+          <w:tcPr>
+            <w:tcW w:w="1843" w:type="dxa"/>
+          </w:tcPr>
+          <w:p>
+            <w:pPr>
+              <w:rPr>
+                <w:lang w:val="de-CH"/>
+              </w:rPr>
+            </w:pPr>
+            <w:r>
+              <w:rPr>
+                <w:lang w:val="de-CH"/>
+              </w:rPr>
+              <w:t>«</w:t>
+            </w:r>
+            <w:r>
+              <w:rPr>
+                <w:lang w:val="de-CH"/>
+              </w:rPr>
+              <w:t>Heizung</w:t>
+            </w:r>
+            <w:r>
+              <w:rPr>
+                <w:lang w:val="de-CH"/>
+              </w:rPr>
+              <w:t>:</w:t>
+            </w:r>
+            <w:r>
+              <w:rPr>
+                <w:lang w:val="de-CH"/>
+              </w:rPr>
+              <w:t>80</w:t>
+            </w:r>
+            <w:r>
+              <w:rPr>
+                <w:lang w:val="de-CH"/>
+              </w:rPr>
+              <w:t>»</w:t>
+            </w:r>
+          </w:p>
+        </w:tc>
+      </w:tr>
+      <w:tr>
+        <w:tc>
+          <w:tcPr>
+            <w:tcW w:w="1842" w:type="dxa"/>
+          </w:tcPr>
+          <w:p>
+            <w:pPr>
+              <w:rPr>
+                <w:i/>
+                <w:lang w:val="de-CH"/>
+              </w:rPr>
+            </w:pPr>
+            <w:r>
+              <w:rPr>
+                <w:i/>
+                <w:lang w:val="de-CH"/>
+              </w:rPr>
+              <w:t>Alarm</w:t>
+            </w:r>
+          </w:p>
+        </w:tc>
+        <w:tc>
+          <w:tcPr>
+            <w:tcW w:w="1842" w:type="dxa"/>
+          </w:tcPr>
+          <w:p>
+            <w:pPr>
+              <w:rPr>
+                <w:lang w:val="de-CH"/>
+              </w:rPr>
+            </w:pPr>
+            <w:r>
+              <w:rPr>
+                <w:lang w:val="de-CH"/>
               </w:rPr>
               <w:t>« </w:t>
             </w:r>
-            <w:proofErr w:type="spellStart"/>
-            <w:r>
-              <w:rPr>
-                <w:lang w:val="fr-CH"/>
-              </w:rPr>
-              <w:t>Heizung</w:t>
-            </w:r>
-            <w:proofErr w:type="spellEnd"/>
-            <w:r>
-              <w:rPr>
-                <w:lang w:val="fr-CH"/>
+            <w:r>
+              <w:rPr>
+                <w:lang w:val="de-CH"/>
+              </w:rPr>
+              <w:t>Lichtschranke</w:t>
+            </w:r>
+            <w:r>
+              <w:rPr>
+                <w:lang w:val="de-CH"/>
               </w:rPr>
               <w:t> »</w:t>
             </w:r>
@@ -1774,14 +1678,14 @@
           <w:p>
             <w:pPr>
               <w:rPr>
-                <w:lang w:val="fr-CH"/>
-              </w:rPr>
-            </w:pPr>
-            <w:r>
-              <w:rPr>
-                <w:lang w:val="fr-CH"/>
-              </w:rPr>
-              <w:t>0</w:t>
+                <w:lang w:val="de-CH"/>
+              </w:rPr>
+            </w:pPr>
+            <w:r>
+              <w:rPr>
+                <w:lang w:val="de-CH"/>
+              </w:rPr>
+              <w:t>ON</w:t>
             </w:r>
           </w:p>
         </w:tc>
@@ -1792,14 +1696,14 @@
           <w:p>
             <w:pPr>
               <w:rPr>
-                <w:lang w:val="fr-CH"/>
-              </w:rPr>
-            </w:pPr>
-            <w:r>
-              <w:rPr>
-                <w:lang w:val="fr-CH"/>
-              </w:rPr>
-              <w:t>100</w:t>
+                <w:lang w:val="de-CH"/>
+              </w:rPr>
+            </w:pPr>
+            <w:r>
+              <w:rPr>
+                <w:lang w:val="de-CH"/>
+              </w:rPr>
+              <w:t>OFF</w:t>
             </w:r>
           </w:p>
         </w:tc>
@@ -1810,40 +1714,14 @@
           <w:p>
             <w:pPr>
               <w:rPr>
-                <w:lang w:val="fr-CH"/>
-              </w:rPr>
-            </w:pPr>
-            <w:r>
-              <w:rPr>
-                <w:lang w:val="fr-CH"/>
-              </w:rPr>
-              <w:t>«</w:t>
-            </w:r>
-            <w:proofErr w:type="spellStart"/>
-            <w:r>
-              <w:rPr>
-                <w:lang w:val="fr-CH"/>
-              </w:rPr>
-              <w:t>Heizung</w:t>
-            </w:r>
-            <w:proofErr w:type="spellEnd"/>
-            <w:r>
-              <w:rPr>
-                <w:lang w:val="fr-CH"/>
-              </w:rPr>
-              <w:t>:</w:t>
-            </w:r>
-            <w:r>
-              <w:rPr>
-                <w:lang w:val="fr-CH"/>
-              </w:rPr>
-              <w:t>80</w:t>
-            </w:r>
-            <w:r>
-              <w:rPr>
-                <w:lang w:val="fr-CH"/>
-              </w:rPr>
-              <w:t>»</w:t>
+                <w:lang w:val="de-CH"/>
+              </w:rPr>
+            </w:pPr>
+            <w:r>
+              <w:rPr>
+                <w:lang w:val="de-CH"/>
+              </w:rPr>
+              <w:t>«Lichtschranke:ON»</w:t>
             </w:r>
           </w:p>
         </w:tc>
@@ -1859,21 +1737,7 @@
         <w:rPr>
           <w:lang w:val="de-CH"/>
         </w:rPr>
-        <w:t>Und ebenfalls alle Client-</w:t>
-      </w:r>
-      <w:proofErr w:type="spellStart"/>
-      <w:r>
-        <w:rPr>
-          <w:lang w:val="de-CH"/>
-        </w:rPr>
-        <w:t>sends</w:t>
-      </w:r>
-      <w:proofErr w:type="spellEnd"/>
-      <w:r>
-        <w:rPr>
-          <w:lang w:val="de-CH"/>
-        </w:rPr>
-        <w:t xml:space="preserve"> Paare bei Startup !</w:t>
+        <w:t>Und ebenfalls alle Client-sends Paare bei Startup !</w:t>
       </w:r>
     </w:p>
     <w:sectPr>

</xml_diff>

<commit_message>
added final alram logic into docx, lil changeeees in js file
</commit_message>
<xml_diff>
--- a/Webhuesli Projektdokumentation.docx
+++ b/Webhuesli Projektdokumentation.docx
@@ -9,6 +9,7 @@
           <w:lang w:val="de-CH"/>
         </w:rPr>
       </w:pPr>
+      <w:proofErr w:type="spellStart"/>
       <w:r>
         <w:rPr>
           <w:lang w:val="de-CH"/>
@@ -21,6 +22,7 @@
         </w:rPr>
         <w:t>sli</w:t>
       </w:r>
+      <w:proofErr w:type="spellEnd"/>
     </w:p>
     <w:p>
       <w:pPr>
@@ -51,8 +53,16 @@
         <w:rPr>
           <w:lang w:val="de-CH"/>
         </w:rPr>
-        <w:t>Käser und Jascha</w:t>
-      </w:r>
+        <w:t xml:space="preserve">Käser und </w:t>
+      </w:r>
+      <w:proofErr w:type="spellStart"/>
+      <w:r>
+        <w:rPr>
+          <w:lang w:val="de-CH"/>
+        </w:rPr>
+        <w:t>Jascha</w:t>
+      </w:r>
+      <w:proofErr w:type="spellEnd"/>
     </w:p>
     <w:p>
       <w:pPr>
@@ -99,7 +109,21 @@
         <w:rPr>
           <w:lang w:val="de-CH"/>
         </w:rPr>
-        <w:t xml:space="preserve"> schreiben welche das Interface zwischen Webhüsli-Hardware und dem Socket bereitstellt</w:t>
+        <w:t xml:space="preserve"> schreiben welche das Interface zwischen </w:t>
+      </w:r>
+      <w:proofErr w:type="spellStart"/>
+      <w:r>
+        <w:rPr>
+          <w:lang w:val="de-CH"/>
+        </w:rPr>
+        <w:t>Webhüsli</w:t>
+      </w:r>
+      <w:proofErr w:type="spellEnd"/>
+      <w:r>
+        <w:rPr>
+          <w:lang w:val="de-CH"/>
+        </w:rPr>
+        <w:t>-Hardware und dem Socket bereitstellt</w:t>
       </w:r>
       <w:r>
         <w:rPr>
@@ -173,12 +197,28 @@
           <w:lang w:val="de-CH"/>
         </w:rPr>
       </w:pPr>
-      <w:r>
-        <w:rPr>
-          <w:lang w:val="de-CH"/>
-        </w:rPr>
-        <w:t>Stoller und Bärtschi</w:t>
-      </w:r>
+      <w:proofErr w:type="spellStart"/>
+      <w:r>
+        <w:rPr>
+          <w:lang w:val="de-CH"/>
+        </w:rPr>
+        <w:t>Stoller</w:t>
+      </w:r>
+      <w:proofErr w:type="spellEnd"/>
+      <w:r>
+        <w:rPr>
+          <w:lang w:val="de-CH"/>
+        </w:rPr>
+        <w:t xml:space="preserve"> und </w:t>
+      </w:r>
+      <w:proofErr w:type="spellStart"/>
+      <w:r>
+        <w:rPr>
+          <w:lang w:val="de-CH"/>
+        </w:rPr>
+        <w:t>Bärtschi</w:t>
+      </w:r>
+      <w:proofErr w:type="spellEnd"/>
     </w:p>
     <w:p>
       <w:pPr>
@@ -213,7 +253,35 @@
         <w:rPr>
           <w:lang w:val="de-CH"/>
         </w:rPr>
-        <w:t>Website in HTML und CSS programmieren, welche auf dem Embedded Board im Webhuesli läuft und per Socket die Client-Anfragen/Commands an die Server-Software weiterleitet.</w:t>
+        <w:t xml:space="preserve">Website in HTML und CSS programmieren, welche auf dem Embedded Board im </w:t>
+      </w:r>
+      <w:proofErr w:type="spellStart"/>
+      <w:r>
+        <w:rPr>
+          <w:lang w:val="de-CH"/>
+        </w:rPr>
+        <w:t>Webhuesli</w:t>
+      </w:r>
+      <w:proofErr w:type="spellEnd"/>
+      <w:r>
+        <w:rPr>
+          <w:lang w:val="de-CH"/>
+        </w:rPr>
+        <w:t xml:space="preserve"> läuft und per Socket die Client-Anfragen/</w:t>
+      </w:r>
+      <w:proofErr w:type="spellStart"/>
+      <w:r>
+        <w:rPr>
+          <w:lang w:val="de-CH"/>
+        </w:rPr>
+        <w:t>Commands</w:t>
+      </w:r>
+      <w:proofErr w:type="spellEnd"/>
+      <w:r>
+        <w:rPr>
+          <w:lang w:val="de-CH"/>
+        </w:rPr>
+        <w:t xml:space="preserve"> an die Server-Software weiterleitet.</w:t>
       </w:r>
     </w:p>
     <w:p>
@@ -267,7 +335,21 @@
         <w:rPr>
           <w:lang w:val="de-CH"/>
         </w:rPr>
-        <w:t>Socket connecten (JavaScript)</w:t>
+        <w:t xml:space="preserve">Socket </w:t>
+      </w:r>
+      <w:proofErr w:type="spellStart"/>
+      <w:r>
+        <w:rPr>
+          <w:lang w:val="de-CH"/>
+        </w:rPr>
+        <w:t>connecten</w:t>
+      </w:r>
+      <w:proofErr w:type="spellEnd"/>
+      <w:r>
+        <w:rPr>
+          <w:lang w:val="de-CH"/>
+        </w:rPr>
+        <w:t xml:space="preserve"> (JavaScript)</w:t>
       </w:r>
     </w:p>
     <w:p>
@@ -321,7 +403,35 @@
         <w:rPr>
           <w:lang w:val="de-CH"/>
         </w:rPr>
-        <w:t>Webseite mit Textbox und Button, welche dann einen Key-Value-Paar über den Socket schickt. Dann noch Textbox mit String, der empfangen wird.</w:t>
+        <w:t xml:space="preserve">Webseite mit </w:t>
+      </w:r>
+      <w:proofErr w:type="spellStart"/>
+      <w:r>
+        <w:rPr>
+          <w:lang w:val="de-CH"/>
+        </w:rPr>
+        <w:t>Textbox</w:t>
+      </w:r>
+      <w:proofErr w:type="spellEnd"/>
+      <w:r>
+        <w:rPr>
+          <w:lang w:val="de-CH"/>
+        </w:rPr>
+        <w:t xml:space="preserve"> und Button, welche dann einen Key-Value-Paar über den Socket schickt. Dann noch </w:t>
+      </w:r>
+      <w:proofErr w:type="spellStart"/>
+      <w:r>
+        <w:rPr>
+          <w:lang w:val="de-CH"/>
+        </w:rPr>
+        <w:t>Textbox</w:t>
+      </w:r>
+      <w:proofErr w:type="spellEnd"/>
+      <w:r>
+        <w:rPr>
+          <w:lang w:val="de-CH"/>
+        </w:rPr>
+        <w:t xml:space="preserve"> mit String, der empfangen wird.</w:t>
       </w:r>
     </w:p>
     <w:p>
@@ -334,7 +444,49 @@
         <w:rPr>
           <w:lang w:val="de-CH"/>
         </w:rPr>
-        <w:t>Parallel dazu wird die Website mit Bilder und Canvas populiert.</w:t>
+        <w:t xml:space="preserve">Parallel dazu wird die Website mit </w:t>
+      </w:r>
+      <w:proofErr w:type="gramStart"/>
+      <w:r>
+        <w:rPr>
+          <w:lang w:val="de-CH"/>
+        </w:rPr>
+        <w:t>Bilder</w:t>
+      </w:r>
+      <w:proofErr w:type="gramEnd"/>
+      <w:r>
+        <w:rPr>
+          <w:lang w:val="de-CH"/>
+        </w:rPr>
+        <w:t xml:space="preserve"> und </w:t>
+      </w:r>
+      <w:proofErr w:type="spellStart"/>
+      <w:r>
+        <w:rPr>
+          <w:lang w:val="de-CH"/>
+        </w:rPr>
+        <w:t>Canvas</w:t>
+      </w:r>
+      <w:proofErr w:type="spellEnd"/>
+      <w:r>
+        <w:rPr>
+          <w:lang w:val="de-CH"/>
+        </w:rPr>
+        <w:t xml:space="preserve"> </w:t>
+      </w:r>
+      <w:proofErr w:type="spellStart"/>
+      <w:r>
+        <w:rPr>
+          <w:lang w:val="de-CH"/>
+        </w:rPr>
+        <w:t>populiert</w:t>
+      </w:r>
+      <w:proofErr w:type="spellEnd"/>
+      <w:r>
+        <w:rPr>
+          <w:lang w:val="de-CH"/>
+        </w:rPr>
+        <w:t>.</w:t>
       </w:r>
     </w:p>
     <w:p>
@@ -367,7 +519,35 @@
         <w:rPr>
           <w:lang w:val="de-CH"/>
         </w:rPr>
-        <w:t xml:space="preserve"> UI mit Printf und scanf. </w:t>
+        <w:t xml:space="preserve"> UI mit </w:t>
+      </w:r>
+      <w:proofErr w:type="spellStart"/>
+      <w:r>
+        <w:rPr>
+          <w:lang w:val="de-CH"/>
+        </w:rPr>
+        <w:t>Printf</w:t>
+      </w:r>
+      <w:proofErr w:type="spellEnd"/>
+      <w:r>
+        <w:rPr>
+          <w:lang w:val="de-CH"/>
+        </w:rPr>
+        <w:t xml:space="preserve"> und </w:t>
+      </w:r>
+      <w:proofErr w:type="spellStart"/>
+      <w:r>
+        <w:rPr>
+          <w:lang w:val="de-CH"/>
+        </w:rPr>
+        <w:t>scanf</w:t>
+      </w:r>
+      <w:proofErr w:type="spellEnd"/>
+      <w:r>
+        <w:rPr>
+          <w:lang w:val="de-CH"/>
+        </w:rPr>
+        <w:t xml:space="preserve">. </w:t>
       </w:r>
       <w:r>
         <w:rPr>
@@ -379,7 +559,21 @@
         <w:rPr>
           <w:lang w:val="de-CH"/>
         </w:rPr>
-        <w:t xml:space="preserve"> JSON parsing!</w:t>
+        <w:t xml:space="preserve"> JSON </w:t>
+      </w:r>
+      <w:proofErr w:type="spellStart"/>
+      <w:r>
+        <w:rPr>
+          <w:lang w:val="de-CH"/>
+        </w:rPr>
+        <w:t>parsing</w:t>
+      </w:r>
+      <w:proofErr w:type="spellEnd"/>
+      <w:r>
+        <w:rPr>
+          <w:lang w:val="de-CH"/>
+        </w:rPr>
+        <w:t>!</w:t>
       </w:r>
     </w:p>
     <w:p>
@@ -392,7 +586,49 @@
         <w:rPr>
           <w:lang w:val="de-CH"/>
         </w:rPr>
-        <w:t>parallel dazu wird versucht, die APIs des Webhuesli anzusteuert und verschiedene Interfacefunktionen für modulare saubere programmierung zu schreiben.</w:t>
+        <w:t xml:space="preserve">parallel dazu wird versucht, die APIs des </w:t>
+      </w:r>
+      <w:proofErr w:type="spellStart"/>
+      <w:r>
+        <w:rPr>
+          <w:lang w:val="de-CH"/>
+        </w:rPr>
+        <w:t>Webhuesli</w:t>
+      </w:r>
+      <w:proofErr w:type="spellEnd"/>
+      <w:r>
+        <w:rPr>
+          <w:lang w:val="de-CH"/>
+        </w:rPr>
+        <w:t xml:space="preserve"> </w:t>
+      </w:r>
+      <w:proofErr w:type="spellStart"/>
+      <w:r>
+        <w:rPr>
+          <w:lang w:val="de-CH"/>
+        </w:rPr>
+        <w:t>anzusteuert</w:t>
+      </w:r>
+      <w:proofErr w:type="spellEnd"/>
+      <w:r>
+        <w:rPr>
+          <w:lang w:val="de-CH"/>
+        </w:rPr>
+        <w:t xml:space="preserve"> und verschiedene Interfacefunktionen für modulare saubere </w:t>
+      </w:r>
+      <w:proofErr w:type="spellStart"/>
+      <w:r>
+        <w:rPr>
+          <w:lang w:val="de-CH"/>
+        </w:rPr>
+        <w:t>programmierung</w:t>
+      </w:r>
+      <w:proofErr w:type="spellEnd"/>
+      <w:r>
+        <w:rPr>
+          <w:lang w:val="de-CH"/>
+        </w:rPr>
+        <w:t xml:space="preserve"> zu schreiben.</w:t>
       </w:r>
     </w:p>
     <w:p>
@@ -402,12 +638,14 @@
           <w:lang w:val="de-CH"/>
         </w:rPr>
       </w:pPr>
+      <w:proofErr w:type="spellStart"/>
       <w:r>
         <w:rPr>
           <w:lang w:val="de-CH"/>
         </w:rPr>
         <w:t>Zeitlan</w:t>
       </w:r>
+      <w:proofErr w:type="spellEnd"/>
     </w:p>
     <w:p>
       <w:pPr>
@@ -451,24 +689,57 @@
         <w:rPr>
           <w:lang w:val="de-CH"/>
         </w:rPr>
-        <w:t>Die Logik der Alarmanlage befindet sich beim Server. Die Website beim Client empfängt einzig und allein,</w:t>
-      </w:r>
-      <w:r>
-        <w:rPr>
-          <w:lang w:val="de-CH"/>
-        </w:rPr>
-        <w:t xml:space="preserve"> ob ein Alarm ausgelöst wurde. Ausserdem teilt er dem Server mit, ob der Alarm anschliessend quitiert wurde und ob die Checkbox „Alarm Aktiv“ gesetzt wurde.</w:t>
+        <w:t xml:space="preserve">Die Logik der Alarmanlage befindet sich beim </w:t>
+      </w:r>
+      <w:r>
+        <w:rPr>
+          <w:lang w:val="de-CH"/>
+        </w:rPr>
+        <w:t>Client (JavaScript)</w:t>
+      </w:r>
+      <w:r>
+        <w:rPr>
+          <w:lang w:val="de-CH"/>
+        </w:rPr>
+        <w:t>. Die Website beim Client empfängt einzig und allein,</w:t>
+      </w:r>
+      <w:r>
+        <w:rPr>
+          <w:lang w:val="de-CH"/>
+        </w:rPr>
+        <w:t xml:space="preserve"> ob </w:t>
+      </w:r>
+      <w:r>
+        <w:rPr>
+          <w:lang w:val="de-CH"/>
+        </w:rPr>
+        <w:t>die Lichtschranke unterbrochen wurde (</w:t>
+      </w:r>
+      <w:proofErr w:type="spellStart"/>
+      <w:r>
+        <w:rPr>
+          <w:rFonts w:ascii="Courier New" w:hAnsi="Courier New" w:cs="Courier New"/>
+          <w:lang w:val="de-CH"/>
+        </w:rPr>
+        <w:t>Burglar</w:t>
+      </w:r>
+      <w:proofErr w:type="spellEnd"/>
+      <w:r>
+        <w:rPr>
+          <w:lang w:val="de-CH"/>
+        </w:rPr>
+        <w:t xml:space="preserve"> = 1). Die Logik für das Auswerten von aktivem oder passivem Alarm und das Ausführen des Alarm-Sounds passiert alles auf </w:t>
+      </w:r>
+      <w:r>
+        <w:rPr>
+          <w:lang w:val="de-CH"/>
+        </w:rPr>
+        <w:lastRenderedPageBreak/>
+        <w:t>dem Client. Dem Server wird nichts zurückgeschickt, weder die Information über aktivem- oder passivem Alarm noch das Auslösen des Sounds.</w:t>
       </w:r>
     </w:p>
     <w:p>
       <w:pPr>
-        <w:rPr>
-          <w:lang w:val="de-CH"/>
-        </w:rPr>
-      </w:pPr>
-    </w:p>
-    <w:p>
-      <w:pPr>
         <w:pStyle w:val="berschrift1"/>
         <w:rPr>
           <w:lang w:val="de-CH"/>
@@ -478,7 +749,6 @@
         <w:rPr>
           <w:lang w:val="de-CH"/>
         </w:rPr>
-        <w:lastRenderedPageBreak/>
         <w:t>JSON Protokoll</w:t>
       </w:r>
     </w:p>
@@ -521,7 +791,21 @@
         <w:rPr>
           <w:lang w:val="de-CH"/>
         </w:rPr>
-        <w:t xml:space="preserve">Die gemessene Temperatur ist in 1° aufgelöst. Also wird sich diese Temperatur nicht all zu oft ändern. </w:t>
+        <w:t xml:space="preserve">Die gemessene Temperatur ist in 1° aufgelöst. Also wird sich diese Temperatur nicht </w:t>
+      </w:r>
+      <w:proofErr w:type="spellStart"/>
+      <w:r>
+        <w:rPr>
+          <w:lang w:val="de-CH"/>
+        </w:rPr>
+        <w:t>all zu</w:t>
+      </w:r>
+      <w:proofErr w:type="spellEnd"/>
+      <w:r>
+        <w:rPr>
+          <w:lang w:val="de-CH"/>
+        </w:rPr>
+        <w:t xml:space="preserve"> oft ändern. </w:t>
       </w:r>
       <w:r>
         <w:rPr>
@@ -533,7 +817,21 @@
         <w:rPr>
           <w:lang w:val="de-CH"/>
         </w:rPr>
-        <w:t xml:space="preserve"> soll die aktuelle Temperatur immer in eine temp_old variable speichern und bei einer Änderung ein JSON Paket mit der neuen Temperatur verschicken. So reduzieren wir den Traffic.</w:t>
+        <w:t xml:space="preserve"> soll die aktuelle Temperatur immer in eine </w:t>
+      </w:r>
+      <w:proofErr w:type="spellStart"/>
+      <w:r>
+        <w:rPr>
+          <w:lang w:val="de-CH"/>
+        </w:rPr>
+        <w:t>temp_old</w:t>
+      </w:r>
+      <w:proofErr w:type="spellEnd"/>
+      <w:r>
+        <w:rPr>
+          <w:lang w:val="de-CH"/>
+        </w:rPr>
+        <w:t xml:space="preserve"> variable speichern und bei einer Änderung ein JSON Paket mit der neuen Temperatur verschicken. So reduzieren wir den Traffic.</w:t>
       </w:r>
     </w:p>
     <w:p>
@@ -551,7 +849,21 @@
         <w:rPr>
           <w:lang w:val="de-CH"/>
         </w:rPr>
-        <w:t>Bei einem Connect sendet der Server ALLE unten beschriebenen Werte an den Client, damit dieser seine Bedienungselemente auf den aktuellen Zustand des Webhueslis initialisieren kann. Dabei soll die Soll-Temperatur gleich der Ist-Temperatur sein.</w:t>
+        <w:t xml:space="preserve">Bei einem Connect sendet der Server ALLE unten beschriebenen Werte an den Client, damit dieser seine Bedienungselemente auf den aktuellen Zustand des </w:t>
+      </w:r>
+      <w:proofErr w:type="spellStart"/>
+      <w:r>
+        <w:rPr>
+          <w:lang w:val="de-CH"/>
+        </w:rPr>
+        <w:t>Webhueslis</w:t>
+      </w:r>
+      <w:proofErr w:type="spellEnd"/>
+      <w:r>
+        <w:rPr>
+          <w:lang w:val="de-CH"/>
+        </w:rPr>
+        <w:t xml:space="preserve"> initialisieren kann. Dabei soll die Soll-Temperatur gleich der Ist-Temperatur sein.</w:t>
       </w:r>
     </w:p>
     <w:p>
@@ -565,7 +877,21 @@
         <w:rPr>
           <w:lang w:val="de-CH"/>
         </w:rPr>
-        <w:t>Client sends:</w:t>
+        <w:t xml:space="preserve">Client </w:t>
+      </w:r>
+      <w:proofErr w:type="spellStart"/>
+      <w:r>
+        <w:rPr>
+          <w:lang w:val="de-CH"/>
+        </w:rPr>
+        <w:t>sends</w:t>
+      </w:r>
+      <w:proofErr w:type="spellEnd"/>
+      <w:r>
+        <w:rPr>
+          <w:lang w:val="de-CH"/>
+        </w:rPr>
+        <w:t>:</w:t>
       </w:r>
     </w:p>
     <w:tbl>
@@ -658,8 +984,17 @@
                 <w:b/>
                 <w:lang w:val="de-CH"/>
               </w:rPr>
-              <w:t>Value max</w:t>
-            </w:r>
+              <w:t xml:space="preserve">Value </w:t>
+            </w:r>
+            <w:proofErr w:type="spellStart"/>
+            <w:r>
+              <w:rPr>
+                <w:b/>
+                <w:lang w:val="de-CH"/>
+              </w:rPr>
+              <w:t>max</w:t>
+            </w:r>
+            <w:proofErr w:type="spellEnd"/>
           </w:p>
         </w:tc>
         <w:tc>
@@ -673,6 +1008,7 @@
                 <w:lang w:val="de-CH"/>
               </w:rPr>
             </w:pPr>
+            <w:proofErr w:type="spellStart"/>
             <w:r>
               <w:rPr>
                 <w:b/>
@@ -680,6 +1016,7 @@
               </w:rPr>
               <w:t>Example</w:t>
             </w:r>
+            <w:proofErr w:type="spellEnd"/>
           </w:p>
         </w:tc>
       </w:tr>
@@ -1000,7 +1337,21 @@
               <w:rPr>
                 <w:lang w:val="de-CH"/>
               </w:rPr>
-              <w:t>« TempSoll »</w:t>
+              <w:t>« </w:t>
+            </w:r>
+            <w:proofErr w:type="spellStart"/>
+            <w:r>
+              <w:rPr>
+                <w:lang w:val="de-CH"/>
+              </w:rPr>
+              <w:t>TempSoll</w:t>
+            </w:r>
+            <w:proofErr w:type="spellEnd"/>
+            <w:r>
+              <w:rPr>
+                <w:lang w:val="de-CH"/>
+              </w:rPr>
+              <w:t> »</w:t>
             </w:r>
           </w:p>
         </w:tc>
@@ -1055,194 +1406,6 @@
                 <w:lang w:val="de-CH"/>
               </w:rPr>
               <w:t>«TempSoll:22»</w:t>
-            </w:r>
-          </w:p>
-        </w:tc>
-      </w:tr>
-      <w:tr>
-        <w:tc>
-          <w:tcPr>
-            <w:tcW w:w="1842" w:type="dxa"/>
-          </w:tcPr>
-          <w:p>
-            <w:pPr>
-              <w:rPr>
-                <w:i/>
-                <w:lang w:val="de-CH"/>
-              </w:rPr>
-            </w:pPr>
-            <w:r>
-              <w:rPr>
-                <w:i/>
-                <w:lang w:val="de-CH"/>
-              </w:rPr>
-              <w:t>Alarmanlage</w:t>
-            </w:r>
-          </w:p>
-        </w:tc>
-        <w:tc>
-          <w:tcPr>
-            <w:tcW w:w="1842" w:type="dxa"/>
-          </w:tcPr>
-          <w:p>
-            <w:pPr>
-              <w:rPr>
-                <w:lang w:val="de-CH"/>
-              </w:rPr>
-            </w:pPr>
-            <w:r>
-              <w:rPr>
-                <w:lang w:val="de-CH"/>
-              </w:rPr>
-              <w:t>« Alarm »</w:t>
-            </w:r>
-          </w:p>
-        </w:tc>
-        <w:tc>
-          <w:tcPr>
-            <w:tcW w:w="1842" w:type="dxa"/>
-          </w:tcPr>
-          <w:p>
-            <w:pPr>
-              <w:rPr>
-                <w:lang w:val="de-CH"/>
-              </w:rPr>
-            </w:pPr>
-            <w:r>
-              <w:rPr>
-                <w:lang w:val="de-CH"/>
-              </w:rPr>
-              <w:t>ACTIVE</w:t>
-            </w:r>
-          </w:p>
-        </w:tc>
-        <w:tc>
-          <w:tcPr>
-            <w:tcW w:w="1843" w:type="dxa"/>
-          </w:tcPr>
-          <w:p>
-            <w:pPr>
-              <w:rPr>
-                <w:lang w:val="de-CH"/>
-              </w:rPr>
-            </w:pPr>
-            <w:r>
-              <w:rPr>
-                <w:lang w:val="de-CH"/>
-              </w:rPr>
-              <w:t>INACTIVE</w:t>
-            </w:r>
-          </w:p>
-        </w:tc>
-        <w:tc>
-          <w:tcPr>
-            <w:tcW w:w="1843" w:type="dxa"/>
-          </w:tcPr>
-          <w:p>
-            <w:pPr>
-              <w:rPr>
-                <w:lang w:val="de-CH"/>
-              </w:rPr>
-            </w:pPr>
-            <w:r>
-              <w:rPr>
-                <w:lang w:val="de-CH"/>
-              </w:rPr>
-              <w:t>«Alarm:ACTIVE»</w:t>
-            </w:r>
-          </w:p>
-        </w:tc>
-      </w:tr>
-      <w:tr>
-        <w:tc>
-          <w:tcPr>
-            <w:tcW w:w="1842" w:type="dxa"/>
-          </w:tcPr>
-          <w:p>
-            <w:pPr>
-              <w:rPr>
-                <w:i/>
-                <w:lang w:val="de-CH"/>
-              </w:rPr>
-            </w:pPr>
-            <w:r>
-              <w:rPr>
-                <w:i/>
-                <w:lang w:val="de-CH"/>
-              </w:rPr>
-              <w:t>Alarmanlage</w:t>
-            </w:r>
-          </w:p>
-        </w:tc>
-        <w:tc>
-          <w:tcPr>
-            <w:tcW w:w="1842" w:type="dxa"/>
-          </w:tcPr>
-          <w:p>
-            <w:pPr>
-              <w:rPr>
-                <w:lang w:val="de-CH"/>
-              </w:rPr>
-            </w:pPr>
-            <w:r>
-              <w:rPr>
-                <w:lang w:val="de-CH"/>
-              </w:rPr>
-              <w:t>« AlarmReset »</w:t>
-            </w:r>
-          </w:p>
-        </w:tc>
-        <w:tc>
-          <w:tcPr>
-            <w:tcW w:w="1842" w:type="dxa"/>
-          </w:tcPr>
-          <w:p>
-            <w:pPr>
-              <w:rPr>
-                <w:lang w:val="de-CH"/>
-              </w:rPr>
-            </w:pPr>
-            <w:r>
-              <w:rPr>
-                <w:lang w:val="de-CH"/>
-              </w:rPr>
-              <w:t>-</w:t>
-            </w:r>
-          </w:p>
-        </w:tc>
-        <w:tc>
-          <w:tcPr>
-            <w:tcW w:w="1843" w:type="dxa"/>
-          </w:tcPr>
-          <w:p>
-            <w:pPr>
-              <w:rPr>
-                <w:lang w:val="de-CH"/>
-              </w:rPr>
-            </w:pPr>
-            <w:r>
-              <w:rPr>
-                <w:lang w:val="de-CH"/>
-              </w:rPr>
-              <w:t>-</w:t>
-            </w:r>
-          </w:p>
-        </w:tc>
-        <w:tc>
-          <w:tcPr>
-            <w:tcW w:w="1843" w:type="dxa"/>
-          </w:tcPr>
-          <w:p>
-            <w:pPr>
-              <w:rPr>
-                <w:lang w:val="de-CH"/>
-              </w:rPr>
-            </w:pPr>
-            <w:r>
-              <w:rPr>
-                <w:lang w:val="de-CH"/>
-              </w:rPr>
-              <w:t>«AlarmReset :»</w:t>
             </w:r>
           </w:p>
         </w:tc>
@@ -1266,7 +1429,21 @@
         <w:rPr>
           <w:lang w:val="de-CH"/>
         </w:rPr>
-        <w:t>Server sends :</w:t>
+        <w:t xml:space="preserve">Server </w:t>
+      </w:r>
+      <w:proofErr w:type="spellStart"/>
+      <w:r>
+        <w:rPr>
+          <w:lang w:val="de-CH"/>
+        </w:rPr>
+        <w:t>sends</w:t>
+      </w:r>
+      <w:proofErr w:type="spellEnd"/>
+      <w:r>
+        <w:rPr>
+          <w:lang w:val="de-CH"/>
+        </w:rPr>
+        <w:t> :</w:t>
       </w:r>
     </w:p>
     <w:tbl>
@@ -1276,10 +1453,10 @@
         <w:tblLook w:val="04A0"/>
       </w:tblPr>
       <w:tblGrid>
-        <w:gridCol w:w="1822"/>
-        <w:gridCol w:w="1840"/>
-        <w:gridCol w:w="1805"/>
-        <w:gridCol w:w="1806"/>
+        <w:gridCol w:w="1829"/>
+        <w:gridCol w:w="1825"/>
+        <w:gridCol w:w="1809"/>
+        <w:gridCol w:w="1810"/>
         <w:gridCol w:w="2015"/>
       </w:tblGrid>
       <w:tr>
@@ -1359,8 +1536,17 @@
                 <w:b/>
                 <w:lang w:val="de-CH"/>
               </w:rPr>
-              <w:t>Value max</w:t>
-            </w:r>
+              <w:t xml:space="preserve">Value </w:t>
+            </w:r>
+            <w:proofErr w:type="spellStart"/>
+            <w:r>
+              <w:rPr>
+                <w:b/>
+                <w:lang w:val="de-CH"/>
+              </w:rPr>
+              <w:t>max</w:t>
+            </w:r>
+            <w:proofErr w:type="spellEnd"/>
           </w:p>
         </w:tc>
         <w:tc>
@@ -1374,6 +1560,7 @@
                 <w:lang w:val="de-CH"/>
               </w:rPr>
             </w:pPr>
+            <w:proofErr w:type="spellStart"/>
             <w:r>
               <w:rPr>
                 <w:b/>
@@ -1381,6 +1568,7 @@
               </w:rPr>
               <w:t>Example</w:t>
             </w:r>
+            <w:proofErr w:type="spellEnd"/>
           </w:p>
         </w:tc>
       </w:tr>
@@ -1419,7 +1607,21 @@
               <w:rPr>
                 <w:lang w:val="de-CH"/>
               </w:rPr>
-              <w:t>« TempIst »</w:t>
+              <w:t>« </w:t>
+            </w:r>
+            <w:proofErr w:type="spellStart"/>
+            <w:r>
+              <w:rPr>
+                <w:lang w:val="de-CH"/>
+              </w:rPr>
+              <w:t>TempIst</w:t>
+            </w:r>
+            <w:proofErr w:type="spellEnd"/>
+            <w:r>
+              <w:rPr>
+                <w:lang w:val="de-CH"/>
+              </w:rPr>
+              <w:t> »</w:t>
             </w:r>
           </w:p>
         </w:tc>
@@ -1637,7 +1839,7 @@
                 <w:i/>
                 <w:lang w:val="de-CH"/>
               </w:rPr>
-              <w:t>Alarm</w:t>
+              <w:t>Lichtschranke</w:t>
             </w:r>
           </w:p>
         </w:tc>
@@ -1655,14 +1857,16 @@
               <w:rPr>
                 <w:lang w:val="de-CH"/>
               </w:rPr>
-              <w:t>« </w:t>
-            </w:r>
-            <w:r>
-              <w:rPr>
-                <w:lang w:val="de-CH"/>
-              </w:rPr>
-              <w:t>Lichtschranke</w:t>
-            </w:r>
+              <w:t>«</w:t>
+            </w:r>
+            <w:proofErr w:type="spellStart"/>
+            <w:r>
+              <w:rPr>
+                <w:lang w:val="de-CH"/>
+              </w:rPr>
+              <w:t>Burglar</w:t>
+            </w:r>
+            <w:proofErr w:type="spellEnd"/>
             <w:r>
               <w:rPr>
                 <w:lang w:val="de-CH"/>
@@ -1685,7 +1889,7 @@
               <w:rPr>
                 <w:lang w:val="de-CH"/>
               </w:rPr>
-              <w:t>ON</w:t>
+              <w:t>0</w:t>
             </w:r>
           </w:p>
         </w:tc>
@@ -1703,7 +1907,7 @@
               <w:rPr>
                 <w:lang w:val="de-CH"/>
               </w:rPr>
-              <w:t>OFF</w:t>
+              <w:t>1</w:t>
             </w:r>
           </w:p>
         </w:tc>
@@ -1721,7 +1925,21 @@
               <w:rPr>
                 <w:lang w:val="de-CH"/>
               </w:rPr>
-              <w:t>«Lichtschranke:ON»</w:t>
+              <w:t>«</w:t>
+            </w:r>
+            <w:proofErr w:type="spellStart"/>
+            <w:r>
+              <w:rPr>
+                <w:lang w:val="de-CH"/>
+              </w:rPr>
+              <w:t>Lichtschranke:ON</w:t>
+            </w:r>
+            <w:proofErr w:type="spellEnd"/>
+            <w:r>
+              <w:rPr>
+                <w:lang w:val="de-CH"/>
+              </w:rPr>
+              <w:t>»</w:t>
             </w:r>
           </w:p>
         </w:tc>
@@ -1737,7 +1955,33 @@
         <w:rPr>
           <w:lang w:val="de-CH"/>
         </w:rPr>
-        <w:t>Und ebenfalls alle Client-sends Paare bei Startup !</w:t>
+        <w:t>Und ebenfalls alle</w:t>
+      </w:r>
+      <w:r>
+        <w:rPr>
+          <w:lang w:val="de-CH"/>
+        </w:rPr>
+        <w:t xml:space="preserve"> Client-</w:t>
+      </w:r>
+      <w:proofErr w:type="spellStart"/>
+      <w:r>
+        <w:rPr>
+          <w:lang w:val="de-CH"/>
+        </w:rPr>
+        <w:t>sends</w:t>
+      </w:r>
+      <w:proofErr w:type="spellEnd"/>
+      <w:r>
+        <w:rPr>
+          <w:lang w:val="de-CH"/>
+        </w:rPr>
+        <w:t xml:space="preserve"> Paare bei Startup</w:t>
+      </w:r>
+      <w:r>
+        <w:rPr>
+          <w:lang w:val="de-CH"/>
+        </w:rPr>
+        <w:t>!</w:t>
       </w:r>
     </w:p>
     <w:sectPr>

</xml_diff>

<commit_message>
added defautl values for client keys
</commit_message>
<xml_diff>
--- a/Webhuesli Projektdokumentation.docx
+++ b/Webhuesli Projektdokumentation.docx
@@ -901,16 +901,17 @@
         <w:tblLook w:val="04A0"/>
       </w:tblPr>
       <w:tblGrid>
-        <w:gridCol w:w="1842"/>
-        <w:gridCol w:w="1842"/>
-        <w:gridCol w:w="1842"/>
-        <w:gridCol w:w="1843"/>
-        <w:gridCol w:w="1843"/>
+        <w:gridCol w:w="1674"/>
+        <w:gridCol w:w="1677"/>
+        <w:gridCol w:w="1458"/>
+        <w:gridCol w:w="1459"/>
+        <w:gridCol w:w="1279"/>
+        <w:gridCol w:w="1741"/>
       </w:tblGrid>
       <w:tr>
         <w:tc>
           <w:tcPr>
-            <w:tcW w:w="1842" w:type="dxa"/>
+            <w:tcW w:w="1674" w:type="dxa"/>
           </w:tcPr>
           <w:p>
             <w:pPr>
@@ -930,7 +931,7 @@
         </w:tc>
         <w:tc>
           <w:tcPr>
-            <w:tcW w:w="1842" w:type="dxa"/>
+            <w:tcW w:w="1677" w:type="dxa"/>
           </w:tcPr>
           <w:p>
             <w:pPr>
@@ -950,7 +951,7 @@
         </w:tc>
         <w:tc>
           <w:tcPr>
-            <w:tcW w:w="1842" w:type="dxa"/>
+            <w:tcW w:w="1458" w:type="dxa"/>
           </w:tcPr>
           <w:p>
             <w:pPr>
@@ -970,7 +971,7 @@
         </w:tc>
         <w:tc>
           <w:tcPr>
-            <w:tcW w:w="1843" w:type="dxa"/>
+            <w:tcW w:w="1459" w:type="dxa"/>
           </w:tcPr>
           <w:p>
             <w:pPr>
@@ -999,7 +1000,27 @@
         </w:tc>
         <w:tc>
           <w:tcPr>
-            <w:tcW w:w="1843" w:type="dxa"/>
+            <w:tcW w:w="1279" w:type="dxa"/>
+          </w:tcPr>
+          <w:p>
+            <w:pPr>
+              <w:rPr>
+                <w:b/>
+                <w:lang w:val="de-CH"/>
+              </w:rPr>
+            </w:pPr>
+            <w:r>
+              <w:rPr>
+                <w:b/>
+                <w:lang w:val="de-CH"/>
+              </w:rPr>
+              <w:t>Default</w:t>
+            </w:r>
+          </w:p>
+        </w:tc>
+        <w:tc>
+          <w:tcPr>
+            <w:tcW w:w="1741" w:type="dxa"/>
           </w:tcPr>
           <w:p>
             <w:pPr>
@@ -1023,7 +1044,7 @@
       <w:tr>
         <w:tc>
           <w:tcPr>
-            <w:tcW w:w="1842" w:type="dxa"/>
+            <w:tcW w:w="1674" w:type="dxa"/>
           </w:tcPr>
           <w:p>
             <w:pPr>
@@ -1043,7 +1064,7 @@
         </w:tc>
         <w:tc>
           <w:tcPr>
-            <w:tcW w:w="1842" w:type="dxa"/>
+            <w:tcW w:w="1677" w:type="dxa"/>
           </w:tcPr>
           <w:p>
             <w:pPr>
@@ -1061,43 +1082,61 @@
         </w:tc>
         <w:tc>
           <w:tcPr>
-            <w:tcW w:w="1842" w:type="dxa"/>
-          </w:tcPr>
-          <w:p>
-            <w:pPr>
-              <w:rPr>
-                <w:lang w:val="de-CH"/>
-              </w:rPr>
-            </w:pPr>
-            <w:r>
-              <w:rPr>
-                <w:lang w:val="de-CH"/>
-              </w:rPr>
-              <w:t>OFF</w:t>
-            </w:r>
-          </w:p>
-        </w:tc>
-        <w:tc>
-          <w:tcPr>
-            <w:tcW w:w="1843" w:type="dxa"/>
-          </w:tcPr>
-          <w:p>
-            <w:pPr>
-              <w:rPr>
-                <w:lang w:val="de-CH"/>
-              </w:rPr>
-            </w:pPr>
-            <w:r>
-              <w:rPr>
-                <w:lang w:val="de-CH"/>
-              </w:rPr>
-              <w:t>ON</w:t>
-            </w:r>
-          </w:p>
-        </w:tc>
-        <w:tc>
-          <w:tcPr>
-            <w:tcW w:w="1843" w:type="dxa"/>
+            <w:tcW w:w="1458" w:type="dxa"/>
+          </w:tcPr>
+          <w:p>
+            <w:pPr>
+              <w:rPr>
+                <w:lang w:val="de-CH"/>
+              </w:rPr>
+            </w:pPr>
+            <w:r>
+              <w:rPr>
+                <w:lang w:val="de-CH"/>
+              </w:rPr>
+              <w:t>0</w:t>
+            </w:r>
+          </w:p>
+        </w:tc>
+        <w:tc>
+          <w:tcPr>
+            <w:tcW w:w="1459" w:type="dxa"/>
+          </w:tcPr>
+          <w:p>
+            <w:pPr>
+              <w:rPr>
+                <w:lang w:val="de-CH"/>
+              </w:rPr>
+            </w:pPr>
+            <w:r>
+              <w:rPr>
+                <w:lang w:val="de-CH"/>
+              </w:rPr>
+              <w:t>1</w:t>
+            </w:r>
+          </w:p>
+        </w:tc>
+        <w:tc>
+          <w:tcPr>
+            <w:tcW w:w="1279" w:type="dxa"/>
+          </w:tcPr>
+          <w:p>
+            <w:pPr>
+              <w:rPr>
+                <w:lang w:val="de-CH"/>
+              </w:rPr>
+            </w:pPr>
+            <w:r>
+              <w:rPr>
+                <w:lang w:val="de-CH"/>
+              </w:rPr>
+              <w:t>0</w:t>
+            </w:r>
+          </w:p>
+        </w:tc>
+        <w:tc>
+          <w:tcPr>
+            <w:tcW w:w="1741" w:type="dxa"/>
           </w:tcPr>
           <w:p>
             <w:pPr>
@@ -1117,7 +1156,7 @@
       <w:tr>
         <w:tc>
           <w:tcPr>
-            <w:tcW w:w="1842" w:type="dxa"/>
+            <w:tcW w:w="1674" w:type="dxa"/>
           </w:tcPr>
           <w:p>
             <w:pPr>
@@ -1137,7 +1176,7 @@
         </w:tc>
         <w:tc>
           <w:tcPr>
-            <w:tcW w:w="1842" w:type="dxa"/>
+            <w:tcW w:w="1677" w:type="dxa"/>
           </w:tcPr>
           <w:p>
             <w:pPr>
@@ -1155,7 +1194,7 @@
         </w:tc>
         <w:tc>
           <w:tcPr>
-            <w:tcW w:w="1842" w:type="dxa"/>
+            <w:tcW w:w="1458" w:type="dxa"/>
           </w:tcPr>
           <w:p>
             <w:pPr>
@@ -1173,7 +1212,7 @@
         </w:tc>
         <w:tc>
           <w:tcPr>
-            <w:tcW w:w="1843" w:type="dxa"/>
+            <w:tcW w:w="1459" w:type="dxa"/>
           </w:tcPr>
           <w:p>
             <w:pPr>
@@ -1191,7 +1230,25 @@
         </w:tc>
         <w:tc>
           <w:tcPr>
-            <w:tcW w:w="1843" w:type="dxa"/>
+            <w:tcW w:w="1279" w:type="dxa"/>
+          </w:tcPr>
+          <w:p>
+            <w:pPr>
+              <w:rPr>
+                <w:lang w:val="de-CH"/>
+              </w:rPr>
+            </w:pPr>
+            <w:r>
+              <w:rPr>
+                <w:lang w:val="de-CH"/>
+              </w:rPr>
+              <w:t>0</w:t>
+            </w:r>
+          </w:p>
+        </w:tc>
+        <w:tc>
+          <w:tcPr>
+            <w:tcW w:w="1741" w:type="dxa"/>
           </w:tcPr>
           <w:p>
             <w:pPr>
@@ -1211,7 +1268,7 @@
       <w:tr>
         <w:tc>
           <w:tcPr>
-            <w:tcW w:w="1842" w:type="dxa"/>
+            <w:tcW w:w="1674" w:type="dxa"/>
           </w:tcPr>
           <w:p>
             <w:pPr>
@@ -1231,7 +1288,7 @@
         </w:tc>
         <w:tc>
           <w:tcPr>
-            <w:tcW w:w="1842" w:type="dxa"/>
+            <w:tcW w:w="1677" w:type="dxa"/>
           </w:tcPr>
           <w:p>
             <w:pPr>
@@ -1249,7 +1306,7 @@
         </w:tc>
         <w:tc>
           <w:tcPr>
-            <w:tcW w:w="1842" w:type="dxa"/>
+            <w:tcW w:w="1458" w:type="dxa"/>
           </w:tcPr>
           <w:p>
             <w:pPr>
@@ -1267,7 +1324,7 @@
         </w:tc>
         <w:tc>
           <w:tcPr>
-            <w:tcW w:w="1843" w:type="dxa"/>
+            <w:tcW w:w="1459" w:type="dxa"/>
           </w:tcPr>
           <w:p>
             <w:pPr>
@@ -1285,7 +1342,25 @@
         </w:tc>
         <w:tc>
           <w:tcPr>
-            <w:tcW w:w="1843" w:type="dxa"/>
+            <w:tcW w:w="1279" w:type="dxa"/>
+          </w:tcPr>
+          <w:p>
+            <w:pPr>
+              <w:rPr>
+                <w:lang w:val="de-CH"/>
+              </w:rPr>
+            </w:pPr>
+            <w:r>
+              <w:rPr>
+                <w:lang w:val="de-CH"/>
+              </w:rPr>
+              <w:t>0</w:t>
+            </w:r>
+          </w:p>
+        </w:tc>
+        <w:tc>
+          <w:tcPr>
+            <w:tcW w:w="1741" w:type="dxa"/>
           </w:tcPr>
           <w:p>
             <w:pPr>
@@ -1305,7 +1380,7 @@
       <w:tr>
         <w:tc>
           <w:tcPr>
-            <w:tcW w:w="1842" w:type="dxa"/>
+            <w:tcW w:w="1674" w:type="dxa"/>
           </w:tcPr>
           <w:p>
             <w:pPr>
@@ -1325,7 +1400,7 @@
         </w:tc>
         <w:tc>
           <w:tcPr>
-            <w:tcW w:w="1842" w:type="dxa"/>
+            <w:tcW w:w="1677" w:type="dxa"/>
           </w:tcPr>
           <w:p>
             <w:pPr>
@@ -1357,7 +1432,7 @@
         </w:tc>
         <w:tc>
           <w:tcPr>
-            <w:tcW w:w="1842" w:type="dxa"/>
+            <w:tcW w:w="1458" w:type="dxa"/>
           </w:tcPr>
           <w:p>
             <w:pPr>
@@ -1375,7 +1450,7 @@
         </w:tc>
         <w:tc>
           <w:tcPr>
-            <w:tcW w:w="1843" w:type="dxa"/>
+            <w:tcW w:w="1459" w:type="dxa"/>
           </w:tcPr>
           <w:p>
             <w:pPr>
@@ -1393,7 +1468,25 @@
         </w:tc>
         <w:tc>
           <w:tcPr>
-            <w:tcW w:w="1843" w:type="dxa"/>
+            <w:tcW w:w="1279" w:type="dxa"/>
+          </w:tcPr>
+          <w:p>
+            <w:pPr>
+              <w:rPr>
+                <w:lang w:val="de-CH"/>
+              </w:rPr>
+            </w:pPr>
+            <w:r>
+              <w:rPr>
+                <w:lang w:val="de-CH"/>
+              </w:rPr>
+              <w:t>20</w:t>
+            </w:r>
+          </w:p>
+        </w:tc>
+        <w:tc>
+          <w:tcPr>
+            <w:tcW w:w="1741" w:type="dxa"/>
           </w:tcPr>
           <w:p>
             <w:pPr>
@@ -1951,37 +2044,100 @@
           <w:lang w:val="de-CH"/>
         </w:rPr>
       </w:pPr>
-      <w:r>
-        <w:rPr>
-          <w:lang w:val="de-CH"/>
-        </w:rPr>
-        <w:t>Und ebenfalls alle</w:t>
-      </w:r>
-      <w:r>
-        <w:rPr>
-          <w:lang w:val="de-CH"/>
-        </w:rPr>
-        <w:t xml:space="preserve"> Client-</w:t>
+    </w:p>
+    <w:p>
+      <w:pPr>
+        <w:rPr>
+          <w:lang w:val="de-CH"/>
+        </w:rPr>
+      </w:pPr>
+      <w:r>
+        <w:rPr>
+          <w:lang w:val="de-CH"/>
+        </w:rPr>
+        <w:t>Optional kann der Server beim Startup alle „</w:t>
       </w:r>
       <w:proofErr w:type="spellStart"/>
       <w:r>
         <w:rPr>
           <w:lang w:val="de-CH"/>
         </w:rPr>
-        <w:t>sends</w:t>
+        <w:t>Keys</w:t>
       </w:r>
       <w:proofErr w:type="spellEnd"/>
       <w:r>
         <w:rPr>
           <w:lang w:val="de-CH"/>
         </w:rPr>
-        <w:t xml:space="preserve"> Paare bei Startup</w:t>
-      </w:r>
-      <w:r>
-        <w:rPr>
-          <w:lang w:val="de-CH"/>
-        </w:rPr>
-        <w:t>!</w:t>
+        <w:t xml:space="preserve">“ des Clients (also den Default-Zustand des Hauses) dem Client schicken </w:t>
+      </w:r>
+      <w:proofErr w:type="spellStart"/>
+      <w:r>
+        <w:rPr>
+          <w:lang w:val="de-CH"/>
+        </w:rPr>
+        <w:t>um so</w:t>
+      </w:r>
+      <w:proofErr w:type="spellEnd"/>
+      <w:r>
+        <w:rPr>
+          <w:lang w:val="de-CH"/>
+        </w:rPr>
+        <w:t xml:space="preserve"> auf der Website</w:t>
+      </w:r>
+      <w:r>
+        <w:rPr>
+          <w:lang w:val="de-CH"/>
+        </w:rPr>
+        <w:t xml:space="preserve"> </w:t>
+      </w:r>
+      <w:r>
+        <w:rPr>
+          <w:lang w:val="de-CH"/>
+        </w:rPr>
+        <w:t>die aktuelle Darstellung des Hauses ohne vorheriges „</w:t>
+      </w:r>
+      <w:proofErr w:type="spellStart"/>
+      <w:r>
+        <w:rPr>
+          <w:lang w:val="de-CH"/>
+        </w:rPr>
+        <w:t>Reset</w:t>
+      </w:r>
+      <w:proofErr w:type="spellEnd"/>
+      <w:r>
+        <w:rPr>
+          <w:lang w:val="de-CH"/>
+        </w:rPr>
+        <w:t xml:space="preserve">“ zu übernehmen. Wird dies nicht gemacht, werden einfach alle </w:t>
+      </w:r>
+      <w:proofErr w:type="spellStart"/>
+      <w:r>
+        <w:rPr>
+          <w:lang w:val="de-CH"/>
+        </w:rPr>
+        <w:t>Keys</w:t>
+      </w:r>
+      <w:proofErr w:type="spellEnd"/>
+      <w:r>
+        <w:rPr>
+          <w:lang w:val="de-CH"/>
+        </w:rPr>
+        <w:t xml:space="preserve"> mit 0 initialisiert (ausser </w:t>
+      </w:r>
+      <w:proofErr w:type="spellStart"/>
+      <w:r>
+        <w:rPr>
+          <w:lang w:val="de-CH"/>
+        </w:rPr>
+        <w:t>TempSoll</w:t>
+      </w:r>
+      <w:proofErr w:type="spellEnd"/>
+      <w:r>
+        <w:rPr>
+          <w:lang w:val="de-CH"/>
+        </w:rPr>
+        <w:t xml:space="preserve"> mit 20)</w:t>
       </w:r>
     </w:p>
     <w:sectPr>

</xml_diff>

<commit_message>
changed TV value from binary (0/1) to string (ON/OFF)
</commit_message>
<xml_diff>
--- a/Webhuesli Projektdokumentation.docx
+++ b/Webhuesli Projektdokumentation.docx
@@ -1094,7 +1094,7 @@
               <w:rPr>
                 <w:lang w:val="de-CH"/>
               </w:rPr>
-              <w:t>0</w:t>
+              <w:t>OFF</w:t>
             </w:r>
           </w:p>
         </w:tc>
@@ -1112,7 +1112,7 @@
               <w:rPr>
                 <w:lang w:val="de-CH"/>
               </w:rPr>
-              <w:t>1</w:t>
+              <w:t>ON</w:t>
             </w:r>
           </w:p>
         </w:tc>
@@ -1546,11 +1546,11 @@
         <w:tblLook w:val="04A0"/>
       </w:tblPr>
       <w:tblGrid>
-        <w:gridCol w:w="1829"/>
-        <w:gridCol w:w="1825"/>
-        <w:gridCol w:w="1809"/>
-        <w:gridCol w:w="1810"/>
-        <w:gridCol w:w="2015"/>
+        <w:gridCol w:w="1842"/>
+        <w:gridCol w:w="1842"/>
+        <w:gridCol w:w="1842"/>
+        <w:gridCol w:w="1843"/>
+        <w:gridCol w:w="1843"/>
       </w:tblGrid>
       <w:tr>
         <w:tc>
@@ -2018,16 +2018,8 @@
               <w:rPr>
                 <w:lang w:val="de-CH"/>
               </w:rPr>
-              <w:t>«</w:t>
-            </w:r>
-            <w:proofErr w:type="spellStart"/>
-            <w:r>
-              <w:rPr>
-                <w:lang w:val="de-CH"/>
-              </w:rPr>
-              <w:t>Lichtschranke:ON</w:t>
-            </w:r>
-            <w:proofErr w:type="spellEnd"/>
+              <w:t>«Burglar:1</w:t>
+            </w:r>
             <w:r>
               <w:rPr>
                 <w:lang w:val="de-CH"/>

</xml_diff>

<commit_message>
added default value for server pairs
</commit_message>
<xml_diff>
--- a/Webhuesli Projektdokumentation.docx
+++ b/Webhuesli Projektdokumentation.docx
@@ -9,7 +9,6 @@
           <w:lang w:val="de-CH"/>
         </w:rPr>
       </w:pPr>
-      <w:proofErr w:type="spellStart"/>
       <w:r>
         <w:rPr>
           <w:lang w:val="de-CH"/>
@@ -22,7 +21,6 @@
         </w:rPr>
         <w:t>sli</w:t>
       </w:r>
-      <w:proofErr w:type="spellEnd"/>
     </w:p>
     <w:p>
       <w:pPr>
@@ -53,16 +51,8 @@
         <w:rPr>
           <w:lang w:val="de-CH"/>
         </w:rPr>
-        <w:t xml:space="preserve">Käser und </w:t>
-      </w:r>
-      <w:proofErr w:type="spellStart"/>
-      <w:r>
-        <w:rPr>
-          <w:lang w:val="de-CH"/>
-        </w:rPr>
-        <w:t>Jascha</w:t>
-      </w:r>
-      <w:proofErr w:type="spellEnd"/>
+        <w:t>Käser und Jascha</w:t>
+      </w:r>
     </w:p>
     <w:p>
       <w:pPr>
@@ -109,21 +99,7 @@
         <w:rPr>
           <w:lang w:val="de-CH"/>
         </w:rPr>
-        <w:t xml:space="preserve"> schreiben welche das Interface zwischen </w:t>
-      </w:r>
-      <w:proofErr w:type="spellStart"/>
-      <w:r>
-        <w:rPr>
-          <w:lang w:val="de-CH"/>
-        </w:rPr>
-        <w:t>Webhüsli</w:t>
-      </w:r>
-      <w:proofErr w:type="spellEnd"/>
-      <w:r>
-        <w:rPr>
-          <w:lang w:val="de-CH"/>
-        </w:rPr>
-        <w:t>-Hardware und dem Socket bereitstellt</w:t>
+        <w:t xml:space="preserve"> schreiben welche das Interface zwischen Webhüsli-Hardware und dem Socket bereitstellt</w:t>
       </w:r>
       <w:r>
         <w:rPr>
@@ -197,28 +173,12 @@
           <w:lang w:val="de-CH"/>
         </w:rPr>
       </w:pPr>
-      <w:proofErr w:type="spellStart"/>
-      <w:r>
-        <w:rPr>
-          <w:lang w:val="de-CH"/>
-        </w:rPr>
-        <w:t>Stoller</w:t>
-      </w:r>
-      <w:proofErr w:type="spellEnd"/>
-      <w:r>
-        <w:rPr>
-          <w:lang w:val="de-CH"/>
-        </w:rPr>
-        <w:t xml:space="preserve"> und </w:t>
-      </w:r>
-      <w:proofErr w:type="spellStart"/>
-      <w:r>
-        <w:rPr>
-          <w:lang w:val="de-CH"/>
-        </w:rPr>
-        <w:t>Bärtschi</w:t>
-      </w:r>
-      <w:proofErr w:type="spellEnd"/>
+      <w:r>
+        <w:rPr>
+          <w:lang w:val="de-CH"/>
+        </w:rPr>
+        <w:t>Stoller und Bärtschi</w:t>
+      </w:r>
     </w:p>
     <w:p>
       <w:pPr>
@@ -253,35 +213,7 @@
         <w:rPr>
           <w:lang w:val="de-CH"/>
         </w:rPr>
-        <w:t xml:space="preserve">Website in HTML und CSS programmieren, welche auf dem Embedded Board im </w:t>
-      </w:r>
-      <w:proofErr w:type="spellStart"/>
-      <w:r>
-        <w:rPr>
-          <w:lang w:val="de-CH"/>
-        </w:rPr>
-        <w:t>Webhuesli</w:t>
-      </w:r>
-      <w:proofErr w:type="spellEnd"/>
-      <w:r>
-        <w:rPr>
-          <w:lang w:val="de-CH"/>
-        </w:rPr>
-        <w:t xml:space="preserve"> läuft und per Socket die Client-Anfragen/</w:t>
-      </w:r>
-      <w:proofErr w:type="spellStart"/>
-      <w:r>
-        <w:rPr>
-          <w:lang w:val="de-CH"/>
-        </w:rPr>
-        <w:t>Commands</w:t>
-      </w:r>
-      <w:proofErr w:type="spellEnd"/>
-      <w:r>
-        <w:rPr>
-          <w:lang w:val="de-CH"/>
-        </w:rPr>
-        <w:t xml:space="preserve"> an die Server-Software weiterleitet.</w:t>
+        <w:t>Website in HTML und CSS programmieren, welche auf dem Embedded Board im Webhuesli läuft und per Socket die Client-Anfragen/Commands an die Server-Software weiterleitet.</w:t>
       </w:r>
     </w:p>
     <w:p>
@@ -335,21 +267,7 @@
         <w:rPr>
           <w:lang w:val="de-CH"/>
         </w:rPr>
-        <w:t xml:space="preserve">Socket </w:t>
-      </w:r>
-      <w:proofErr w:type="spellStart"/>
-      <w:r>
-        <w:rPr>
-          <w:lang w:val="de-CH"/>
-        </w:rPr>
-        <w:t>connecten</w:t>
-      </w:r>
-      <w:proofErr w:type="spellEnd"/>
-      <w:r>
-        <w:rPr>
-          <w:lang w:val="de-CH"/>
-        </w:rPr>
-        <w:t xml:space="preserve"> (JavaScript)</w:t>
+        <w:t>Socket connecten (JavaScript)</w:t>
       </w:r>
     </w:p>
     <w:p>
@@ -403,90 +321,20 @@
         <w:rPr>
           <w:lang w:val="de-CH"/>
         </w:rPr>
-        <w:t xml:space="preserve">Webseite mit </w:t>
-      </w:r>
-      <w:proofErr w:type="spellStart"/>
-      <w:r>
-        <w:rPr>
-          <w:lang w:val="de-CH"/>
-        </w:rPr>
-        <w:t>Textbox</w:t>
-      </w:r>
-      <w:proofErr w:type="spellEnd"/>
-      <w:r>
-        <w:rPr>
-          <w:lang w:val="de-CH"/>
-        </w:rPr>
-        <w:t xml:space="preserve"> und Button, welche dann einen Key-Value-Paar über den Socket schickt. Dann noch </w:t>
-      </w:r>
-      <w:proofErr w:type="spellStart"/>
-      <w:r>
-        <w:rPr>
-          <w:lang w:val="de-CH"/>
-        </w:rPr>
-        <w:t>Textbox</w:t>
-      </w:r>
-      <w:proofErr w:type="spellEnd"/>
-      <w:r>
-        <w:rPr>
-          <w:lang w:val="de-CH"/>
-        </w:rPr>
-        <w:t xml:space="preserve"> mit String, der empfangen wird.</w:t>
-      </w:r>
-    </w:p>
-    <w:p>
-      <w:pPr>
-        <w:rPr>
-          <w:lang w:val="de-CH"/>
-        </w:rPr>
-      </w:pPr>
-      <w:r>
-        <w:rPr>
-          <w:lang w:val="de-CH"/>
-        </w:rPr>
-        <w:t xml:space="preserve">Parallel dazu wird die Website mit </w:t>
-      </w:r>
-      <w:proofErr w:type="gramStart"/>
-      <w:r>
-        <w:rPr>
-          <w:lang w:val="de-CH"/>
-        </w:rPr>
-        <w:t>Bilder</w:t>
-      </w:r>
-      <w:proofErr w:type="gramEnd"/>
-      <w:r>
-        <w:rPr>
-          <w:lang w:val="de-CH"/>
-        </w:rPr>
-        <w:t xml:space="preserve"> und </w:t>
-      </w:r>
-      <w:proofErr w:type="spellStart"/>
-      <w:r>
-        <w:rPr>
-          <w:lang w:val="de-CH"/>
-        </w:rPr>
-        <w:t>Canvas</w:t>
-      </w:r>
-      <w:proofErr w:type="spellEnd"/>
-      <w:r>
-        <w:rPr>
-          <w:lang w:val="de-CH"/>
-        </w:rPr>
-        <w:t xml:space="preserve"> </w:t>
-      </w:r>
-      <w:proofErr w:type="spellStart"/>
-      <w:r>
-        <w:rPr>
-          <w:lang w:val="de-CH"/>
-        </w:rPr>
-        <w:t>populiert</w:t>
-      </w:r>
-      <w:proofErr w:type="spellEnd"/>
-      <w:r>
-        <w:rPr>
-          <w:lang w:val="de-CH"/>
-        </w:rPr>
-        <w:t>.</w:t>
+        <w:t>Webseite mit Textbox und Button, welche dann einen Key-Value-Paar über den Socket schickt. Dann noch Textbox mit String, der empfangen wird.</w:t>
+      </w:r>
+    </w:p>
+    <w:p>
+      <w:pPr>
+        <w:rPr>
+          <w:lang w:val="de-CH"/>
+        </w:rPr>
+      </w:pPr>
+      <w:r>
+        <w:rPr>
+          <w:lang w:val="de-CH"/>
+        </w:rPr>
+        <w:t>Parallel dazu wird die Website mit Bilder und Canvas populiert.</w:t>
       </w:r>
     </w:p>
     <w:p>
@@ -519,35 +367,7 @@
         <w:rPr>
           <w:lang w:val="de-CH"/>
         </w:rPr>
-        <w:t xml:space="preserve"> UI mit </w:t>
-      </w:r>
-      <w:proofErr w:type="spellStart"/>
-      <w:r>
-        <w:rPr>
-          <w:lang w:val="de-CH"/>
-        </w:rPr>
-        <w:t>Printf</w:t>
-      </w:r>
-      <w:proofErr w:type="spellEnd"/>
-      <w:r>
-        <w:rPr>
-          <w:lang w:val="de-CH"/>
-        </w:rPr>
-        <w:t xml:space="preserve"> und </w:t>
-      </w:r>
-      <w:proofErr w:type="spellStart"/>
-      <w:r>
-        <w:rPr>
-          <w:lang w:val="de-CH"/>
-        </w:rPr>
-        <w:t>scanf</w:t>
-      </w:r>
-      <w:proofErr w:type="spellEnd"/>
-      <w:r>
-        <w:rPr>
-          <w:lang w:val="de-CH"/>
-        </w:rPr>
-        <w:t xml:space="preserve">. </w:t>
+        <w:t xml:space="preserve"> UI mit Printf und scanf. </w:t>
       </w:r>
       <w:r>
         <w:rPr>
@@ -559,76 +379,20 @@
         <w:rPr>
           <w:lang w:val="de-CH"/>
         </w:rPr>
-        <w:t xml:space="preserve"> JSON </w:t>
-      </w:r>
-      <w:proofErr w:type="spellStart"/>
-      <w:r>
-        <w:rPr>
-          <w:lang w:val="de-CH"/>
-        </w:rPr>
-        <w:t>parsing</w:t>
-      </w:r>
-      <w:proofErr w:type="spellEnd"/>
-      <w:r>
-        <w:rPr>
-          <w:lang w:val="de-CH"/>
-        </w:rPr>
-        <w:t>!</w:t>
-      </w:r>
-    </w:p>
-    <w:p>
-      <w:pPr>
-        <w:rPr>
-          <w:lang w:val="de-CH"/>
-        </w:rPr>
-      </w:pPr>
-      <w:r>
-        <w:rPr>
-          <w:lang w:val="de-CH"/>
-        </w:rPr>
-        <w:t xml:space="preserve">parallel dazu wird versucht, die APIs des </w:t>
-      </w:r>
-      <w:proofErr w:type="spellStart"/>
-      <w:r>
-        <w:rPr>
-          <w:lang w:val="de-CH"/>
-        </w:rPr>
-        <w:t>Webhuesli</w:t>
-      </w:r>
-      <w:proofErr w:type="spellEnd"/>
-      <w:r>
-        <w:rPr>
-          <w:lang w:val="de-CH"/>
-        </w:rPr>
-        <w:t xml:space="preserve"> </w:t>
-      </w:r>
-      <w:proofErr w:type="spellStart"/>
-      <w:r>
-        <w:rPr>
-          <w:lang w:val="de-CH"/>
-        </w:rPr>
-        <w:t>anzusteuert</w:t>
-      </w:r>
-      <w:proofErr w:type="spellEnd"/>
-      <w:r>
-        <w:rPr>
-          <w:lang w:val="de-CH"/>
-        </w:rPr>
-        <w:t xml:space="preserve"> und verschiedene Interfacefunktionen für modulare saubere </w:t>
-      </w:r>
-      <w:proofErr w:type="spellStart"/>
-      <w:r>
-        <w:rPr>
-          <w:lang w:val="de-CH"/>
-        </w:rPr>
-        <w:t>programmierung</w:t>
-      </w:r>
-      <w:proofErr w:type="spellEnd"/>
-      <w:r>
-        <w:rPr>
-          <w:lang w:val="de-CH"/>
-        </w:rPr>
-        <w:t xml:space="preserve"> zu schreiben.</w:t>
+        <w:t xml:space="preserve"> JSON parsing!</w:t>
+      </w:r>
+    </w:p>
+    <w:p>
+      <w:pPr>
+        <w:rPr>
+          <w:lang w:val="de-CH"/>
+        </w:rPr>
+      </w:pPr>
+      <w:r>
+        <w:rPr>
+          <w:lang w:val="de-CH"/>
+        </w:rPr>
+        <w:t>parallel dazu wird versucht, die APIs des Webhuesli anzusteuert und verschiedene Interfacefunktionen für modulare saubere programmierung zu schreiben.</w:t>
       </w:r>
     </w:p>
     <w:p>
@@ -638,14 +402,12 @@
           <w:lang w:val="de-CH"/>
         </w:rPr>
       </w:pPr>
-      <w:proofErr w:type="spellStart"/>
       <w:r>
         <w:rPr>
           <w:lang w:val="de-CH"/>
         </w:rPr>
         <w:t>Zeitlan</w:t>
       </w:r>
-      <w:proofErr w:type="spellEnd"/>
     </w:p>
     <w:p>
       <w:pPr>
@@ -715,7 +477,6 @@
         </w:rPr>
         <w:t>die Lichtschranke unterbrochen wurde (</w:t>
       </w:r>
-      <w:proofErr w:type="spellStart"/>
       <w:r>
         <w:rPr>
           <w:rFonts w:ascii="Courier New" w:hAnsi="Courier New" w:cs="Courier New"/>
@@ -723,7 +484,6 @@
         </w:rPr>
         <w:t>Burglar</w:t>
       </w:r>
-      <w:proofErr w:type="spellEnd"/>
       <w:r>
         <w:rPr>
           <w:lang w:val="de-CH"/>
@@ -791,21 +551,7 @@
         <w:rPr>
           <w:lang w:val="de-CH"/>
         </w:rPr>
-        <w:t xml:space="preserve">Die gemessene Temperatur ist in 1° aufgelöst. Also wird sich diese Temperatur nicht </w:t>
-      </w:r>
-      <w:proofErr w:type="spellStart"/>
-      <w:r>
-        <w:rPr>
-          <w:lang w:val="de-CH"/>
-        </w:rPr>
-        <w:t>all zu</w:t>
-      </w:r>
-      <w:proofErr w:type="spellEnd"/>
-      <w:r>
-        <w:rPr>
-          <w:lang w:val="de-CH"/>
-        </w:rPr>
-        <w:t xml:space="preserve"> oft ändern. </w:t>
+        <w:t xml:space="preserve">Die gemessene Temperatur ist in 1° aufgelöst. Also wird sich diese Temperatur nicht all zu oft ändern. </w:t>
       </w:r>
       <w:r>
         <w:rPr>
@@ -817,21 +563,7 @@
         <w:rPr>
           <w:lang w:val="de-CH"/>
         </w:rPr>
-        <w:t xml:space="preserve"> soll die aktuelle Temperatur immer in eine </w:t>
-      </w:r>
-      <w:proofErr w:type="spellStart"/>
-      <w:r>
-        <w:rPr>
-          <w:lang w:val="de-CH"/>
-        </w:rPr>
-        <w:t>temp_old</w:t>
-      </w:r>
-      <w:proofErr w:type="spellEnd"/>
-      <w:r>
-        <w:rPr>
-          <w:lang w:val="de-CH"/>
-        </w:rPr>
-        <w:t xml:space="preserve"> variable speichern und bei einer Änderung ein JSON Paket mit der neuen Temperatur verschicken. So reduzieren wir den Traffic.</w:t>
+        <w:t xml:space="preserve"> soll die aktuelle Temperatur immer in eine temp_old variable speichern und bei einer Änderung ein JSON Paket mit der neuen Temperatur verschicken. So reduzieren wir den Traffic.</w:t>
       </w:r>
     </w:p>
     <w:p>
@@ -849,21 +581,7 @@
         <w:rPr>
           <w:lang w:val="de-CH"/>
         </w:rPr>
-        <w:t xml:space="preserve">Bei einem Connect sendet der Server ALLE unten beschriebenen Werte an den Client, damit dieser seine Bedienungselemente auf den aktuellen Zustand des </w:t>
-      </w:r>
-      <w:proofErr w:type="spellStart"/>
-      <w:r>
-        <w:rPr>
-          <w:lang w:val="de-CH"/>
-        </w:rPr>
-        <w:t>Webhueslis</w:t>
-      </w:r>
-      <w:proofErr w:type="spellEnd"/>
-      <w:r>
-        <w:rPr>
-          <w:lang w:val="de-CH"/>
-        </w:rPr>
-        <w:t xml:space="preserve"> initialisieren kann. Dabei soll die Soll-Temperatur gleich der Ist-Temperatur sein.</w:t>
+        <w:t>Bei einem Connect sendet der Server ALLE unten beschriebenen Werte an den Client, damit dieser seine Bedienungselemente auf den aktuellen Zustand des Webhueslis initialisieren kann. Dabei soll die Soll-Temperatur gleich der Ist-Temperatur sein.</w:t>
       </w:r>
     </w:p>
     <w:p>
@@ -877,21 +595,7 @@
         <w:rPr>
           <w:lang w:val="de-CH"/>
         </w:rPr>
-        <w:t xml:space="preserve">Client </w:t>
-      </w:r>
-      <w:proofErr w:type="spellStart"/>
-      <w:r>
-        <w:rPr>
-          <w:lang w:val="de-CH"/>
-        </w:rPr>
-        <w:t>sends</w:t>
-      </w:r>
-      <w:proofErr w:type="spellEnd"/>
-      <w:r>
-        <w:rPr>
-          <w:lang w:val="de-CH"/>
-        </w:rPr>
-        <w:t>:</w:t>
+        <w:t>Client sends:</w:t>
       </w:r>
     </w:p>
     <w:tbl>
@@ -985,59 +689,48 @@
                 <w:b/>
                 <w:lang w:val="de-CH"/>
               </w:rPr>
-              <w:t xml:space="preserve">Value </w:t>
-            </w:r>
-            <w:proofErr w:type="spellStart"/>
-            <w:r>
+              <w:t>Value max</w:t>
+            </w:r>
+          </w:p>
+        </w:tc>
+        <w:tc>
+          <w:tcPr>
+            <w:tcW w:w="1279" w:type="dxa"/>
+          </w:tcPr>
+          <w:p>
+            <w:pPr>
               <w:rPr>
                 <w:b/>
                 <w:lang w:val="de-CH"/>
               </w:rPr>
-              <w:t>max</w:t>
-            </w:r>
-            <w:proofErr w:type="spellEnd"/>
-          </w:p>
-        </w:tc>
-        <w:tc>
-          <w:tcPr>
-            <w:tcW w:w="1279" w:type="dxa"/>
-          </w:tcPr>
-          <w:p>
-            <w:pPr>
+            </w:pPr>
+            <w:r>
               <w:rPr>
                 <w:b/>
                 <w:lang w:val="de-CH"/>
               </w:rPr>
-            </w:pPr>
-            <w:r>
+              <w:t>Default</w:t>
+            </w:r>
+          </w:p>
+        </w:tc>
+        <w:tc>
+          <w:tcPr>
+            <w:tcW w:w="1741" w:type="dxa"/>
+          </w:tcPr>
+          <w:p>
+            <w:pPr>
               <w:rPr>
                 <w:b/>
                 <w:lang w:val="de-CH"/>
               </w:rPr>
-              <w:t>Default</w:t>
-            </w:r>
-          </w:p>
-        </w:tc>
-        <w:tc>
-          <w:tcPr>
-            <w:tcW w:w="1741" w:type="dxa"/>
-          </w:tcPr>
-          <w:p>
-            <w:pPr>
+            </w:pPr>
+            <w:r>
               <w:rPr>
                 <w:b/>
                 <w:lang w:val="de-CH"/>
               </w:rPr>
-            </w:pPr>
-            <w:proofErr w:type="spellStart"/>
-            <w:r>
-              <w:rPr>
-                <w:b/>
-                <w:lang w:val="de-CH"/>
-              </w:rPr>
               <w:t>Example</w:t>
             </w:r>
-            <w:proofErr w:type="spellEnd"/>
           </w:p>
         </w:tc>
       </w:tr>
@@ -1412,21 +1105,7 @@
               <w:rPr>
                 <w:lang w:val="de-CH"/>
               </w:rPr>
-              <w:t>« </w:t>
-            </w:r>
-            <w:proofErr w:type="spellStart"/>
-            <w:r>
-              <w:rPr>
-                <w:lang w:val="de-CH"/>
-              </w:rPr>
-              <w:t>TempSoll</w:t>
-            </w:r>
-            <w:proofErr w:type="spellEnd"/>
-            <w:r>
-              <w:rPr>
-                <w:lang w:val="de-CH"/>
-              </w:rPr>
-              <w:t> »</w:t>
+              <w:t>« TempSoll »</w:t>
             </w:r>
           </w:p>
         </w:tc>
@@ -1522,21 +1201,7 @@
         <w:rPr>
           <w:lang w:val="de-CH"/>
         </w:rPr>
-        <w:t xml:space="preserve">Server </w:t>
-      </w:r>
-      <w:proofErr w:type="spellStart"/>
-      <w:r>
-        <w:rPr>
-          <w:lang w:val="de-CH"/>
-        </w:rPr>
-        <w:t>sends</w:t>
-      </w:r>
-      <w:proofErr w:type="spellEnd"/>
-      <w:r>
-        <w:rPr>
-          <w:lang w:val="de-CH"/>
-        </w:rPr>
-        <w:t> :</w:t>
+        <w:t>Server sends :</w:t>
       </w:r>
     </w:p>
     <w:tbl>
@@ -1546,16 +1211,17 @@
         <w:tblLook w:val="04A0"/>
       </w:tblPr>
       <w:tblGrid>
-        <w:gridCol w:w="1842"/>
-        <w:gridCol w:w="1842"/>
-        <w:gridCol w:w="1842"/>
-        <w:gridCol w:w="1843"/>
-        <w:gridCol w:w="1843"/>
+        <w:gridCol w:w="1704"/>
+        <w:gridCol w:w="1646"/>
+        <w:gridCol w:w="1468"/>
+        <w:gridCol w:w="1468"/>
+        <w:gridCol w:w="1293"/>
+        <w:gridCol w:w="1709"/>
       </w:tblGrid>
       <w:tr>
         <w:tc>
           <w:tcPr>
-            <w:tcW w:w="1842" w:type="dxa"/>
+            <w:tcW w:w="1704" w:type="dxa"/>
           </w:tcPr>
           <w:p>
             <w:pPr>
@@ -1575,7 +1241,7 @@
         </w:tc>
         <w:tc>
           <w:tcPr>
-            <w:tcW w:w="1842" w:type="dxa"/>
+            <w:tcW w:w="1646" w:type="dxa"/>
           </w:tcPr>
           <w:p>
             <w:pPr>
@@ -1595,7 +1261,7 @@
         </w:tc>
         <w:tc>
           <w:tcPr>
-            <w:tcW w:w="1842" w:type="dxa"/>
+            <w:tcW w:w="1468" w:type="dxa"/>
           </w:tcPr>
           <w:p>
             <w:pPr>
@@ -1615,7 +1281,7 @@
         </w:tc>
         <w:tc>
           <w:tcPr>
-            <w:tcW w:w="1843" w:type="dxa"/>
+            <w:tcW w:w="1468" w:type="dxa"/>
           </w:tcPr>
           <w:p>
             <w:pPr>
@@ -1629,46 +1295,55 @@
                 <w:b/>
                 <w:lang w:val="de-CH"/>
               </w:rPr>
-              <w:t xml:space="preserve">Value </w:t>
-            </w:r>
-            <w:proofErr w:type="spellStart"/>
-            <w:r>
+              <w:t>Value max</w:t>
+            </w:r>
+          </w:p>
+        </w:tc>
+        <w:tc>
+          <w:tcPr>
+            <w:tcW w:w="1293" w:type="dxa"/>
+          </w:tcPr>
+          <w:p>
+            <w:pPr>
               <w:rPr>
                 <w:b/>
                 <w:lang w:val="de-CH"/>
               </w:rPr>
-              <w:t>max</w:t>
-            </w:r>
-            <w:proofErr w:type="spellEnd"/>
-          </w:p>
-        </w:tc>
-        <w:tc>
-          <w:tcPr>
-            <w:tcW w:w="1843" w:type="dxa"/>
-          </w:tcPr>
-          <w:p>
-            <w:pPr>
+            </w:pPr>
+            <w:r>
               <w:rPr>
                 <w:b/>
                 <w:lang w:val="de-CH"/>
               </w:rPr>
-            </w:pPr>
-            <w:proofErr w:type="spellStart"/>
-            <w:r>
+              <w:t>Default</w:t>
+            </w:r>
+          </w:p>
+        </w:tc>
+        <w:tc>
+          <w:tcPr>
+            <w:tcW w:w="1709" w:type="dxa"/>
+          </w:tcPr>
+          <w:p>
+            <w:pPr>
               <w:rPr>
                 <w:b/>
                 <w:lang w:val="de-CH"/>
               </w:rPr>
+            </w:pPr>
+            <w:r>
+              <w:rPr>
+                <w:b/>
+                <w:lang w:val="de-CH"/>
+              </w:rPr>
               <w:t>Example</w:t>
             </w:r>
-            <w:proofErr w:type="spellEnd"/>
           </w:p>
         </w:tc>
       </w:tr>
       <w:tr>
         <w:tc>
           <w:tcPr>
-            <w:tcW w:w="1842" w:type="dxa"/>
+            <w:tcW w:w="1704" w:type="dxa"/>
           </w:tcPr>
           <w:p>
             <w:pPr>
@@ -1688,39 +1363,25 @@
         </w:tc>
         <w:tc>
           <w:tcPr>
-            <w:tcW w:w="1842" w:type="dxa"/>
-          </w:tcPr>
-          <w:p>
-            <w:pPr>
-              <w:rPr>
-                <w:lang w:val="de-CH"/>
-              </w:rPr>
-            </w:pPr>
-            <w:r>
-              <w:rPr>
-                <w:lang w:val="de-CH"/>
-              </w:rPr>
-              <w:t>« </w:t>
-            </w:r>
-            <w:proofErr w:type="spellStart"/>
-            <w:r>
-              <w:rPr>
-                <w:lang w:val="de-CH"/>
-              </w:rPr>
-              <w:t>TempIst</w:t>
-            </w:r>
-            <w:proofErr w:type="spellEnd"/>
-            <w:r>
-              <w:rPr>
-                <w:lang w:val="de-CH"/>
-              </w:rPr>
-              <w:t> »</w:t>
-            </w:r>
-          </w:p>
-        </w:tc>
-        <w:tc>
-          <w:tcPr>
-            <w:tcW w:w="1842" w:type="dxa"/>
+            <w:tcW w:w="1646" w:type="dxa"/>
+          </w:tcPr>
+          <w:p>
+            <w:pPr>
+              <w:rPr>
+                <w:lang w:val="de-CH"/>
+              </w:rPr>
+            </w:pPr>
+            <w:r>
+              <w:rPr>
+                <w:lang w:val="de-CH"/>
+              </w:rPr>
+              <w:t>« TempIst »</w:t>
+            </w:r>
+          </w:p>
+        </w:tc>
+        <w:tc>
+          <w:tcPr>
+            <w:tcW w:w="1468" w:type="dxa"/>
           </w:tcPr>
           <w:p>
             <w:pPr>
@@ -1738,7 +1399,7 @@
         </w:tc>
         <w:tc>
           <w:tcPr>
-            <w:tcW w:w="1843" w:type="dxa"/>
+            <w:tcW w:w="1468" w:type="dxa"/>
           </w:tcPr>
           <w:p>
             <w:pPr>
@@ -1756,43 +1417,37 @@
         </w:tc>
         <w:tc>
           <w:tcPr>
-            <w:tcW w:w="1843" w:type="dxa"/>
-          </w:tcPr>
-          <w:p>
-            <w:pPr>
-              <w:rPr>
-                <w:lang w:val="de-CH"/>
-              </w:rPr>
-            </w:pPr>
-            <w:r>
-              <w:rPr>
-                <w:lang w:val="de-CH"/>
-              </w:rPr>
-              <w:t>«</w:t>
-            </w:r>
-            <w:r>
-              <w:rPr>
-                <w:lang w:val="de-CH"/>
-              </w:rPr>
-              <w:t>TempIst</w:t>
-            </w:r>
-            <w:r>
-              <w:rPr>
-                <w:lang w:val="de-CH"/>
-              </w:rPr>
-              <w:t>:</w:t>
-            </w:r>
-            <w:r>
-              <w:rPr>
-                <w:lang w:val="de-CH"/>
-              </w:rPr>
-              <w:t>21</w:t>
-            </w:r>
-            <w:r>
-              <w:rPr>
-                <w:lang w:val="de-CH"/>
-              </w:rPr>
-              <w:t>»</w:t>
+            <w:tcW w:w="1293" w:type="dxa"/>
+          </w:tcPr>
+          <w:p>
+            <w:pPr>
+              <w:rPr>
+                <w:lang w:val="de-CH"/>
+              </w:rPr>
+            </w:pPr>
+            <w:r>
+              <w:rPr>
+                <w:lang w:val="de-CH"/>
+              </w:rPr>
+              <w:t>20</w:t>
+            </w:r>
+          </w:p>
+        </w:tc>
+        <w:tc>
+          <w:tcPr>
+            <w:tcW w:w="1709" w:type="dxa"/>
+          </w:tcPr>
+          <w:p>
+            <w:pPr>
+              <w:rPr>
+                <w:lang w:val="de-CH"/>
+              </w:rPr>
+            </w:pPr>
+            <w:r>
+              <w:rPr>
+                <w:lang w:val="de-CH"/>
+              </w:rPr>
+              <w:t>«TempIst:21»</w:t>
             </w:r>
           </w:p>
         </w:tc>
@@ -1800,7 +1455,7 @@
       <w:tr>
         <w:tc>
           <w:tcPr>
-            <w:tcW w:w="1842" w:type="dxa"/>
+            <w:tcW w:w="1704" w:type="dxa"/>
           </w:tcPr>
           <w:p>
             <w:pPr>
@@ -1820,7 +1475,7 @@
         </w:tc>
         <w:tc>
           <w:tcPr>
-            <w:tcW w:w="1842" w:type="dxa"/>
+            <w:tcW w:w="1646" w:type="dxa"/>
           </w:tcPr>
           <w:p>
             <w:pPr>
@@ -1838,7 +1493,7 @@
         </w:tc>
         <w:tc>
           <w:tcPr>
-            <w:tcW w:w="1842" w:type="dxa"/>
+            <w:tcW w:w="1468" w:type="dxa"/>
           </w:tcPr>
           <w:p>
             <w:pPr>
@@ -1856,7 +1511,7 @@
         </w:tc>
         <w:tc>
           <w:tcPr>
-            <w:tcW w:w="1843" w:type="dxa"/>
+            <w:tcW w:w="1468" w:type="dxa"/>
           </w:tcPr>
           <w:p>
             <w:pPr>
@@ -1874,43 +1529,37 @@
         </w:tc>
         <w:tc>
           <w:tcPr>
-            <w:tcW w:w="1843" w:type="dxa"/>
-          </w:tcPr>
-          <w:p>
-            <w:pPr>
-              <w:rPr>
-                <w:lang w:val="de-CH"/>
-              </w:rPr>
-            </w:pPr>
-            <w:r>
-              <w:rPr>
-                <w:lang w:val="de-CH"/>
-              </w:rPr>
-              <w:t>«</w:t>
-            </w:r>
-            <w:r>
-              <w:rPr>
-                <w:lang w:val="de-CH"/>
-              </w:rPr>
-              <w:t>Heizung</w:t>
-            </w:r>
-            <w:r>
-              <w:rPr>
-                <w:lang w:val="de-CH"/>
-              </w:rPr>
-              <w:t>:</w:t>
-            </w:r>
-            <w:r>
-              <w:rPr>
-                <w:lang w:val="de-CH"/>
-              </w:rPr>
-              <w:t>80</w:t>
-            </w:r>
-            <w:r>
-              <w:rPr>
-                <w:lang w:val="de-CH"/>
-              </w:rPr>
-              <w:t>»</w:t>
+            <w:tcW w:w="1293" w:type="dxa"/>
+          </w:tcPr>
+          <w:p>
+            <w:pPr>
+              <w:rPr>
+                <w:lang w:val="de-CH"/>
+              </w:rPr>
+            </w:pPr>
+            <w:r>
+              <w:rPr>
+                <w:lang w:val="de-CH"/>
+              </w:rPr>
+              <w:t>0</w:t>
+            </w:r>
+          </w:p>
+        </w:tc>
+        <w:tc>
+          <w:tcPr>
+            <w:tcW w:w="1709" w:type="dxa"/>
+          </w:tcPr>
+          <w:p>
+            <w:pPr>
+              <w:rPr>
+                <w:lang w:val="de-CH"/>
+              </w:rPr>
+            </w:pPr>
+            <w:r>
+              <w:rPr>
+                <w:lang w:val="de-CH"/>
+              </w:rPr>
+              <w:t>«Heizung:80»</w:t>
             </w:r>
           </w:p>
         </w:tc>
@@ -1918,7 +1567,7 @@
       <w:tr>
         <w:tc>
           <w:tcPr>
-            <w:tcW w:w="1842" w:type="dxa"/>
+            <w:tcW w:w="1704" w:type="dxa"/>
           </w:tcPr>
           <w:p>
             <w:pPr>
@@ -1938,7 +1587,7 @@
         </w:tc>
         <w:tc>
           <w:tcPr>
-            <w:tcW w:w="1842" w:type="dxa"/>
+            <w:tcW w:w="1646" w:type="dxa"/>
           </w:tcPr>
           <w:p>
             <w:pPr>
@@ -1952,14 +1601,12 @@
               </w:rPr>
               <w:t>«</w:t>
             </w:r>
-            <w:proofErr w:type="spellStart"/>
             <w:r>
               <w:rPr>
                 <w:lang w:val="de-CH"/>
               </w:rPr>
               <w:t>Burglar</w:t>
             </w:r>
-            <w:proofErr w:type="spellEnd"/>
             <w:r>
               <w:rPr>
                 <w:lang w:val="de-CH"/>
@@ -1970,7 +1617,7 @@
         </w:tc>
         <w:tc>
           <w:tcPr>
-            <w:tcW w:w="1842" w:type="dxa"/>
+            <w:tcW w:w="1468" w:type="dxa"/>
           </w:tcPr>
           <w:p>
             <w:pPr>
@@ -1988,7 +1635,7 @@
         </w:tc>
         <w:tc>
           <w:tcPr>
-            <w:tcW w:w="1843" w:type="dxa"/>
+            <w:tcW w:w="1468" w:type="dxa"/>
           </w:tcPr>
           <w:p>
             <w:pPr>
@@ -2006,7 +1653,25 @@
         </w:tc>
         <w:tc>
           <w:tcPr>
-            <w:tcW w:w="1843" w:type="dxa"/>
+            <w:tcW w:w="1293" w:type="dxa"/>
+          </w:tcPr>
+          <w:p>
+            <w:pPr>
+              <w:rPr>
+                <w:lang w:val="de-CH"/>
+              </w:rPr>
+            </w:pPr>
+            <w:r>
+              <w:rPr>
+                <w:lang w:val="de-CH"/>
+              </w:rPr>
+              <w:t>0</w:t>
+            </w:r>
+          </w:p>
+        </w:tc>
+        <w:tc>
+          <w:tcPr>
+            <w:tcW w:w="1709" w:type="dxa"/>
           </w:tcPr>
           <w:p>
             <w:pPr>
@@ -2047,35 +1712,7 @@
         <w:rPr>
           <w:lang w:val="de-CH"/>
         </w:rPr>
-        <w:t>Optional kann der Server beim Startup alle „</w:t>
-      </w:r>
-      <w:proofErr w:type="spellStart"/>
-      <w:r>
-        <w:rPr>
-          <w:lang w:val="de-CH"/>
-        </w:rPr>
-        <w:t>Keys</w:t>
-      </w:r>
-      <w:proofErr w:type="spellEnd"/>
-      <w:r>
-        <w:rPr>
-          <w:lang w:val="de-CH"/>
-        </w:rPr>
-        <w:t xml:space="preserve">“ des Clients (also den Default-Zustand des Hauses) dem Client schicken </w:t>
-      </w:r>
-      <w:proofErr w:type="spellStart"/>
-      <w:r>
-        <w:rPr>
-          <w:lang w:val="de-CH"/>
-        </w:rPr>
-        <w:t>um so</w:t>
-      </w:r>
-      <w:proofErr w:type="spellEnd"/>
-      <w:r>
-        <w:rPr>
-          <w:lang w:val="de-CH"/>
-        </w:rPr>
-        <w:t xml:space="preserve"> auf der Website</w:t>
+        <w:t>Optional kann der Server beim Startup alle „Keys“ des Clients (also den Default-Zustand des Hauses) dem Client schicken um so auf der Website</w:t>
       </w:r>
       <w:r>
         <w:rPr>
@@ -2087,49 +1724,7 @@
         <w:rPr>
           <w:lang w:val="de-CH"/>
         </w:rPr>
-        <w:t>die aktuelle Darstellung des Hauses ohne vorheriges „</w:t>
-      </w:r>
-      <w:proofErr w:type="spellStart"/>
-      <w:r>
-        <w:rPr>
-          <w:lang w:val="de-CH"/>
-        </w:rPr>
-        <w:t>Reset</w:t>
-      </w:r>
-      <w:proofErr w:type="spellEnd"/>
-      <w:r>
-        <w:rPr>
-          <w:lang w:val="de-CH"/>
-        </w:rPr>
-        <w:t xml:space="preserve">“ zu übernehmen. Wird dies nicht gemacht, werden einfach alle </w:t>
-      </w:r>
-      <w:proofErr w:type="spellStart"/>
-      <w:r>
-        <w:rPr>
-          <w:lang w:val="de-CH"/>
-        </w:rPr>
-        <w:t>Keys</w:t>
-      </w:r>
-      <w:proofErr w:type="spellEnd"/>
-      <w:r>
-        <w:rPr>
-          <w:lang w:val="de-CH"/>
-        </w:rPr>
-        <w:t xml:space="preserve"> mit 0 initialisiert (ausser </w:t>
-      </w:r>
-      <w:proofErr w:type="spellStart"/>
-      <w:r>
-        <w:rPr>
-          <w:lang w:val="de-CH"/>
-        </w:rPr>
-        <w:t>TempSoll</w:t>
-      </w:r>
-      <w:proofErr w:type="spellEnd"/>
-      <w:r>
-        <w:rPr>
-          <w:lang w:val="de-CH"/>
-        </w:rPr>
-        <w:t xml:space="preserve"> mit 20)</w:t>
+        <w:t>die aktuelle Darstellung des Hauses ohne vorheriges „Reset“ zu übernehmen. Wird dies nicht gemacht, werden einfach alle Keys mit 0 initialisiert (ausser TempSoll mit 20)</w:t>
       </w:r>
     </w:p>
     <w:sectPr>

</xml_diff>

<commit_message>
final version of alarm logic implemented
</commit_message>
<xml_diff>
--- a/Webhuesli Projektdokumentation.docx
+++ b/Webhuesli Projektdokumentation.docx
@@ -1725,6 +1725,12 @@
           <w:lang w:val="de-CH"/>
         </w:rPr>
         <w:t>die aktuelle Darstellung des Hauses ohne vorheriges „Reset“ zu übernehmen. Wird dies nicht gemacht, werden einfach alle Keys mit 0 initialisiert (ausser TempSoll mit 20)</w:t>
+      </w:r>
+      <w:r>
+        <w:rPr>
+          <w:lang w:val="de-CH"/>
+        </w:rPr>
+        <w:t>.</w:t>
       </w:r>
     </w:p>
     <w:sectPr>

</xml_diff>

<commit_message>
added struktogram to documentation
</commit_message>
<xml_diff>
--- a/Webhuesli Projektdokumentation.docx
+++ b/Webhuesli Projektdokumentation.docx
@@ -1,6 +1,6 @@
 
 <file path=word/document.xml><?xml version="1.0" encoding="utf-8"?>
-<w:document xmlns:ve="http://schemas.openxmlformats.org/markup-compatibility/2006" xmlns:o="urn:schemas-microsoft-com:office:office" xmlns:r="http://schemas.openxmlformats.org/officeDocument/2006/relationships" xmlns:m="http://schemas.openxmlformats.org/officeDocument/2006/math" xmlns:v="urn:schemas-microsoft-com:vml" xmlns:wp="http://schemas.openxmlformats.org/drawingml/2006/wordprocessingDrawing" xmlns:w10="urn:schemas-microsoft-com:office:word" xmlns:w="http://schemas.openxmlformats.org/wordprocessingml/2006/main" xmlns:wne="http://schemas.microsoft.com/office/word/2006/wordml">
+<w:document xmlns:wpc="http://schemas.microsoft.com/office/word/2010/wordprocessingCanvas" xmlns:mc="http://schemas.openxmlformats.org/markup-compatibility/2006" xmlns:o="urn:schemas-microsoft-com:office:office" xmlns:r="http://schemas.openxmlformats.org/officeDocument/2006/relationships" xmlns:m="http://schemas.openxmlformats.org/officeDocument/2006/math" xmlns:v="urn:schemas-microsoft-com:vml" xmlns:wp14="http://schemas.microsoft.com/office/word/2010/wordprocessingDrawing" xmlns:wp="http://schemas.openxmlformats.org/drawingml/2006/wordprocessingDrawing" xmlns:w10="urn:schemas-microsoft-com:office:word" xmlns:w="http://schemas.openxmlformats.org/wordprocessingml/2006/main" xmlns:w14="http://schemas.microsoft.com/office/word/2010/wordml" xmlns:wpg="http://schemas.microsoft.com/office/word/2010/wordprocessingGroup" xmlns:wpi="http://schemas.microsoft.com/office/word/2010/wordprocessingInk" xmlns:wne="http://schemas.microsoft.com/office/word/2006/wordml" xmlns:wps="http://schemas.microsoft.com/office/word/2010/wordprocessingShape" mc:Ignorable="w14 wp14">
   <w:body>
     <w:p>
       <w:pPr>
@@ -9,6 +9,7 @@
           <w:lang w:val="de-CH"/>
         </w:rPr>
       </w:pPr>
+      <w:proofErr w:type="spellStart"/>
       <w:r>
         <w:rPr>
           <w:lang w:val="de-CH"/>
@@ -21,6 +22,7 @@
         </w:rPr>
         <w:t>sli</w:t>
       </w:r>
+      <w:proofErr w:type="spellEnd"/>
     </w:p>
     <w:p>
       <w:pPr>
@@ -51,8 +53,16 @@
         <w:rPr>
           <w:lang w:val="de-CH"/>
         </w:rPr>
-        <w:t>Käser und Jascha</w:t>
-      </w:r>
+        <w:t xml:space="preserve">Käser und </w:t>
+      </w:r>
+      <w:proofErr w:type="spellStart"/>
+      <w:r>
+        <w:rPr>
+          <w:lang w:val="de-CH"/>
+        </w:rPr>
+        <w:t>Jascha</w:t>
+      </w:r>
+      <w:proofErr w:type="spellEnd"/>
     </w:p>
     <w:p>
       <w:pPr>
@@ -99,7 +109,21 @@
         <w:rPr>
           <w:lang w:val="de-CH"/>
         </w:rPr>
-        <w:t xml:space="preserve"> schreiben welche das Interface zwischen Webhüsli-Hardware und dem Socket bereitstellt</w:t>
+        <w:t xml:space="preserve"> schreiben welche das Interface zwischen </w:t>
+      </w:r>
+      <w:proofErr w:type="spellStart"/>
+      <w:r>
+        <w:rPr>
+          <w:lang w:val="de-CH"/>
+        </w:rPr>
+        <w:t>Webhüsli</w:t>
+      </w:r>
+      <w:proofErr w:type="spellEnd"/>
+      <w:r>
+        <w:rPr>
+          <w:lang w:val="de-CH"/>
+        </w:rPr>
+        <w:t>-Hardware und dem Socket bereitstellt</w:t>
       </w:r>
       <w:r>
         <w:rPr>
@@ -173,12 +197,28 @@
           <w:lang w:val="de-CH"/>
         </w:rPr>
       </w:pPr>
-      <w:r>
-        <w:rPr>
-          <w:lang w:val="de-CH"/>
-        </w:rPr>
-        <w:t>Stoller und Bärtschi</w:t>
-      </w:r>
+      <w:proofErr w:type="spellStart"/>
+      <w:r>
+        <w:rPr>
+          <w:lang w:val="de-CH"/>
+        </w:rPr>
+        <w:t>Stoller</w:t>
+      </w:r>
+      <w:proofErr w:type="spellEnd"/>
+      <w:r>
+        <w:rPr>
+          <w:lang w:val="de-CH"/>
+        </w:rPr>
+        <w:t xml:space="preserve"> und </w:t>
+      </w:r>
+      <w:proofErr w:type="spellStart"/>
+      <w:r>
+        <w:rPr>
+          <w:lang w:val="de-CH"/>
+        </w:rPr>
+        <w:t>Bärtschi</w:t>
+      </w:r>
+      <w:proofErr w:type="spellEnd"/>
     </w:p>
     <w:p>
       <w:pPr>
@@ -213,7 +253,35 @@
         <w:rPr>
           <w:lang w:val="de-CH"/>
         </w:rPr>
-        <w:t>Website in HTML und CSS programmieren, welche auf dem Embedded Board im Webhuesli läuft und per Socket die Client-Anfragen/Commands an die Server-Software weiterleitet.</w:t>
+        <w:t xml:space="preserve">Website in HTML und CSS programmieren, welche auf dem Embedded Board im </w:t>
+      </w:r>
+      <w:proofErr w:type="spellStart"/>
+      <w:r>
+        <w:rPr>
+          <w:lang w:val="de-CH"/>
+        </w:rPr>
+        <w:t>Webhuesli</w:t>
+      </w:r>
+      <w:proofErr w:type="spellEnd"/>
+      <w:r>
+        <w:rPr>
+          <w:lang w:val="de-CH"/>
+        </w:rPr>
+        <w:t xml:space="preserve"> läuft und per Socket die Client-Anfragen/</w:t>
+      </w:r>
+      <w:proofErr w:type="spellStart"/>
+      <w:r>
+        <w:rPr>
+          <w:lang w:val="de-CH"/>
+        </w:rPr>
+        <w:t>Commands</w:t>
+      </w:r>
+      <w:proofErr w:type="spellEnd"/>
+      <w:r>
+        <w:rPr>
+          <w:lang w:val="de-CH"/>
+        </w:rPr>
+        <w:t xml:space="preserve"> an die Server-Software weiterleitet.</w:t>
       </w:r>
     </w:p>
     <w:p>
@@ -267,7 +335,21 @@
         <w:rPr>
           <w:lang w:val="de-CH"/>
         </w:rPr>
-        <w:t>Socket connecten (JavaScript)</w:t>
+        <w:t xml:space="preserve">Socket </w:t>
+      </w:r>
+      <w:proofErr w:type="spellStart"/>
+      <w:r>
+        <w:rPr>
+          <w:lang w:val="de-CH"/>
+        </w:rPr>
+        <w:t>connecten</w:t>
+      </w:r>
+      <w:proofErr w:type="spellEnd"/>
+      <w:r>
+        <w:rPr>
+          <w:lang w:val="de-CH"/>
+        </w:rPr>
+        <w:t xml:space="preserve"> (JavaScript)</w:t>
       </w:r>
     </w:p>
     <w:p>
@@ -321,7 +403,35 @@
         <w:rPr>
           <w:lang w:val="de-CH"/>
         </w:rPr>
-        <w:t>Webseite mit Textbox und Button, welche dann einen Key-Value-Paar über den Socket schickt. Dann noch Textbox mit String, der empfangen wird.</w:t>
+        <w:t xml:space="preserve">Webseite mit </w:t>
+      </w:r>
+      <w:proofErr w:type="spellStart"/>
+      <w:r>
+        <w:rPr>
+          <w:lang w:val="de-CH"/>
+        </w:rPr>
+        <w:t>Textbox</w:t>
+      </w:r>
+      <w:proofErr w:type="spellEnd"/>
+      <w:r>
+        <w:rPr>
+          <w:lang w:val="de-CH"/>
+        </w:rPr>
+        <w:t xml:space="preserve"> und Button, welche dann einen Key-Value-Paar über den Socket schickt. Dann noch </w:t>
+      </w:r>
+      <w:proofErr w:type="spellStart"/>
+      <w:r>
+        <w:rPr>
+          <w:lang w:val="de-CH"/>
+        </w:rPr>
+        <w:t>Textbox</w:t>
+      </w:r>
+      <w:proofErr w:type="spellEnd"/>
+      <w:r>
+        <w:rPr>
+          <w:lang w:val="de-CH"/>
+        </w:rPr>
+        <w:t xml:space="preserve"> mit String, der empfangen wird.</w:t>
       </w:r>
     </w:p>
     <w:p>
@@ -334,7 +444,49 @@
         <w:rPr>
           <w:lang w:val="de-CH"/>
         </w:rPr>
-        <w:t>Parallel dazu wird die Website mit Bilder und Canvas populiert.</w:t>
+        <w:t xml:space="preserve">Parallel dazu wird die Website mit </w:t>
+      </w:r>
+      <w:proofErr w:type="gramStart"/>
+      <w:r>
+        <w:rPr>
+          <w:lang w:val="de-CH"/>
+        </w:rPr>
+        <w:t>Bilder</w:t>
+      </w:r>
+      <w:proofErr w:type="gramEnd"/>
+      <w:r>
+        <w:rPr>
+          <w:lang w:val="de-CH"/>
+        </w:rPr>
+        <w:t xml:space="preserve"> und </w:t>
+      </w:r>
+      <w:proofErr w:type="spellStart"/>
+      <w:r>
+        <w:rPr>
+          <w:lang w:val="de-CH"/>
+        </w:rPr>
+        <w:t>Canvas</w:t>
+      </w:r>
+      <w:proofErr w:type="spellEnd"/>
+      <w:r>
+        <w:rPr>
+          <w:lang w:val="de-CH"/>
+        </w:rPr>
+        <w:t xml:space="preserve"> </w:t>
+      </w:r>
+      <w:proofErr w:type="spellStart"/>
+      <w:r>
+        <w:rPr>
+          <w:lang w:val="de-CH"/>
+        </w:rPr>
+        <w:t>populiert</w:t>
+      </w:r>
+      <w:proofErr w:type="spellEnd"/>
+      <w:r>
+        <w:rPr>
+          <w:lang w:val="de-CH"/>
+        </w:rPr>
+        <w:t>.</w:t>
       </w:r>
     </w:p>
     <w:p>
@@ -367,7 +519,35 @@
         <w:rPr>
           <w:lang w:val="de-CH"/>
         </w:rPr>
-        <w:t xml:space="preserve"> UI mit Printf und scanf. </w:t>
+        <w:t xml:space="preserve"> UI mit </w:t>
+      </w:r>
+      <w:proofErr w:type="spellStart"/>
+      <w:r>
+        <w:rPr>
+          <w:lang w:val="de-CH"/>
+        </w:rPr>
+        <w:t>Printf</w:t>
+      </w:r>
+      <w:proofErr w:type="spellEnd"/>
+      <w:r>
+        <w:rPr>
+          <w:lang w:val="de-CH"/>
+        </w:rPr>
+        <w:t xml:space="preserve"> und </w:t>
+      </w:r>
+      <w:proofErr w:type="spellStart"/>
+      <w:r>
+        <w:rPr>
+          <w:lang w:val="de-CH"/>
+        </w:rPr>
+        <w:t>scanf</w:t>
+      </w:r>
+      <w:proofErr w:type="spellEnd"/>
+      <w:r>
+        <w:rPr>
+          <w:lang w:val="de-CH"/>
+        </w:rPr>
+        <w:t xml:space="preserve">. </w:t>
       </w:r>
       <w:r>
         <w:rPr>
@@ -379,7 +559,21 @@
         <w:rPr>
           <w:lang w:val="de-CH"/>
         </w:rPr>
-        <w:t xml:space="preserve"> JSON parsing!</w:t>
+        <w:t xml:space="preserve"> JSON </w:t>
+      </w:r>
+      <w:proofErr w:type="spellStart"/>
+      <w:r>
+        <w:rPr>
+          <w:lang w:val="de-CH"/>
+        </w:rPr>
+        <w:t>parsing</w:t>
+      </w:r>
+      <w:proofErr w:type="spellEnd"/>
+      <w:r>
+        <w:rPr>
+          <w:lang w:val="de-CH"/>
+        </w:rPr>
+        <w:t>!</w:t>
       </w:r>
     </w:p>
     <w:p>
@@ -392,7 +586,49 @@
         <w:rPr>
           <w:lang w:val="de-CH"/>
         </w:rPr>
-        <w:t>parallel dazu wird versucht, die APIs des Webhuesli anzusteuert und verschiedene Interfacefunktionen für modulare saubere programmierung zu schreiben.</w:t>
+        <w:t xml:space="preserve">parallel dazu wird versucht, die APIs des </w:t>
+      </w:r>
+      <w:proofErr w:type="spellStart"/>
+      <w:r>
+        <w:rPr>
+          <w:lang w:val="de-CH"/>
+        </w:rPr>
+        <w:t>Webhuesli</w:t>
+      </w:r>
+      <w:proofErr w:type="spellEnd"/>
+      <w:r>
+        <w:rPr>
+          <w:lang w:val="de-CH"/>
+        </w:rPr>
+        <w:t xml:space="preserve"> </w:t>
+      </w:r>
+      <w:proofErr w:type="spellStart"/>
+      <w:r>
+        <w:rPr>
+          <w:lang w:val="de-CH"/>
+        </w:rPr>
+        <w:t>anzusteuert</w:t>
+      </w:r>
+      <w:proofErr w:type="spellEnd"/>
+      <w:r>
+        <w:rPr>
+          <w:lang w:val="de-CH"/>
+        </w:rPr>
+        <w:t xml:space="preserve"> und verschiedene Interfacefunktionen für modulare saubere </w:t>
+      </w:r>
+      <w:proofErr w:type="spellStart"/>
+      <w:r>
+        <w:rPr>
+          <w:lang w:val="de-CH"/>
+        </w:rPr>
+        <w:t>programmierung</w:t>
+      </w:r>
+      <w:proofErr w:type="spellEnd"/>
+      <w:r>
+        <w:rPr>
+          <w:lang w:val="de-CH"/>
+        </w:rPr>
+        <w:t xml:space="preserve"> zu schreiben.</w:t>
       </w:r>
     </w:p>
     <w:p>
@@ -402,12 +638,14 @@
           <w:lang w:val="de-CH"/>
         </w:rPr>
       </w:pPr>
+      <w:proofErr w:type="spellStart"/>
       <w:r>
         <w:rPr>
           <w:lang w:val="de-CH"/>
         </w:rPr>
         <w:t>Zeitlan</w:t>
       </w:r>
+      <w:proofErr w:type="spellEnd"/>
     </w:p>
     <w:p>
       <w:pPr>
@@ -477,6 +715,7 @@
         </w:rPr>
         <w:t>die Lichtschranke unterbrochen wurde (</w:t>
       </w:r>
+      <w:proofErr w:type="spellStart"/>
       <w:r>
         <w:rPr>
           <w:rFonts w:ascii="Courier New" w:hAnsi="Courier New" w:cs="Courier New"/>
@@ -484,6 +723,7 @@
         </w:rPr>
         <w:t>Burglar</w:t>
       </w:r>
+      <w:proofErr w:type="spellEnd"/>
       <w:r>
         <w:rPr>
           <w:lang w:val="de-CH"/>
@@ -563,7 +803,21 @@
         <w:rPr>
           <w:lang w:val="de-CH"/>
         </w:rPr>
-        <w:t xml:space="preserve"> soll die aktuelle Temperatur immer in eine temp_old variable speichern und bei einer Änderung ein JSON Paket mit der neuen Temperatur verschicken. So reduzieren wir den Traffic.</w:t>
+        <w:t xml:space="preserve"> soll die aktuelle Temperatur immer in eine </w:t>
+      </w:r>
+      <w:proofErr w:type="spellStart"/>
+      <w:r>
+        <w:rPr>
+          <w:lang w:val="de-CH"/>
+        </w:rPr>
+        <w:t>temp_old</w:t>
+      </w:r>
+      <w:proofErr w:type="spellEnd"/>
+      <w:r>
+        <w:rPr>
+          <w:lang w:val="de-CH"/>
+        </w:rPr>
+        <w:t xml:space="preserve"> variable speichern und bei einer Änderung ein JSON Paket mit der neuen Temperatur verschicken. So reduzieren wir den Traffic.</w:t>
       </w:r>
     </w:p>
     <w:p>
@@ -581,7 +835,21 @@
         <w:rPr>
           <w:lang w:val="de-CH"/>
         </w:rPr>
-        <w:t>Bei einem Connect sendet der Server ALLE unten beschriebenen Werte an den Client, damit dieser seine Bedienungselemente auf den aktuellen Zustand des Webhueslis initialisieren kann. Dabei soll die Soll-Temperatur gleich der Ist-Temperatur sein.</w:t>
+        <w:t xml:space="preserve">Bei einem Connect sendet der Server ALLE unten beschriebenen Werte an den Client, damit dieser seine Bedienungselemente auf den aktuellen Zustand des </w:t>
+      </w:r>
+      <w:proofErr w:type="spellStart"/>
+      <w:r>
+        <w:rPr>
+          <w:lang w:val="de-CH"/>
+        </w:rPr>
+        <w:t>Webhueslis</w:t>
+      </w:r>
+      <w:proofErr w:type="spellEnd"/>
+      <w:r>
+        <w:rPr>
+          <w:lang w:val="de-CH"/>
+        </w:rPr>
+        <w:t xml:space="preserve"> initialisieren kann. Dabei soll die Soll-Temperatur gleich der Ist-Temperatur sein.</w:t>
       </w:r>
     </w:p>
     <w:p>
@@ -595,14 +863,28 @@
         <w:rPr>
           <w:lang w:val="de-CH"/>
         </w:rPr>
-        <w:t>Client sends:</w:t>
+        <w:t xml:space="preserve">Client </w:t>
+      </w:r>
+      <w:proofErr w:type="spellStart"/>
+      <w:r>
+        <w:rPr>
+          <w:lang w:val="de-CH"/>
+        </w:rPr>
+        <w:t>sends</w:t>
+      </w:r>
+      <w:proofErr w:type="spellEnd"/>
+      <w:r>
+        <w:rPr>
+          <w:lang w:val="de-CH"/>
+        </w:rPr>
+        <w:t>:</w:t>
       </w:r>
     </w:p>
     <w:tbl>
       <w:tblPr>
-        <w:tblStyle w:val="Tabellengitternetz"/>
+        <w:tblStyle w:val="Tabellenraster"/>
         <w:tblW w:w="0" w:type="auto"/>
-        <w:tblLook w:val="04A0"/>
+        <w:tblLook w:val="04A0" w:firstRow="1" w:lastRow="0" w:firstColumn="1" w:lastColumn="0" w:noHBand="0" w:noVBand="1"/>
       </w:tblPr>
       <w:tblGrid>
         <w:gridCol w:w="1674"/>
@@ -689,8 +971,17 @@
                 <w:b/>
                 <w:lang w:val="de-CH"/>
               </w:rPr>
-              <w:t>Value max</w:t>
-            </w:r>
+              <w:t xml:space="preserve">Value </w:t>
+            </w:r>
+            <w:proofErr w:type="spellStart"/>
+            <w:r>
+              <w:rPr>
+                <w:b/>
+                <w:lang w:val="de-CH"/>
+              </w:rPr>
+              <w:t>max</w:t>
+            </w:r>
+            <w:proofErr w:type="spellEnd"/>
           </w:p>
         </w:tc>
         <w:tc>
@@ -724,6 +1015,7 @@
                 <w:lang w:val="de-CH"/>
               </w:rPr>
             </w:pPr>
+            <w:proofErr w:type="spellStart"/>
             <w:r>
               <w:rPr>
                 <w:b/>
@@ -731,6 +1023,7 @@
               </w:rPr>
               <w:t>Example</w:t>
             </w:r>
+            <w:proofErr w:type="spellEnd"/>
           </w:p>
         </w:tc>
       </w:tr>
@@ -1105,7 +1398,21 @@
               <w:rPr>
                 <w:lang w:val="de-CH"/>
               </w:rPr>
-              <w:t>« TempSoll »</w:t>
+              <w:t>« </w:t>
+            </w:r>
+            <w:proofErr w:type="spellStart"/>
+            <w:r>
+              <w:rPr>
+                <w:lang w:val="de-CH"/>
+              </w:rPr>
+              <w:t>TempSoll</w:t>
+            </w:r>
+            <w:proofErr w:type="spellEnd"/>
+            <w:r>
+              <w:rPr>
+                <w:lang w:val="de-CH"/>
+              </w:rPr>
+              <w:t> »</w:t>
             </w:r>
           </w:p>
         </w:tc>
@@ -1201,14 +1508,28 @@
         <w:rPr>
           <w:lang w:val="de-CH"/>
         </w:rPr>
-        <w:t>Server sends :</w:t>
+        <w:t xml:space="preserve">Server </w:t>
+      </w:r>
+      <w:proofErr w:type="spellStart"/>
+      <w:r>
+        <w:rPr>
+          <w:lang w:val="de-CH"/>
+        </w:rPr>
+        <w:t>sends</w:t>
+      </w:r>
+      <w:proofErr w:type="spellEnd"/>
+      <w:r>
+        <w:rPr>
+          <w:lang w:val="de-CH"/>
+        </w:rPr>
+        <w:t> :</w:t>
       </w:r>
     </w:p>
     <w:tbl>
       <w:tblPr>
-        <w:tblStyle w:val="Tabellengitternetz"/>
+        <w:tblStyle w:val="Tabellenraster"/>
         <w:tblW w:w="0" w:type="auto"/>
-        <w:tblLook w:val="04A0"/>
+        <w:tblLook w:val="04A0" w:firstRow="1" w:lastRow="0" w:firstColumn="1" w:lastColumn="0" w:noHBand="0" w:noVBand="1"/>
       </w:tblPr>
       <w:tblGrid>
         <w:gridCol w:w="1704"/>
@@ -1295,8 +1616,17 @@
                 <w:b/>
                 <w:lang w:val="de-CH"/>
               </w:rPr>
-              <w:t>Value max</w:t>
-            </w:r>
+              <w:t xml:space="preserve">Value </w:t>
+            </w:r>
+            <w:proofErr w:type="spellStart"/>
+            <w:r>
+              <w:rPr>
+                <w:b/>
+                <w:lang w:val="de-CH"/>
+              </w:rPr>
+              <w:t>max</w:t>
+            </w:r>
+            <w:proofErr w:type="spellEnd"/>
           </w:p>
         </w:tc>
         <w:tc>
@@ -1330,6 +1660,7 @@
                 <w:lang w:val="de-CH"/>
               </w:rPr>
             </w:pPr>
+            <w:proofErr w:type="spellStart"/>
             <w:r>
               <w:rPr>
                 <w:b/>
@@ -1337,6 +1668,7 @@
               </w:rPr>
               <w:t>Example</w:t>
             </w:r>
+            <w:proofErr w:type="spellEnd"/>
           </w:p>
         </w:tc>
       </w:tr>
@@ -1375,7 +1707,21 @@
               <w:rPr>
                 <w:lang w:val="de-CH"/>
               </w:rPr>
-              <w:t>« TempIst »</w:t>
+              <w:t>« </w:t>
+            </w:r>
+            <w:proofErr w:type="spellStart"/>
+            <w:r>
+              <w:rPr>
+                <w:lang w:val="de-CH"/>
+              </w:rPr>
+              <w:t>TempIst</w:t>
+            </w:r>
+            <w:proofErr w:type="spellEnd"/>
+            <w:r>
+              <w:rPr>
+                <w:lang w:val="de-CH"/>
+              </w:rPr>
+              <w:t> »</w:t>
             </w:r>
           </w:p>
         </w:tc>
@@ -1601,12 +1947,14 @@
               </w:rPr>
               <w:t>«</w:t>
             </w:r>
+            <w:proofErr w:type="spellStart"/>
             <w:r>
               <w:rPr>
                 <w:lang w:val="de-CH"/>
               </w:rPr>
               <w:t>Burglar</w:t>
             </w:r>
+            <w:proofErr w:type="spellEnd"/>
             <w:r>
               <w:rPr>
                 <w:lang w:val="de-CH"/>
@@ -1724,7 +2072,35 @@
         <w:rPr>
           <w:lang w:val="de-CH"/>
         </w:rPr>
-        <w:t>die aktuelle Darstellung des Hauses ohne vorheriges „Reset“ zu übernehmen. Wird dies nicht gemacht, werden einfach alle Keys mit 0 initialisiert (ausser TempSoll mit 20)</w:t>
+        <w:t>die aktuelle Darstellung des Hauses ohne vorheriges „</w:t>
+      </w:r>
+      <w:proofErr w:type="spellStart"/>
+      <w:r>
+        <w:rPr>
+          <w:lang w:val="de-CH"/>
+        </w:rPr>
+        <w:t>Reset</w:t>
+      </w:r>
+      <w:proofErr w:type="spellEnd"/>
+      <w:r>
+        <w:rPr>
+          <w:lang w:val="de-CH"/>
+        </w:rPr>
+        <w:t xml:space="preserve">“ zu übernehmen. Wird dies nicht gemacht, werden einfach alle Keys mit 0 initialisiert (ausser </w:t>
+      </w:r>
+      <w:proofErr w:type="spellStart"/>
+      <w:r>
+        <w:rPr>
+          <w:lang w:val="de-CH"/>
+        </w:rPr>
+        <w:t>TempSoll</w:t>
+      </w:r>
+      <w:proofErr w:type="spellEnd"/>
+      <w:r>
+        <w:rPr>
+          <w:lang w:val="de-CH"/>
+        </w:rPr>
+        <w:t xml:space="preserve"> mit 20)</w:t>
       </w:r>
       <w:r>
         <w:rPr>
@@ -1732,6 +2108,126 @@
         </w:rPr>
         <w:t>.</w:t>
       </w:r>
+    </w:p>
+    <w:p>
+      <w:pPr>
+        <w:rPr>
+          <w:lang w:val="de-CH"/>
+        </w:rPr>
+      </w:pPr>
+      <w:r>
+        <w:rPr>
+          <w:lang w:val="de-CH"/>
+        </w:rPr>
+        <w:br w:type="page"/>
+      </w:r>
+    </w:p>
+    <w:p>
+      <w:pPr>
+        <w:pStyle w:val="berschrift1"/>
+        <w:rPr>
+          <w:lang w:val="de-CH"/>
+        </w:rPr>
+      </w:pPr>
+      <w:r>
+        <w:rPr>
+          <w:lang w:val="de-CH"/>
+        </w:rPr>
+        <w:lastRenderedPageBreak/>
+        <w:t>Struktogramm Server</w:t>
+      </w:r>
+    </w:p>
+    <w:p>
+      <w:pPr>
+        <w:rPr>
+          <w:lang w:val="de-CH"/>
+        </w:rPr>
+      </w:pPr>
+      <w:bookmarkStart w:id="0" w:name="_GoBack"/>
+      <w:r>
+        <w:rPr>
+          <w:noProof/>
+          <w:lang w:bidi="ar-SA"/>
+        </w:rPr>
+        <w:drawing>
+          <wp:anchor distT="0" distB="0" distL="114300" distR="114300" simplePos="0" relativeHeight="251658240" behindDoc="1" locked="0" layoutInCell="1" allowOverlap="1" wp14:anchorId="03E1E270" wp14:editId="0BB8A155">
+            <wp:simplePos x="0" y="0"/>
+            <wp:positionH relativeFrom="column">
+              <wp:posOffset>-775970</wp:posOffset>
+            </wp:positionH>
+            <wp:positionV relativeFrom="paragraph">
+              <wp:posOffset>338455</wp:posOffset>
+            </wp:positionV>
+            <wp:extent cx="7235190" cy="5486400"/>
+            <wp:effectExtent l="0" t="0" r="0" b="0"/>
+            <wp:wrapTight wrapText="bothSides">
+              <wp:wrapPolygon edited="0">
+                <wp:start x="0" y="0"/>
+                <wp:lineTo x="0" y="21525"/>
+                <wp:lineTo x="21555" y="21525"/>
+                <wp:lineTo x="21555" y="0"/>
+                <wp:lineTo x="0" y="0"/>
+              </wp:wrapPolygon>
+            </wp:wrapTight>
+            <wp:docPr id="1" name="Grafik 1" descr="C:\Users\Marcel\Pictures\Screenpresso\2014-01-17_10h47_45.png"/>
+            <wp:cNvGraphicFramePr>
+              <a:graphicFrameLocks xmlns:a="http://schemas.openxmlformats.org/drawingml/2006/main" noChangeAspect="1"/>
+            </wp:cNvGraphicFramePr>
+            <a:graphic xmlns:a="http://schemas.openxmlformats.org/drawingml/2006/main">
+              <a:graphicData uri="http://schemas.openxmlformats.org/drawingml/2006/picture">
+                <pic:pic xmlns:pic="http://schemas.openxmlformats.org/drawingml/2006/picture">
+                  <pic:nvPicPr>
+                    <pic:cNvPr id="0" name="Picture 1" descr="C:\Users\Marcel\Pictures\Screenpresso\2014-01-17_10h47_45.png"/>
+                    <pic:cNvPicPr>
+                      <a:picLocks noChangeAspect="1" noChangeArrowheads="1"/>
+                    </pic:cNvPicPr>
+                  </pic:nvPicPr>
+                  <pic:blipFill>
+                    <a:blip r:embed="rId7">
+                      <a:extLst>
+                        <a:ext uri="{28A0092B-C50C-407E-A947-70E740481C1C}">
+                          <a14:useLocalDpi xmlns:a14="http://schemas.microsoft.com/office/drawing/2010/main" val="0"/>
+                        </a:ext>
+                      </a:extLst>
+                    </a:blip>
+                    <a:srcRect/>
+                    <a:stretch>
+                      <a:fillRect/>
+                    </a:stretch>
+                  </pic:blipFill>
+                  <pic:spPr bwMode="auto">
+                    <a:xfrm>
+                      <a:off x="0" y="0"/>
+                      <a:ext cx="7235190" cy="5486400"/>
+                    </a:xfrm>
+                    <a:prstGeom prst="rect">
+                      <a:avLst/>
+                    </a:prstGeom>
+                    <a:noFill/>
+                    <a:ln>
+                      <a:noFill/>
+                    </a:ln>
+                  </pic:spPr>
+                </pic:pic>
+              </a:graphicData>
+            </a:graphic>
+            <wp14:sizeRelH relativeFrom="page">
+              <wp14:pctWidth>0</wp14:pctWidth>
+            </wp14:sizeRelH>
+            <wp14:sizeRelV relativeFrom="page">
+              <wp14:pctHeight>0</wp14:pctHeight>
+            </wp14:sizeRelV>
+          </wp:anchor>
+        </w:drawing>
+      </w:r>
+      <w:bookmarkEnd w:id="0"/>
+    </w:p>
+    <w:p>
+      <w:pPr>
+        <w:rPr>
+          <w:lang w:val="de-CH"/>
+        </w:rPr>
+      </w:pPr>
     </w:p>
     <w:sectPr>
       <w:pgSz w:w="11906" w:h="16838"/>
@@ -1744,7 +2240,7 @@
 </file>
 
 <file path=word/numbering.xml><?xml version="1.0" encoding="utf-8"?>
-<w:numbering xmlns:ve="http://schemas.openxmlformats.org/markup-compatibility/2006" xmlns:o="urn:schemas-microsoft-com:office:office" xmlns:r="http://schemas.openxmlformats.org/officeDocument/2006/relationships" xmlns:m="http://schemas.openxmlformats.org/officeDocument/2006/math" xmlns:v="urn:schemas-microsoft-com:vml" xmlns:wp="http://schemas.openxmlformats.org/drawingml/2006/wordprocessingDrawing" xmlns:w10="urn:schemas-microsoft-com:office:word" xmlns:w="http://schemas.openxmlformats.org/wordprocessingml/2006/main" xmlns:wne="http://schemas.microsoft.com/office/word/2006/wordml">
+<w:numbering xmlns:wpc="http://schemas.microsoft.com/office/word/2010/wordprocessingCanvas" xmlns:mc="http://schemas.openxmlformats.org/markup-compatibility/2006" xmlns:o="urn:schemas-microsoft-com:office:office" xmlns:r="http://schemas.openxmlformats.org/officeDocument/2006/relationships" xmlns:m="http://schemas.openxmlformats.org/officeDocument/2006/math" xmlns:v="urn:schemas-microsoft-com:vml" xmlns:wp14="http://schemas.microsoft.com/office/word/2010/wordprocessingDrawing" xmlns:wp="http://schemas.openxmlformats.org/drawingml/2006/wordprocessingDrawing" xmlns:w10="urn:schemas-microsoft-com:office:word" xmlns:w="http://schemas.openxmlformats.org/wordprocessingml/2006/main" xmlns:w14="http://schemas.microsoft.com/office/word/2010/wordml" xmlns:wpg="http://schemas.microsoft.com/office/word/2010/wordprocessingGroup" xmlns:wpi="http://schemas.microsoft.com/office/word/2010/wordprocessingInk" xmlns:wne="http://schemas.microsoft.com/office/word/2006/wordml" xmlns:wps="http://schemas.microsoft.com/office/word/2010/wordprocessingShape" mc:Ignorable="w14 wp14">
   <w:abstractNum w:abstractNumId="0">
     <w:nsid w:val="2FE52513"/>
     <w:multiLevelType w:val="hybridMultilevel"/>
@@ -2096,7 +2592,7 @@
 </file>
 
 <file path=word/styles.xml><?xml version="1.0" encoding="utf-8"?>
-<w:styles xmlns:r="http://schemas.openxmlformats.org/officeDocument/2006/relationships" xmlns:w="http://schemas.openxmlformats.org/wordprocessingml/2006/main">
+<w:styles xmlns:mc="http://schemas.openxmlformats.org/markup-compatibility/2006" xmlns:r="http://schemas.openxmlformats.org/officeDocument/2006/relationships" xmlns:w="http://schemas.openxmlformats.org/wordprocessingml/2006/main" xmlns:w14="http://schemas.microsoft.com/office/word/2010/wordml" mc:Ignorable="w14">
   <w:docDefaults>
     <w:rPrDefault>
       <w:rPr>
@@ -2476,7 +2972,6 @@
     <w:uiPriority w:val="99"/>
     <w:semiHidden/>
     <w:unhideWhenUsed/>
-    <w:qFormat/>
     <w:tblPr>
       <w:tblInd w:w="0" w:type="dxa"/>
       <w:tblCellMar>
@@ -2764,11 +3259,11 @@
       <w:contextualSpacing/>
     </w:pPr>
   </w:style>
-  <w:style w:type="paragraph" w:styleId="Anfhrungszeichen">
+  <w:style w:type="paragraph" w:styleId="Zitat">
     <w:name w:val="Quote"/>
     <w:basedOn w:val="Standard"/>
     <w:next w:val="Standard"/>
-    <w:link w:val="AnfhrungszeichenZchn"/>
+    <w:link w:val="ZitatZchn"/>
     <w:uiPriority w:val="29"/>
     <w:qFormat/>
     <w:rsid w:val="00863B36"/>
@@ -2778,10 +3273,10 @@
       <w:color w:val="000000" w:themeColor="text1"/>
     </w:rPr>
   </w:style>
-  <w:style w:type="character" w:customStyle="1" w:styleId="AnfhrungszeichenZchn">
-    <w:name w:val="Anführungszeichen Zchn"/>
+  <w:style w:type="character" w:customStyle="1" w:styleId="ZitatZchn">
+    <w:name w:val="Zitat Zchn"/>
     <w:basedOn w:val="Absatz-Standardschriftart"/>
-    <w:link w:val="Anfhrungszeichen"/>
+    <w:link w:val="Zitat"/>
     <w:uiPriority w:val="29"/>
     <w:rsid w:val="00863B36"/>
     <w:rPr>
@@ -2790,11 +3285,11 @@
       <w:color w:val="000000" w:themeColor="text1"/>
     </w:rPr>
   </w:style>
-  <w:style w:type="paragraph" w:styleId="IntensivesAnfhrungszeichen">
+  <w:style w:type="paragraph" w:styleId="IntensivesZitat">
     <w:name w:val="Intense Quote"/>
     <w:basedOn w:val="Standard"/>
     <w:next w:val="Standard"/>
-    <w:link w:val="IntensivesAnfhrungszeichenZchn"/>
+    <w:link w:val="IntensivesZitatZchn"/>
     <w:uiPriority w:val="30"/>
     <w:qFormat/>
     <w:rsid w:val="00863B36"/>
@@ -2813,10 +3308,10 @@
       <w:color w:val="4F81BD" w:themeColor="accent1"/>
     </w:rPr>
   </w:style>
-  <w:style w:type="character" w:customStyle="1" w:styleId="IntensivesAnfhrungszeichenZchn">
-    <w:name w:val="Intensives Anführungszeichen Zchn"/>
+  <w:style w:type="character" w:customStyle="1" w:styleId="IntensivesZitatZchn">
+    <w:name w:val="Intensives Zitat Zchn"/>
     <w:basedOn w:val="Absatz-Standardschriftart"/>
-    <w:link w:val="IntensivesAnfhrungszeichen"/>
+    <w:link w:val="IntensivesZitat"/>
     <w:uiPriority w:val="30"/>
     <w:rsid w:val="00863B36"/>
     <w:rPr>
@@ -2906,7 +3401,7 @@
       <w:outlineLvl w:val="9"/>
     </w:pPr>
   </w:style>
-  <w:style w:type="table" w:styleId="Tabellengitternetz">
+  <w:style w:type="table" w:styleId="Tabellenraster">
     <w:name w:val="Table Grid"/>
     <w:basedOn w:val="NormaleTabelle"/>
     <w:uiPriority w:val="59"/>
@@ -2931,6 +3426,226 @@
         <w:right w:w="108" w:type="dxa"/>
       </w:tblCellMar>
     </w:tblPr>
+  </w:style>
+  <w:style w:type="paragraph" w:styleId="Sprechblasentext">
+    <w:name w:val="Balloon Text"/>
+    <w:basedOn w:val="Standard"/>
+    <w:link w:val="SprechblasentextZchn"/>
+    <w:uiPriority w:val="99"/>
+    <w:semiHidden/>
+    <w:unhideWhenUsed/>
+    <w:rsid w:val="002B069F"/>
+    <w:pPr>
+      <w:spacing w:after="0" w:line="240" w:lineRule="auto"/>
+    </w:pPr>
+    <w:rPr>
+      <w:rFonts w:ascii="Tahoma" w:hAnsi="Tahoma" w:cs="Tahoma"/>
+      <w:sz w:val="16"/>
+      <w:szCs w:val="16"/>
+    </w:rPr>
+  </w:style>
+  <w:style w:type="character" w:customStyle="1" w:styleId="SprechblasentextZchn">
+    <w:name w:val="Sprechblasentext Zchn"/>
+    <w:basedOn w:val="Absatz-Standardschriftart"/>
+    <w:link w:val="Sprechblasentext"/>
+    <w:uiPriority w:val="99"/>
+    <w:semiHidden/>
+    <w:rsid w:val="002B069F"/>
+    <w:rPr>
+      <w:rFonts w:ascii="Tahoma" w:hAnsi="Tahoma" w:cs="Tahoma"/>
+      <w:sz w:val="16"/>
+      <w:szCs w:val="16"/>
+    </w:rPr>
+  </w:style>
+</w:styles>
+</file>
+
+<file path=word/stylesWithEffects.xml><?xml version="1.0" encoding="utf-8"?>
+<w:styles xmlns:wpc="http://schemas.microsoft.com/office/word/2010/wordprocessingCanvas" xmlns:mc="http://schemas.openxmlformats.org/markup-compatibility/2006" xmlns:o="urn:schemas-microsoft-com:office:office" xmlns:r="http://schemas.openxmlformats.org/officeDocument/2006/relationships" xmlns:m="http://schemas.openxmlformats.org/officeDocument/2006/math" xmlns:v="urn:schemas-microsoft-com:vml" xmlns:wp14="http://schemas.microsoft.com/office/word/2010/wordprocessingDrawing" xmlns:wp="http://schemas.openxmlformats.org/drawingml/2006/wordprocessingDrawing" xmlns:w10="urn:schemas-microsoft-com:office:word" xmlns:w="http://schemas.openxmlformats.org/wordprocessingml/2006/main" xmlns:w14="http://schemas.microsoft.com/office/word/2010/wordml" xmlns:wpg="http://schemas.microsoft.com/office/word/2010/wordprocessingGroup" xmlns:wpi="http://schemas.microsoft.com/office/word/2010/wordprocessingInk" xmlns:wne="http://schemas.microsoft.com/office/word/2006/wordml" xmlns:wps="http://schemas.microsoft.com/office/word/2010/wordprocessingShape" mc:Ignorable="w14 wp14">
+  <w:docDefaults>
+    <w:rPrDefault>
+      <w:rPr>
+        <w:rFonts w:asciiTheme="minorHAnsi" w:eastAsiaTheme="minorEastAsia" w:hAnsiTheme="minorHAnsi" w:cstheme="minorBidi"/>
+        <w:sz w:val="22"/>
+        <w:szCs w:val="22"/>
+        <w:lang w:val="en-US" w:eastAsia="en-US" w:bidi="ar-SA"/>
+      </w:rPr>
+    </w:rPrDefault>
+    <w:pPrDefault>
+      <w:pPr>
+        <w:spacing w:after="200" w:line="276" w:lineRule="auto"/>
+      </w:pPr>
+    </w:pPrDefault>
+  </w:docDefaults>
+  <w:latentStyles w:defLockedState="0" w:defUIPriority="99" w:defSemiHidden="1" w:defUnhideWhenUsed="1" w:defQFormat="0" w:count="267">
+    <w:lsdException w:name="Normal" w:semiHidden="0" w:uiPriority="0" w:unhideWhenUsed="0" w:qFormat="1"/>
+    <w:lsdException w:name="heading 1" w:semiHidden="0" w:uiPriority="9" w:unhideWhenUsed="0" w:qFormat="1"/>
+    <w:lsdException w:name="heading 2" w:uiPriority="9" w:qFormat="1"/>
+    <w:lsdException w:name="heading 3" w:uiPriority="9" w:qFormat="1"/>
+    <w:lsdException w:name="heading 4" w:uiPriority="9" w:qFormat="1"/>
+    <w:lsdException w:name="heading 5" w:uiPriority="9" w:qFormat="1"/>
+    <w:lsdException w:name="heading 6" w:uiPriority="9" w:qFormat="1"/>
+    <w:lsdException w:name="heading 7" w:uiPriority="9" w:qFormat="1"/>
+    <w:lsdException w:name="heading 8" w:uiPriority="9" w:qFormat="1"/>
+    <w:lsdException w:name="heading 9" w:uiPriority="9" w:qFormat="1"/>
+    <w:lsdException w:name="toc 1" w:uiPriority="39"/>
+    <w:lsdException w:name="toc 2" w:uiPriority="39"/>
+    <w:lsdException w:name="toc 3" w:uiPriority="39"/>
+    <w:lsdException w:name="toc 4" w:uiPriority="39"/>
+    <w:lsdException w:name="toc 5" w:uiPriority="39"/>
+    <w:lsdException w:name="toc 6" w:uiPriority="39"/>
+    <w:lsdException w:name="toc 7" w:uiPriority="39"/>
+    <w:lsdException w:name="toc 8" w:uiPriority="39"/>
+    <w:lsdException w:name="toc 9" w:uiPriority="39"/>
+    <w:lsdException w:name="caption" w:uiPriority="35" w:qFormat="1"/>
+    <w:lsdException w:name="Title" w:semiHidden="0" w:uiPriority="10" w:unhideWhenUsed="0" w:qFormat="1"/>
+    <w:lsdException w:name="Default Paragraph Font" w:uiPriority="1"/>
+    <w:lsdException w:name="Subtitle" w:semiHidden="0" w:uiPriority="11" w:unhideWhenUsed="0" w:qFormat="1"/>
+    <w:lsdException w:name="Strong" w:semiHidden="0" w:uiPriority="22" w:unhideWhenUsed="0" w:qFormat="1"/>
+    <w:lsdException w:name="Emphasis" w:semiHidden="0" w:uiPriority="20" w:unhideWhenUsed="0" w:qFormat="1"/>
+    <w:lsdException w:name="Table Grid" w:semiHidden="0" w:uiPriority="59" w:unhideWhenUsed="0"/>
+    <w:lsdException w:name="Placeholder Text" w:unhideWhenUsed="0"/>
+    <w:lsdException w:name="No Spacing" w:semiHidden="0" w:uiPriority="1" w:unhideWhenUsed="0" w:qFormat="1"/>
+    <w:lsdException w:name="Light Shading" w:semiHidden="0" w:uiPriority="60" w:unhideWhenUsed="0"/>
+    <w:lsdException w:name="Light List" w:semiHidden="0" w:uiPriority="61" w:unhideWhenUsed="0"/>
+    <w:lsdException w:name="Light Grid" w:semiHidden="0" w:uiPriority="62" w:unhideWhenUsed="0"/>
+    <w:lsdException w:name="Medium Shading 1" w:semiHidden="0" w:uiPriority="63" w:unhideWhenUsed="0"/>
+    <w:lsdException w:name="Medium Shading 2" w:semiHidden="0" w:uiPriority="64" w:unhideWhenUsed="0"/>
+    <w:lsdException w:name="Medium List 1" w:semiHidden="0" w:uiPriority="65" w:unhideWhenUsed="0"/>
+    <w:lsdException w:name="Medium List 2" w:semiHidden="0" w:uiPriority="66" w:unhideWhenUsed="0"/>
+    <w:lsdException w:name="Medium Grid 1" w:semiHidden="0" w:uiPriority="67" w:unhideWhenUsed="0"/>
+    <w:lsdException w:name="Medium Grid 2" w:semiHidden="0" w:uiPriority="68" w:unhideWhenUsed="0"/>
+    <w:lsdException w:name="Medium Grid 3" w:semiHidden="0" w:uiPriority="69" w:unhideWhenUsed="0"/>
+    <w:lsdException w:name="Dark List" w:semiHidden="0" w:uiPriority="70" w:unhideWhenUsed="0"/>
+    <w:lsdException w:name="Colorful Shading" w:semiHidden="0" w:uiPriority="71" w:unhideWhenUsed="0"/>
+    <w:lsdException w:name="Colorful List" w:semiHidden="0" w:uiPriority="72" w:unhideWhenUsed="0"/>
+    <w:lsdException w:name="Colorful Grid" w:semiHidden="0" w:uiPriority="73" w:unhideWhenUsed="0"/>
+    <w:lsdException w:name="Light Shading Accent 1" w:semiHidden="0" w:uiPriority="60" w:unhideWhenUsed="0"/>
+    <w:lsdException w:name="Light List Accent 1" w:semiHidden="0" w:uiPriority="61" w:unhideWhenUsed="0"/>
+    <w:lsdException w:name="Light Grid Accent 1" w:semiHidden="0" w:uiPriority="62" w:unhideWhenUsed="0"/>
+    <w:lsdException w:name="Medium Shading 1 Accent 1" w:semiHidden="0" w:uiPriority="63" w:unhideWhenUsed="0"/>
+    <w:lsdException w:name="Medium Shading 2 Accent 1" w:semiHidden="0" w:uiPriority="64" w:unhideWhenUsed="0"/>
+    <w:lsdException w:name="Medium List 1 Accent 1" w:semiHidden="0" w:uiPriority="65" w:unhideWhenUsed="0"/>
+    <w:lsdException w:name="Revision" w:unhideWhenUsed="0"/>
+    <w:lsdException w:name="List Paragraph" w:semiHidden="0" w:uiPriority="34" w:unhideWhenUsed="0" w:qFormat="1"/>
+    <w:lsdException w:name="Quote" w:semiHidden="0" w:uiPriority="29" w:unhideWhenUsed="0" w:qFormat="1"/>
+    <w:lsdException w:name="Intense Quote" w:semiHidden="0" w:uiPriority="30" w:unhideWhenUsed="0" w:qFormat="1"/>
+    <w:lsdException w:name="Medium List 2 Accent 1" w:semiHidden="0" w:uiPriority="66" w:unhideWhenUsed="0"/>
+    <w:lsdException w:name="Medium Grid 1 Accent 1" w:semiHidden="0" w:uiPriority="67" w:unhideWhenUsed="0"/>
+    <w:lsdException w:name="Medium Grid 2 Accent 1" w:semiHidden="0" w:uiPriority="68" w:unhideWhenUsed="0"/>
+    <w:lsdException w:name="Medium Grid 3 Accent 1" w:semiHidden="0" w:uiPriority="69" w:unhideWhenUsed="0"/>
+    <w:lsdException w:name="Dark List Accent 1" w:semiHidden="0" w:uiPriority="70" w:unhideWhenUsed="0"/>
+    <w:lsdException w:name="Colorful Shading Accent 1" w:semiHidden="0" w:uiPriority="71" w:unhideWhenUsed="0"/>
+    <w:lsdException w:name="Colorful List Accent 1" w:semiHidden="0" w:uiPriority="72" w:unhideWhenUsed="0"/>
+    <w:lsdException w:name="Colorful Grid Accent 1" w:semiHidden="0" w:uiPriority="73" w:unhideWhenUsed="0"/>
+    <w:lsdException w:name="Light Shading Accent 2" w:semiHidden="0" w:uiPriority="60" w:unhideWhenUsed="0"/>
+    <w:lsdException w:name="Light List Accent 2" w:semiHidden="0" w:uiPriority="61" w:unhideWhenUsed="0"/>
+    <w:lsdException w:name="Light Grid Accent 2" w:semiHidden="0" w:uiPriority="62" w:unhideWhenUsed="0"/>
+    <w:lsdException w:name="Medium Shading 1 Accent 2" w:semiHidden="0" w:uiPriority="63" w:unhideWhenUsed="0"/>
+    <w:lsdException w:name="Medium Shading 2 Accent 2" w:semiHidden="0" w:uiPriority="64" w:unhideWhenUsed="0"/>
+    <w:lsdException w:name="Medium List 1 Accent 2" w:semiHidden="0" w:uiPriority="65" w:unhideWhenUsed="0"/>
+    <w:lsdException w:name="Medium List 2 Accent 2" w:semiHidden="0" w:uiPriority="66" w:unhideWhenUsed="0"/>
+    <w:lsdException w:name="Medium Grid 1 Accent 2" w:semiHidden="0" w:uiPriority="67" w:unhideWhenUsed="0"/>
+    <w:lsdException w:name="Medium Grid 2 Accent 2" w:semiHidden="0" w:uiPriority="68" w:unhideWhenUsed="0"/>
+    <w:lsdException w:name="Medium Grid 3 Accent 2" w:semiHidden="0" w:uiPriority="69" w:unhideWhenUsed="0"/>
+    <w:lsdException w:name="Dark List Accent 2" w:semiHidden="0" w:uiPriority="70" w:unhideWhenUsed="0"/>
+    <w:lsdException w:name="Colorful Shading Accent 2" w:semiHidden="0" w:uiPriority="71" w:unhideWhenUsed="0"/>
+    <w:lsdException w:name="Colorful List Accent 2" w:semiHidden="0" w:uiPriority="72" w:unhideWhenUsed="0"/>
+    <w:lsdException w:name="Colorful Grid Accent 2" w:semiHidden="0" w:uiPriority="73" w:unhideWhenUsed="0"/>
+    <w:lsdException w:name="Light Shading Accent 3" w:semiHidden="0" w:uiPriority="60" w:unhideWhenUsed="0"/>
+    <w:lsdException w:name="Light List Accent 3" w:semiHidden="0" w:uiPriority="61" w:unhideWhenUsed="0"/>
+    <w:lsdException w:name="Light Grid Accent 3" w:semiHidden="0" w:uiPriority="62" w:unhideWhenUsed="0"/>
+    <w:lsdException w:name="Medium Shading 1 Accent 3" w:semiHidden="0" w:uiPriority="63" w:unhideWhenUsed="0"/>
+    <w:lsdException w:name="Medium Shading 2 Accent 3" w:semiHidden="0" w:uiPriority="64" w:unhideWhenUsed="0"/>
+    <w:lsdException w:name="Medium List 1 Accent 3" w:semiHidden="0" w:uiPriority="65" w:unhideWhenUsed="0"/>
+    <w:lsdException w:name="Medium List 2 Accent 3" w:semiHidden="0" w:uiPriority="66" w:unhideWhenUsed="0"/>
+    <w:lsdException w:name="Medium Grid 1 Accent 3" w:semiHidden="0" w:uiPriority="67" w:unhideWhenUsed="0"/>
+    <w:lsdException w:name="Medium Grid 2 Accent 3" w:semiHidden="0" w:uiPriority="68" w:unhideWhenUsed="0"/>
+    <w:lsdException w:name="Medium Grid 3 Accent 3" w:semiHidden="0" w:uiPriority="69" w:unhideWhenUsed="0"/>
+    <w:lsdException w:name="Dark List Accent 3" w:semiHidden="0" w:uiPriority="70" w:unhideWhenUsed="0"/>
+    <w:lsdException w:name="Colorful Shading Accent 3" w:semiHidden="0" w:uiPriority="71" w:unhideWhenUsed="0"/>
+    <w:lsdException w:name="Colorful List Accent 3" w:semiHidden="0" w:uiPriority="72" w:unhideWhenUsed="0"/>
+    <w:lsdException w:name="Colorful Grid Accent 3" w:semiHidden="0" w:uiPriority="73" w:unhideWhenUsed="0"/>
+    <w:lsdException w:name="Light Shading Accent 4" w:semiHidden="0" w:uiPriority="60" w:unhideWhenUsed="0"/>
+    <w:lsdException w:name="Light List Accent 4" w:semiHidden="0" w:uiPriority="61" w:unhideWhenUsed="0"/>
+    <w:lsdException w:name="Light Grid Accent 4" w:semiHidden="0" w:uiPriority="62" w:unhideWhenUsed="0"/>
+    <w:lsdException w:name="Medium Shading 1 Accent 4" w:semiHidden="0" w:uiPriority="63" w:unhideWhenUsed="0"/>
+    <w:lsdException w:name="Medium Shading 2 Accent 4" w:semiHidden="0" w:uiPriority="64" w:unhideWhenUsed="0"/>
+    <w:lsdException w:name="Medium List 1 Accent 4" w:semiHidden="0" w:uiPriority="65" w:unhideWhenUsed="0"/>
+    <w:lsdException w:name="Medium List 2 Accent 4" w:semiHidden="0" w:uiPriority="66" w:unhideWhenUsed="0"/>
+    <w:lsdException w:name="Medium Grid 1 Accent 4" w:semiHidden="0" w:uiPriority="67" w:unhideWhenUsed="0"/>
+    <w:lsdException w:name="Medium Grid 2 Accent 4" w:semiHidden="0" w:uiPriority="68" w:unhideWhenUsed="0"/>
+    <w:lsdException w:name="Medium Grid 3 Accent 4" w:semiHidden="0" w:uiPriority="69" w:unhideWhenUsed="0"/>
+    <w:lsdException w:name="Dark List Accent 4" w:semiHidden="0" w:uiPriority="70" w:unhideWhenUsed="0"/>
+    <w:lsdException w:name="Colorful Shading Accent 4" w:semiHidden="0" w:uiPriority="71" w:unhideWhenUsed="0"/>
+    <w:lsdException w:name="Colorful List Accent 4" w:semiHidden="0" w:uiPriority="72" w:unhideWhenUsed="0"/>
+    <w:lsdException w:name="Colorful Grid Accent 4" w:semiHidden="0" w:uiPriority="73" w:unhideWhenUsed="0"/>
+    <w:lsdException w:name="Light Shading Accent 5" w:semiHidden="0" w:uiPriority="60" w:unhideWhenUsed="0"/>
+    <w:lsdException w:name="Light List Accent 5" w:semiHidden="0" w:uiPriority="61" w:unhideWhenUsed="0"/>
+    <w:lsdException w:name="Light Grid Accent 5" w:semiHidden="0" w:uiPriority="62" w:unhideWhenUsed="0"/>
+    <w:lsdException w:name="Medium Shading 1 Accent 5" w:semiHidden="0" w:uiPriority="63" w:unhideWhenUsed="0"/>
+    <w:lsdException w:name="Medium Shading 2 Accent 5" w:semiHidden="0" w:uiPriority="64" w:unhideWhenUsed="0"/>
+    <w:lsdException w:name="Medium List 1 Accent 5" w:semiHidden="0" w:uiPriority="65" w:unhideWhenUsed="0"/>
+    <w:lsdException w:name="Medium List 2 Accent 5" w:semiHidden="0" w:uiPriority="66" w:unhideWhenUsed="0"/>
+    <w:lsdException w:name="Medium Grid 1 Accent 5" w:semiHidden="0" w:uiPriority="67" w:unhideWhenUsed="0"/>
+    <w:lsdException w:name="Medium Grid 2 Accent 5" w:semiHidden="0" w:uiPriority="68" w:unhideWhenUsed="0"/>
+    <w:lsdException w:name="Medium Grid 3 Accent 5" w:semiHidden="0" w:uiPriority="69" w:unhideWhenUsed="0"/>
+    <w:lsdException w:name="Dark List Accent 5" w:semiHidden="0" w:uiPriority="70" w:unhideWhenUsed="0"/>
+    <w:lsdException w:name="Colorful Shading Accent 5" w:semiHidden="0" w:uiPriority="71" w:unhideWhenUsed="0"/>
+    <w:lsdException w:name="Colorful List Accent 5" w:semiHidden="0" w:uiPriority="72" w:unhideWhenUsed="0"/>
+    <w:lsdException w:name="Colorful Grid Accent 5" w:semiHidden="0" w:uiPriority="73" w:unhideWhenUsed="0"/>
+    <w:lsdException w:name="Light Shading Accent 6" w:semiHidden="0" w:uiPriority="60" w:unhideWhenUsed="0"/>
+    <w:lsdException w:name="Light List Accent 6" w:semiHidden="0" w:uiPriority="61" w:unhideWhenUsed="0"/>
+    <w:lsdException w:name="Light Grid Accent 6" w:semiHidden="0" w:uiPriority="62" w:unhideWhenUsed="0"/>
+    <w:lsdException w:name="Medium Shading 1 Accent 6" w:semiHidden="0" w:uiPriority="63" w:unhideWhenUsed="0"/>
+    <w:lsdException w:name="Medium Shading 2 Accent 6" w:semiHidden="0" w:uiPriority="64" w:unhideWhenUsed="0"/>
+    <w:lsdException w:name="Medium List 1 Accent 6" w:semiHidden="0" w:uiPriority="65" w:unhideWhenUsed="0"/>
+    <w:lsdException w:name="Medium List 2 Accent 6" w:semiHidden="0" w:uiPriority="66" w:unhideWhenUsed="0"/>
+    <w:lsdException w:name="Medium Grid 1 Accent 6" w:semiHidden="0" w:uiPriority="67" w:unhideWhenUsed="0"/>
+    <w:lsdException w:name="Medium Grid 2 Accent 6" w:semiHidden="0" w:uiPriority="68" w:unhideWhenUsed="0"/>
+    <w:lsdException w:name="Medium Grid 3 Accent 6" w:semiHidden="0" w:uiPriority="69" w:unhideWhenUsed="0"/>
+    <w:lsdException w:name="Dark List Accent 6" w:semiHidden="0" w:uiPriority="70" w:unhideWhenUsed="0"/>
+    <w:lsdException w:name="Colorful Shading Accent 6" w:semiHidden="0" w:uiPriority="71" w:unhideWhenUsed="0"/>
+    <w:lsdException w:name="Colorful List Accent 6" w:semiHidden="0" w:uiPriority="72" w:unhideWhenUsed="0"/>
+    <w:lsdException w:name="Colorful Grid Accent 6" w:semiHidden="0" w:uiPriority="73" w:unhideWhenUsed="0"/>
+    <w:lsdException w:name="Subtle Emphasis" w:semiHidden="0" w:uiPriority="19" w:unhideWhenUsed="0" w:qFormat="1"/>
+    <w:lsdException w:name="Intense Emphasis" w:semiHidden="0" w:uiPriority="21" w:unhideWhenUsed="0" w:qFormat="1"/>
+    <w:lsdException w:name="Subtle Reference" w:semiHidden="0" w:uiPriority="31" w:unhideWhenUsed="0" w:qFormat="1"/>
+    <w:lsdException w:name="Intense Reference" w:semiHidden="0" w:uiPriority="32" w:unhideWhenUsed="0" w:qFormat="1"/>
+    <w:lsdException w:name="Book Title" w:semiHidden="0" w:uiPriority="33" w:unhideWhenUsed="0" w:qFormat="1"/>
+    <w:lsdException w:name="Bibliography" w:uiPriority="37"/>
+    <w:lsdException w:name="TOC Heading" w:uiPriority="39" w:qFormat="1"/>
+  </w:latentStyles>
+  <w:style w:type="paragraph" w:default="1" w:styleId="Standard">
+    <w:name w:val="Normal"/>
+    <w:qFormat/>
+  </w:style>
+  <w:style w:type="character" w:default="1" w:styleId="Absatz-Standardschriftart">
+    <w:name w:val="Default Paragraph Font"/>
+    <w:uiPriority w:val="1"/>
+    <w:semiHidden/>
+    <w:unhideWhenUsed/>
+  </w:style>
+  <w:style w:type="table" w:default="1" w:styleId="NormaleTabelle">
+    <w:name w:val="Normal Table"/>
+    <w:uiPriority w:val="99"/>
+    <w:semiHidden/>
+    <w:unhideWhenUsed/>
+    <w:tblPr>
+      <w:tblInd w:w="0" w:type="dxa"/>
+      <w:tblCellMar>
+        <w:top w:w="0" w:type="dxa"/>
+        <w:left w:w="108" w:type="dxa"/>
+        <w:bottom w:w="0" w:type="dxa"/>
+        <w:right w:w="108" w:type="dxa"/>
+      </w:tblCellMar>
+    </w:tblPr>
+  </w:style>
+  <w:style w:type="numbering" w:default="1" w:styleId="KeineListe">
+    <w:name w:val="No List"/>
+    <w:uiPriority w:val="99"/>
+    <w:semiHidden/>
+    <w:unhideWhenUsed/>
   </w:style>
 </w:styles>
 </file>
@@ -3216,4 +3931,16 @@
   <a:objectDefaults/>
   <a:extraClrSchemeLst/>
 </a:theme>
+</file>
+
+<file path=customXml/item1.xml><?xml version="1.0" encoding="utf-8"?>
+<b:Sources xmlns:b="http://schemas.openxmlformats.org/officeDocument/2006/bibliography" xmlns="http://schemas.openxmlformats.org/officeDocument/2006/bibliography" SelectedStyle="\APA.XSL" StyleName="APA"/>
+</file>
+
+<file path=customXml/itemProps1.xml><?xml version="1.0" encoding="utf-8"?>
+<ds:datastoreItem xmlns:ds="http://schemas.openxmlformats.org/officeDocument/2006/customXml" ds:itemID="{0795FEDF-54C1-4EA2-8629-446F3C45B680}">
+  <ds:schemaRefs>
+    <ds:schemaRef ds:uri="http://schemas.openxmlformats.org/officeDocument/2006/bibliography"/>
+  </ds:schemaRefs>
+</ds:datastoreItem>
 </file>
</xml_diff>